<commit_message>
1	Co je to neuronová síť?
</commit_message>
<xml_diff>
--- a/RP2023-Ryšavá-Natálie-L3-Využití_Stable_Diffusion_pro_vytváření_ilustrační_grafiky.docx
+++ b/RP2023-Ryšavá-Natálie-L3-Využití_Stable_Diffusion_pro_vytváření_ilustrační_grafiky.docx
@@ -1,6 +1,6 @@
 
 <file path=word/document.xml><?xml version="1.0" encoding="utf-8"?>
-<w:document xmlns:wpc="http://schemas.microsoft.com/office/word/2010/wordprocessingCanvas" xmlns:cx="http://schemas.microsoft.com/office/drawing/2014/chartex" xmlns:cx1="http://schemas.microsoft.com/office/drawing/2015/9/8/chartex" xmlns:cx2="http://schemas.microsoft.com/office/drawing/2015/10/21/chartex" xmlns:cx3="http://schemas.microsoft.com/office/drawing/2016/5/9/chartex" xmlns:cx4="http://schemas.microsoft.com/office/drawing/2016/5/10/chartex" xmlns:cx5="http://schemas.microsoft.com/office/drawing/2016/5/11/chartex" xmlns:cx6="http://schemas.microsoft.com/office/drawing/2016/5/12/chartex" xmlns:cx7="http://schemas.microsoft.com/office/drawing/2016/5/13/chartex" xmlns:cx8="http://schemas.microsoft.com/office/drawing/2016/5/14/chartex" xmlns:mc="http://schemas.openxmlformats.org/markup-compatibility/2006" xmlns:aink="http://schemas.microsoft.com/office/drawing/2016/ink" xmlns:am3d="http://schemas.microsoft.com/office/drawing/2017/model3d" xmlns:o="urn:schemas-microsoft-com:office:office" xmlns:oel="http://schemas.microsoft.com/office/2019/extlst" xmlns:r="http://schemas.openxmlformats.org/officeDocument/2006/relationships" xmlns:m="http://schemas.openxmlformats.org/officeDocument/2006/math" xmlns:v="urn:schemas-microsoft-com:vml" xmlns:wp14="http://schemas.microsoft.com/office/word/2010/wordprocessingDrawing" xmlns:wp="http://schemas.openxmlformats.org/drawingml/2006/wordprocessingDrawing" xmlns:w10="urn:schemas-microsoft-com:office:word" xmlns:w="http://schemas.openxmlformats.org/wordprocessingml/2006/main" xmlns:w14="http://schemas.microsoft.com/office/word/2010/wordml" xmlns:w15="http://schemas.microsoft.com/office/word/2012/wordml" xmlns:w16cex="http://schemas.microsoft.com/office/word/2018/wordml/cex" xmlns:w16cid="http://schemas.microsoft.com/office/word/2016/wordml/cid" xmlns:w16="http://schemas.microsoft.com/office/word/2018/wordml" xmlns:w16sdtdh="http://schemas.microsoft.com/office/word/2020/wordml/sdtdatahash" xmlns:w16se="http://schemas.microsoft.com/office/word/2015/wordml/symex" xmlns:wpg="http://schemas.microsoft.com/office/word/2010/wordprocessingGroup" xmlns:wpi="http://schemas.microsoft.com/office/word/2010/wordprocessingInk" xmlns:wne="http://schemas.microsoft.com/office/word/2006/wordml" xmlns:wps="http://schemas.microsoft.com/office/word/2010/wordprocessingShape" mc:Ignorable="w14 w15 w16se w16cid w16 w16cex w16sdtdh wp14">
+<w:document xmlns:wpc="http://schemas.microsoft.com/office/word/2010/wordprocessingCanvas" xmlns:cx="http://schemas.microsoft.com/office/drawing/2014/chartex" xmlns:cx1="http://schemas.microsoft.com/office/drawing/2015/9/8/chartex" xmlns:cx2="http://schemas.microsoft.com/office/drawing/2015/10/21/chartex" xmlns:cx3="http://schemas.microsoft.com/office/drawing/2016/5/9/chartex" xmlns:cx4="http://schemas.microsoft.com/office/drawing/2016/5/10/chartex" xmlns:cx5="http://schemas.microsoft.com/office/drawing/2016/5/11/chartex" xmlns:cx6="http://schemas.microsoft.com/office/drawing/2016/5/12/chartex" xmlns:cx7="http://schemas.microsoft.com/office/drawing/2016/5/13/chartex" xmlns:cx8="http://schemas.microsoft.com/office/drawing/2016/5/14/chartex" xmlns:mc="http://schemas.openxmlformats.org/markup-compatibility/2006" xmlns:aink="http://schemas.microsoft.com/office/drawing/2016/ink" xmlns:am3d="http://schemas.microsoft.com/office/drawing/2017/model3d" xmlns:o="urn:schemas-microsoft-com:office:office" xmlns:oel="http://schemas.microsoft.com/office/2019/extlst" xmlns:r="http://schemas.openxmlformats.org/officeDocument/2006/relationships" xmlns:m="http://schemas.openxmlformats.org/officeDocument/2006/math" xmlns:v="urn:schemas-microsoft-com:vml" xmlns:wp14="http://schemas.microsoft.com/office/word/2010/wordprocessingDrawing" xmlns:wp="http://schemas.openxmlformats.org/drawingml/2006/wordprocessingDrawing" xmlns:w10="urn:schemas-microsoft-com:office:word" xmlns:w="http://schemas.openxmlformats.org/wordprocessingml/2006/main" xmlns:w14="http://schemas.microsoft.com/office/word/2010/wordml" xmlns:w15="http://schemas.microsoft.com/office/word/2012/wordml" xmlns:w16cex="http://schemas.microsoft.com/office/word/2018/wordml/cex" xmlns:w16cid="http://schemas.microsoft.com/office/word/2016/wordml/cid" xmlns:w16="http://schemas.microsoft.com/office/word/2018/wordml" xmlns:w16du="http://schemas.microsoft.com/office/word/2023/wordml/word16du" xmlns:w16sdtdh="http://schemas.microsoft.com/office/word/2020/wordml/sdtdatahash" xmlns:w16se="http://schemas.microsoft.com/office/word/2015/wordml/symex" xmlns:wpg="http://schemas.microsoft.com/office/word/2010/wordprocessingGroup" xmlns:wpi="http://schemas.microsoft.com/office/word/2010/wordprocessingInk" xmlns:wne="http://schemas.microsoft.com/office/word/2006/wordml" xmlns:wps="http://schemas.microsoft.com/office/word/2010/wordprocessingShape" mc:Ignorable="w14 w15 w16se w16cid w16 w16cex w16sdtdh wp14">
   <w:body>
     <w:p>
       <w:r>
@@ -956,14 +956,27 @@
       <w:r>
         <w:t xml:space="preserve">V Liberci dne </w:t>
       </w:r>
-      <w:fldSimple w:instr=" DATE   \* MERGEFORMAT ">
-        <w:r>
-          <w:rPr>
-            <w:noProof/>
-          </w:rPr>
-          <w:t>27.03.2023</w:t>
-        </w:r>
-      </w:fldSimple>
+      <w:r>
+        <w:fldChar w:fldCharType="begin"/>
+      </w:r>
+      <w:r>
+        <w:instrText xml:space="preserve"> DATE   \* MERGEFORMAT </w:instrText>
+      </w:r>
+      <w:r>
+        <w:fldChar w:fldCharType="separate"/>
+      </w:r>
+      <w:r>
+        <w:rPr>
+          <w:noProof/>
+        </w:rPr>
+        <w:t>09.04.2023</w:t>
+      </w:r>
+      <w:r>
+        <w:rPr>
+          <w:noProof/>
+        </w:rPr>
+        <w:fldChar w:fldCharType="end"/>
+      </w:r>
       <w:r>
         <w:tab/>
       </w:r>
@@ -2704,157 +2717,382 @@
       <w:bookmarkEnd w:id="5"/>
     </w:p>
     <w:p>
-      <w:hyperlink r:id="rId18" w:history="1">
-        <w:r>
-          <w:rPr>
-            <w:rStyle w:val="Hypertextovodkaz"/>
-          </w:rPr>
-          <w:t>https://cs.wikipedia.org/wiki/Um%C4%9Bl%C3%A1_neuronov%C3%A1_s%C3%AD%C5%A5</w:t>
-        </w:r>
-      </w:hyperlink>
+      <w:commentRangeStart w:id="6"/>
+      <w:r>
+        <w:t xml:space="preserve">Neuronová síť </w:t>
+      </w:r>
+      <w:r>
+        <w:t>(ANN</w:t>
+      </w:r>
+      <w:r>
+        <w:t xml:space="preserve"> neboli</w:t>
+      </w:r>
+      <w:r>
+        <w:t xml:space="preserve"> artificial neural network)</w:t>
+      </w:r>
+      <w:r>
+        <w:t xml:space="preserve"> </w:t>
+      </w:r>
+      <w:r>
+        <w:t xml:space="preserve">je výpočetní model používaný v umělé inteligenci. Používá se k modelování vztahu mezi </w:t>
+      </w:r>
+      <w:r>
+        <w:rPr>
+          <w:b/>
+          <w:bCs/>
+        </w:rPr>
+        <w:t>vícerozměrnou vstupní proměnnou x</w:t>
+      </w:r>
+      <w:r>
+        <w:t xml:space="preserve"> a</w:t>
+      </w:r>
+      <w:r>
+        <w:t xml:space="preserve"> </w:t>
+      </w:r>
+      <w:r>
+        <w:rPr>
+          <w:b/>
+          <w:bCs/>
+        </w:rPr>
+        <w:t xml:space="preserve">vícerozměrnou výstupní proměnnou </w:t>
+      </w:r>
+      <w:r>
+        <w:rPr>
+          <w:b/>
+          <w:bCs/>
+        </w:rPr>
+        <w:t>y</w:t>
+      </w:r>
+      <w:r>
+        <w:t xml:space="preserve">. Obecně se jedná o nelineární regresní model, který lze vyjádřit síťovou strukturou. </w:t>
+      </w:r>
+      <w:commentRangeEnd w:id="6"/>
+      <w:r>
+        <w:rPr>
+          <w:rStyle w:val="Odkaznakoment"/>
+        </w:rPr>
+        <w:commentReference w:id="6"/>
+      </w:r>
     </w:p>
     <w:p>
-      <w:hyperlink r:id="rId19" w:history="1">
-        <w:r>
-          <w:rPr>
-            <w:rStyle w:val="Hypertextovodkaz"/>
-          </w:rPr>
-          <w:t>https://www.scienceworld.cz/technologie/co-jsou-to-umele-neuronove-site-4077/</w:t>
-        </w:r>
-      </w:hyperlink>
+      <w:commentRangeStart w:id="7"/>
+      <w:r>
+        <w:t xml:space="preserve">Neuronové sítě </w:t>
+      </w:r>
+      <w:r>
+        <w:t>je možné definovat jako s</w:t>
+      </w:r>
+      <w:r>
+        <w:t>ad</w:t>
+      </w:r>
+      <w:r>
+        <w:t>u</w:t>
+      </w:r>
+      <w:r>
+        <w:t xml:space="preserve"> algoritmů vytvořených po</w:t>
+      </w:r>
+      <w:r>
+        <w:t>dle</w:t>
+      </w:r>
+      <w:r>
+        <w:t xml:space="preserve"> fungování lidského mozku a</w:t>
+      </w:r>
+      <w:r>
+        <w:t xml:space="preserve"> </w:t>
+      </w:r>
+      <w:r>
+        <w:t xml:space="preserve">nervového </w:t>
+      </w:r>
+      <w:r>
+        <w:t>systému – pracují zkrátka na stejném principu</w:t>
+      </w:r>
+      <w:r>
+        <w:t xml:space="preserve"> jako trénovaný mozek dítěte</w:t>
+      </w:r>
+      <w:r>
+        <w:t>.</w:t>
+      </w:r>
+      <w:r>
+        <w:t xml:space="preserve"> Skládají se z </w:t>
+      </w:r>
+      <w:r>
+        <w:rPr>
+          <w:b/>
+          <w:bCs/>
+        </w:rPr>
+        <w:t xml:space="preserve">umělých </w:t>
+      </w:r>
+      <w:r>
+        <w:rPr>
+          <w:b/>
+          <w:bCs/>
+        </w:rPr>
+        <w:t xml:space="preserve">(formálních) </w:t>
+      </w:r>
+      <w:r>
+        <w:rPr>
+          <w:b/>
+          <w:bCs/>
+        </w:rPr>
+        <w:t>n</w:t>
+      </w:r>
+      <w:r>
+        <w:rPr>
+          <w:b/>
+          <w:bCs/>
+        </w:rPr>
+        <w:t>euro</w:t>
+      </w:r>
+      <w:r>
+        <w:rPr>
+          <w:b/>
+          <w:bCs/>
+        </w:rPr>
+        <w:t>nů</w:t>
+      </w:r>
+      <w:r>
+        <w:t xml:space="preserve">, což </w:t>
+      </w:r>
+      <w:r>
+        <w:t xml:space="preserve">je </w:t>
+      </w:r>
+      <w:r>
+        <w:t xml:space="preserve">jakási </w:t>
+      </w:r>
+      <w:r>
+        <w:t xml:space="preserve">matematická funkce, která přijímá </w:t>
+      </w:r>
+      <w:r>
+        <w:t xml:space="preserve">libovolný počet </w:t>
+      </w:r>
+      <w:r>
+        <w:t>vstup</w:t>
+      </w:r>
+      <w:r>
+        <w:t>ů</w:t>
+      </w:r>
+      <w:r>
+        <w:t xml:space="preserve"> a poté je klasifikuje podle použitého algoritmu</w:t>
+      </w:r>
+      <w:r>
+        <w:t xml:space="preserve"> právě na jeden výstup</w:t>
+      </w:r>
+      <w:r>
+        <w:t xml:space="preserve">. </w:t>
+      </w:r>
+      <w:r>
+        <w:t xml:space="preserve">Je </w:t>
+      </w:r>
+      <w:r>
+        <w:t>tedy</w:t>
+      </w:r>
+      <w:r>
+        <w:t xml:space="preserve"> složena </w:t>
+      </w:r>
+      <w:r>
+        <w:t>ze vstupní vrstvy, více skrytých vrstev a výstupní vrstvy</w:t>
+      </w:r>
+      <w:r>
+        <w:t xml:space="preserve">. </w:t>
+      </w:r>
+      <w:r>
+        <w:t>Všechny n</w:t>
+      </w:r>
+      <w:r>
+        <w:t>eurony jsou vzájemně propojeny synaptickými vazbami a navzájem si předávají signály a transformují je pomocí aktivačních přenosových funkcí</w:t>
+      </w:r>
+      <w:r>
+        <w:t>.</w:t>
+      </w:r>
+      <w:commentRangeEnd w:id="7"/>
+      <w:r>
+        <w:rPr>
+          <w:rStyle w:val="Odkaznakoment"/>
+        </w:rPr>
+        <w:commentReference w:id="7"/>
+      </w:r>
     </w:p>
     <w:p>
-      <w:hyperlink r:id="rId20" w:history="1">
-        <w:r>
-          <w:rPr>
-            <w:rStyle w:val="Hypertextovodkaz"/>
-          </w:rPr>
-          <w:t>https://cw.fel.cvut.cz/old/_media/courses/a6m33dvz/dvz2017-05-nnet.pdf</w:t>
-        </w:r>
-      </w:hyperlink>
+      <w:commentRangeStart w:id="8"/>
+      <w:r>
+        <w:t>Tyto sítě</w:t>
+      </w:r>
+      <w:r>
+        <w:t xml:space="preserve"> se použív</w:t>
+      </w:r>
+      <w:r>
+        <w:t>ají</w:t>
+      </w:r>
+      <w:r>
+        <w:t xml:space="preserve"> v</w:t>
+      </w:r>
+      <w:r>
+        <w:t xml:space="preserve"> mnoha </w:t>
+      </w:r>
+      <w:r>
+        <w:t>oblastech</w:t>
+      </w:r>
+      <w:r>
+        <w:t>,</w:t>
+      </w:r>
+      <w:r>
+        <w:t xml:space="preserve"> včetně finanční</w:t>
+      </w:r>
+      <w:r>
+        <w:t xml:space="preserve">ho </w:t>
+      </w:r>
+      <w:r>
+        <w:t>průmyslu</w:t>
+      </w:r>
+      <w:r>
+        <w:t xml:space="preserve"> nebo </w:t>
+      </w:r>
+      <w:r>
+        <w:t>lékařstv</w:t>
+      </w:r>
+      <w:r>
+        <w:t>í</w:t>
+      </w:r>
+      <w:r>
+        <w:t xml:space="preserve">. </w:t>
+      </w:r>
+      <w:r>
+        <w:t>U</w:t>
+      </w:r>
+      <w:r>
+        <w:t xml:space="preserve">možňují </w:t>
+      </w:r>
+      <w:r>
+        <w:t>například</w:t>
+      </w:r>
+      <w:r>
+        <w:t xml:space="preserve"> rozpoznávání předmětů a lidí (tváře, oči, rysy obličeje), diagnosti</w:t>
+      </w:r>
+      <w:r>
+        <w:t>ku</w:t>
+      </w:r>
+      <w:r>
+        <w:t xml:space="preserve"> přístrojů podle zvuku, porozumění textu a zpracování řeči (NLP), medicínsk</w:t>
+      </w:r>
+      <w:r>
+        <w:t>ou</w:t>
+      </w:r>
+      <w:r>
+        <w:t xml:space="preserve"> diagnosti</w:t>
+      </w:r>
+      <w:r>
+        <w:t>ku</w:t>
+      </w:r>
+      <w:r>
+        <w:t xml:space="preserve"> (CAD), výrob</w:t>
+      </w:r>
+      <w:r>
+        <w:t>u</w:t>
+      </w:r>
+      <w:r>
+        <w:t xml:space="preserve"> a údržb</w:t>
+      </w:r>
+      <w:r>
+        <w:t>u</w:t>
+      </w:r>
+      <w:r>
+        <w:t xml:space="preserve"> přístrojů</w:t>
+      </w:r>
+      <w:r>
+        <w:t>.</w:t>
+      </w:r>
+      <w:commentRangeEnd w:id="8"/>
+      <w:r>
+        <w:rPr>
+          <w:rStyle w:val="Odkaznakoment"/>
+        </w:rPr>
+        <w:commentReference w:id="8"/>
+      </w:r>
     </w:p>
     <w:p>
-      <w:r>
-        <w:t>Text první kapitoly.</w:t>
-      </w:r>
+      <w:pPr>
+        <w:pStyle w:val="Nadpis2"/>
+      </w:pPr>
+      <w:bookmarkStart w:id="9" w:name="_Toc86047600"/>
+      <w:bookmarkStart w:id="10" w:name="_Toc86055207"/>
+      <w:bookmarkStart w:id="11" w:name="_Toc130646052"/>
+      <w:r>
+        <w:t>Využití neuronové sítě pro strojové učení</w:t>
+      </w:r>
+      <w:bookmarkEnd w:id="9"/>
+      <w:bookmarkEnd w:id="10"/>
+      <w:bookmarkEnd w:id="11"/>
     </w:p>
     <w:p>
-      <w:pPr>
-        <w:pStyle w:val="Nadpis2"/>
-      </w:pPr>
-      <w:bookmarkStart w:id="6" w:name="_Toc86047600"/>
-      <w:bookmarkStart w:id="7" w:name="_Toc86055207"/>
-      <w:bookmarkStart w:id="8" w:name="_Toc130646052"/>
-      <w:r>
-        <w:t>Využití neuronové sítě pro strojové učení</w:t>
-      </w:r>
-      <w:bookmarkEnd w:id="6"/>
-      <w:bookmarkEnd w:id="7"/>
-      <w:bookmarkEnd w:id="8"/>
+      <w:r>
+        <w:t>Text první kapitoly.</w:t>
+      </w:r>
     </w:p>
     <w:p>
-      <w:r>
-        <w:t>Text první kapitoly.</w:t>
-      </w:r>
-    </w:p>
-    <w:p>
       <w:pPr>
         <w:pStyle w:val="Nadpis3"/>
       </w:pPr>
-      <w:bookmarkStart w:id="9" w:name="_Toc130646053"/>
-      <w:bookmarkStart w:id="10" w:name="_Toc86047603"/>
-      <w:bookmarkStart w:id="11" w:name="_Toc86055210"/>
+      <w:bookmarkStart w:id="12" w:name="_Toc130646053"/>
+      <w:bookmarkStart w:id="13" w:name="_Toc86047603"/>
+      <w:bookmarkStart w:id="14" w:name="_Toc86055210"/>
       <w:r>
         <w:t>Příklady aplikací strojového učení</w:t>
-      </w:r>
-      <w:bookmarkEnd w:id="9"/>
-    </w:p>
-    <w:p>
-      <w:pPr>
-        <w:pStyle w:val="Nadpis1"/>
-      </w:pPr>
-      <w:bookmarkStart w:id="12" w:name="_Toc130646054"/>
-      <w:r>
-        <w:lastRenderedPageBreak/>
-        <w:t>CLIP a difuzní modely</w:t>
       </w:r>
       <w:bookmarkEnd w:id="12"/>
     </w:p>
     <w:p>
-      <w:r>
-        <w:t>ghhj</w:t>
-      </w:r>
-    </w:p>
-    <w:p>
-      <w:pPr>
-        <w:pStyle w:val="Nadpis2"/>
-      </w:pPr>
-      <w:bookmarkStart w:id="13" w:name="_Toc130646055"/>
-      <w:r>
-        <w:t>Dall-E 2</w:t>
-      </w:r>
-      <w:bookmarkEnd w:id="13"/>
-    </w:p>
-    <w:p>
-      <w:pPr>
-        <w:pStyle w:val="Nadpis2"/>
-      </w:pPr>
-      <w:bookmarkStart w:id="14" w:name="_Toc130646056"/>
-      <w:r>
-        <w:t>Imagen</w:t>
-      </w:r>
-      <w:bookmarkEnd w:id="14"/>
-    </w:p>
-    <w:p>
-      <w:pPr>
-        <w:pStyle w:val="Nadpis2"/>
-      </w:pPr>
-      <w:bookmarkStart w:id="15" w:name="_Toc130646057"/>
-      <w:r>
-        <w:t>Stable Diffusion</w:t>
+      <w:pPr>
+        <w:pStyle w:val="Nadpis1"/>
+      </w:pPr>
+      <w:bookmarkStart w:id="15" w:name="_Toc130646054"/>
+      <w:r>
+        <w:lastRenderedPageBreak/>
+        <w:t>CLIP a difuzní modely</w:t>
       </w:r>
       <w:bookmarkEnd w:id="15"/>
     </w:p>
     <w:p>
+      <w:r>
+        <w:t>ghhj</w:t>
+      </w:r>
+    </w:p>
+    <w:p>
       <w:pPr>
         <w:pStyle w:val="Nadpis2"/>
       </w:pPr>
-      <w:bookmarkStart w:id="16" w:name="_Toc130646058"/>
-      <w:r>
-        <w:t>Midjourney</w:t>
+      <w:bookmarkStart w:id="16" w:name="_Toc130646055"/>
+      <w:r>
+        <w:t>Dall-E 2</w:t>
       </w:r>
       <w:bookmarkEnd w:id="16"/>
     </w:p>
     <w:p>
       <w:pPr>
-        <w:pStyle w:val="Nadpis1"/>
-      </w:pPr>
-      <w:bookmarkStart w:id="17" w:name="_Toc130646059"/>
-      <w:r>
-        <w:lastRenderedPageBreak/>
-        <w:t>Prostředí Stable Diffusion web UI</w:t>
+        <w:pStyle w:val="Nadpis2"/>
+      </w:pPr>
+      <w:bookmarkStart w:id="17" w:name="_Toc130646056"/>
+      <w:r>
+        <w:t>Imagen</w:t>
       </w:r>
       <w:bookmarkEnd w:id="17"/>
     </w:p>
     <w:p>
       <w:pPr>
-        <w:pStyle w:val="Nadpis1"/>
-      </w:pPr>
-      <w:bookmarkStart w:id="18" w:name="_Toc130646060"/>
-      <w:r>
-        <w:lastRenderedPageBreak/>
-        <w:t>Proces tvorby a optimalizace ilustrační grafiky</w:t>
+        <w:pStyle w:val="Nadpis2"/>
+      </w:pPr>
+      <w:bookmarkStart w:id="18" w:name="_Toc130646057"/>
+      <w:r>
+        <w:t>Stable Diffusion</w:t>
       </w:r>
       <w:bookmarkEnd w:id="18"/>
     </w:p>
     <w:p>
       <w:pPr>
-        <w:pStyle w:val="Nadpis1"/>
-      </w:pPr>
-      <w:bookmarkStart w:id="19" w:name="_Toc130646061"/>
-      <w:r>
-        <w:lastRenderedPageBreak/>
-        <w:t>Srovnání samplovacích metod</w:t>
+        <w:pStyle w:val="Nadpis2"/>
+      </w:pPr>
+      <w:bookmarkStart w:id="19" w:name="_Toc130646058"/>
+      <w:r>
+        <w:t>Midjourney</w:t>
       </w:r>
       <w:bookmarkEnd w:id="19"/>
     </w:p>
@@ -2862,79 +3100,112 @@
       <w:pPr>
         <w:pStyle w:val="Nadpis1"/>
       </w:pPr>
-      <w:bookmarkStart w:id="20" w:name="_Toc130646062"/>
+      <w:bookmarkStart w:id="20" w:name="_Toc130646059"/>
       <w:r>
         <w:lastRenderedPageBreak/>
-        <w:t>Tvorba návodu</w:t>
+        <w:t>Prostředí Stable Diffusion web UI</w:t>
       </w:r>
       <w:bookmarkEnd w:id="20"/>
     </w:p>
     <w:p>
       <w:pPr>
-        <w:pStyle w:val="Neslovannadpis"/>
-      </w:pPr>
-      <w:bookmarkStart w:id="21" w:name="_Toc130646063"/>
+        <w:pStyle w:val="Nadpis1"/>
+      </w:pPr>
+      <w:bookmarkStart w:id="21" w:name="_Toc130646060"/>
       <w:r>
         <w:lastRenderedPageBreak/>
-        <w:t>Závěr</w:t>
-      </w:r>
-      <w:bookmarkEnd w:id="10"/>
-      <w:bookmarkEnd w:id="11"/>
+        <w:t>Proces tvorby a optimalizace ilustrační grafiky</w:t>
+      </w:r>
       <w:bookmarkEnd w:id="21"/>
     </w:p>
     <w:p>
-      <w:r>
-        <w:t>Tak jsem se dostal až na konec.</w:t>
-      </w:r>
+      <w:pPr>
+        <w:pStyle w:val="Nadpis1"/>
+      </w:pPr>
+      <w:bookmarkStart w:id="22" w:name="_Toc130646061"/>
+      <w:r>
+        <w:lastRenderedPageBreak/>
+        <w:t>Srovnání samplovacích metod</w:t>
+      </w:r>
+      <w:bookmarkEnd w:id="22"/>
     </w:p>
     <w:p>
       <w:pPr>
+        <w:pStyle w:val="Nadpis1"/>
+      </w:pPr>
+      <w:bookmarkStart w:id="23" w:name="_Toc130646062"/>
+      <w:r>
+        <w:lastRenderedPageBreak/>
+        <w:t>Tvorba návodu</w:t>
+      </w:r>
+      <w:bookmarkEnd w:id="23"/>
+    </w:p>
+    <w:p>
+      <w:pPr>
         <w:pStyle w:val="Neslovannadpis"/>
       </w:pPr>
-      <w:bookmarkStart w:id="22" w:name="_Toc86047604"/>
-      <w:bookmarkStart w:id="23" w:name="_Toc86055211"/>
-      <w:bookmarkStart w:id="24" w:name="_Toc130646064"/>
+      <w:bookmarkStart w:id="24" w:name="_Toc130646063"/>
       <w:r>
         <w:lastRenderedPageBreak/>
-        <w:t>Seznam zkratek a odborných výrazů</w:t>
-      </w:r>
-      <w:bookmarkEnd w:id="22"/>
-      <w:bookmarkEnd w:id="23"/>
+        <w:t>Závěr</w:t>
+      </w:r>
+      <w:bookmarkEnd w:id="13"/>
+      <w:bookmarkEnd w:id="14"/>
       <w:bookmarkEnd w:id="24"/>
     </w:p>
     <w:p>
-      <w:pPr>
-        <w:pStyle w:val="Pojem"/>
-      </w:pPr>
-      <w:r>
-        <w:t>HTML</w:t>
+      <w:r>
+        <w:t>Tak jsem se dostal až na konec.</w:t>
       </w:r>
     </w:p>
     <w:p>
       <w:pPr>
-        <w:pStyle w:val="Vysvtlenpojmu"/>
-      </w:pPr>
-      <w:r>
-        <w:t>HyperText Markup Language</w:t>
-      </w:r>
-      <w:r>
-        <w:t xml:space="preserve"> – značkovací jazyk používaný pro tvorbu webových stránek.</w:t>
-      </w:r>
-    </w:p>
-    <w:p>
-      <w:pPr>
         <w:pStyle w:val="Neslovannadpis"/>
       </w:pPr>
-      <w:bookmarkStart w:id="25" w:name="_Toc86047605"/>
-      <w:bookmarkStart w:id="26" w:name="_Toc86055212"/>
-      <w:bookmarkStart w:id="27" w:name="_Toc130646065"/>
+      <w:bookmarkStart w:id="25" w:name="_Toc86047604"/>
+      <w:bookmarkStart w:id="26" w:name="_Toc86055211"/>
+      <w:bookmarkStart w:id="27" w:name="_Toc130646064"/>
       <w:r>
         <w:lastRenderedPageBreak/>
-        <w:t>Seznam obrázků</w:t>
+        <w:t>Seznam zkratek a odborných výrazů</w:t>
       </w:r>
       <w:bookmarkEnd w:id="25"/>
       <w:bookmarkEnd w:id="26"/>
       <w:bookmarkEnd w:id="27"/>
+    </w:p>
+    <w:p>
+      <w:pPr>
+        <w:pStyle w:val="Pojem"/>
+      </w:pPr>
+      <w:r>
+        <w:t>HTML</w:t>
+      </w:r>
+    </w:p>
+    <w:p>
+      <w:pPr>
+        <w:pStyle w:val="Vysvtlenpojmu"/>
+      </w:pPr>
+      <w:r>
+        <w:t>HyperText Markup Language</w:t>
+      </w:r>
+      <w:r>
+        <w:t xml:space="preserve"> – značkovací jazyk používaný pro tvorbu webových stránek.</w:t>
+      </w:r>
+    </w:p>
+    <w:p>
+      <w:pPr>
+        <w:pStyle w:val="Neslovannadpis"/>
+      </w:pPr>
+      <w:bookmarkStart w:id="28" w:name="_Toc86047605"/>
+      <w:bookmarkStart w:id="29" w:name="_Toc86055212"/>
+      <w:bookmarkStart w:id="30" w:name="_Toc130646065"/>
+      <w:r>
+        <w:lastRenderedPageBreak/>
+        <w:t>Seznam obrázků</w:t>
+      </w:r>
+      <w:bookmarkEnd w:id="28"/>
+      <w:bookmarkEnd w:id="29"/>
+      <w:bookmarkEnd w:id="30"/>
     </w:p>
     <w:p>
       <w:pPr>
@@ -3095,10 +3366,10 @@
       <w:r>
         <w:fldChar w:fldCharType="end"/>
       </w:r>
-      <w:bookmarkStart w:id="28" w:name="_Toc86047606"/>
+      <w:bookmarkStart w:id="31" w:name="_Toc86047606"/>
     </w:p>
-    <w:bookmarkStart w:id="29" w:name="_Toc130646066" w:displacedByCustomXml="next"/>
-    <w:bookmarkStart w:id="30" w:name="_Toc86055213" w:displacedByCustomXml="next"/>
+    <w:bookmarkStart w:id="32" w:name="_Toc86055213" w:displacedByCustomXml="next"/>
+    <w:bookmarkStart w:id="33" w:name="_Toc130646066" w:displacedByCustomXml="next"/>
     <w:sdt>
       <w:sdtPr>
         <w:rPr>
@@ -3126,9 +3397,9 @@
           <w:r>
             <w:t>Použité zdroje</w:t>
           </w:r>
-          <w:bookmarkEnd w:id="28"/>
-          <w:bookmarkEnd w:id="30"/>
-          <w:bookmarkEnd w:id="29"/>
+          <w:bookmarkEnd w:id="31"/>
+          <w:bookmarkEnd w:id="33"/>
+          <w:bookmarkEnd w:id="32"/>
         </w:p>
         <w:p>
           <w:pPr>
@@ -3185,7 +3456,7 @@
         <w:p>
           <w:pPr>
             <w:sectPr>
-              <w:footerReference w:type="default" r:id="rId21"/>
+              <w:footerReference w:type="default" r:id="rId18"/>
               <w:pgSz w:w="11906" w:h="16838"/>
               <w:pgMar w:top="1417" w:right="1417" w:bottom="1417" w:left="1417" w:header="708" w:footer="708" w:gutter="0"/>
               <w:pgNumType w:start="1"/>
@@ -3207,16 +3478,16 @@
       <w:pPr>
         <w:pStyle w:val="Nadpisplohy"/>
       </w:pPr>
-      <w:bookmarkStart w:id="31" w:name="_Toc86047607"/>
-      <w:bookmarkStart w:id="32" w:name="_Toc86055214"/>
-      <w:bookmarkStart w:id="33" w:name="_Toc130646067"/>
+      <w:bookmarkStart w:id="34" w:name="_Toc86047607"/>
+      <w:bookmarkStart w:id="35" w:name="_Toc86055214"/>
+      <w:bookmarkStart w:id="36" w:name="_Toc130646067"/>
       <w:r>
         <w:lastRenderedPageBreak/>
         <w:t>Seznam přiložených souborů</w:t>
       </w:r>
-      <w:bookmarkEnd w:id="31"/>
-      <w:bookmarkEnd w:id="32"/>
-      <w:bookmarkEnd w:id="33"/>
+      <w:bookmarkEnd w:id="34"/>
+      <w:bookmarkEnd w:id="35"/>
+      <w:bookmarkEnd w:id="36"/>
     </w:p>
     <w:p>
       <w:r>
@@ -3311,7 +3582,7 @@
 </file>
 
 <file path=word/comments.xml><?xml version="1.0" encoding="utf-8"?>
-<w:comments xmlns:wpc="http://schemas.microsoft.com/office/word/2010/wordprocessingCanvas" xmlns:cx="http://schemas.microsoft.com/office/drawing/2014/chartex" xmlns:cx1="http://schemas.microsoft.com/office/drawing/2015/9/8/chartex" xmlns:cx2="http://schemas.microsoft.com/office/drawing/2015/10/21/chartex" xmlns:cx3="http://schemas.microsoft.com/office/drawing/2016/5/9/chartex" xmlns:cx4="http://schemas.microsoft.com/office/drawing/2016/5/10/chartex" xmlns:cx5="http://schemas.microsoft.com/office/drawing/2016/5/11/chartex" xmlns:cx6="http://schemas.microsoft.com/office/drawing/2016/5/12/chartex" xmlns:cx7="http://schemas.microsoft.com/office/drawing/2016/5/13/chartex" xmlns:cx8="http://schemas.microsoft.com/office/drawing/2016/5/14/chartex" xmlns:mc="http://schemas.openxmlformats.org/markup-compatibility/2006" xmlns:aink="http://schemas.microsoft.com/office/drawing/2016/ink" xmlns:am3d="http://schemas.microsoft.com/office/drawing/2017/model3d" xmlns:o="urn:schemas-microsoft-com:office:office" xmlns:oel="http://schemas.microsoft.com/office/2019/extlst" xmlns:r="http://schemas.openxmlformats.org/officeDocument/2006/relationships" xmlns:m="http://schemas.openxmlformats.org/officeDocument/2006/math" xmlns:v="urn:schemas-microsoft-com:vml" xmlns:wp14="http://schemas.microsoft.com/office/word/2010/wordprocessingDrawing" xmlns:wp="http://schemas.openxmlformats.org/drawingml/2006/wordprocessingDrawing" xmlns:w10="urn:schemas-microsoft-com:office:word" xmlns:w="http://schemas.openxmlformats.org/wordprocessingml/2006/main" xmlns:w14="http://schemas.microsoft.com/office/word/2010/wordml" xmlns:w15="http://schemas.microsoft.com/office/word/2012/wordml" xmlns:w16cex="http://schemas.microsoft.com/office/word/2018/wordml/cex" xmlns:w16cid="http://schemas.microsoft.com/office/word/2016/wordml/cid" xmlns:w16="http://schemas.microsoft.com/office/word/2018/wordml" xmlns:w16sdtdh="http://schemas.microsoft.com/office/word/2020/wordml/sdtdatahash" xmlns:w16se="http://schemas.microsoft.com/office/word/2015/wordml/symex" xmlns:wpg="http://schemas.microsoft.com/office/word/2010/wordprocessingGroup" xmlns:wpi="http://schemas.microsoft.com/office/word/2010/wordprocessingInk" xmlns:wne="http://schemas.microsoft.com/office/word/2006/wordml" xmlns:wps="http://schemas.microsoft.com/office/word/2010/wordprocessingShape" mc:Ignorable="w14 w15 w16se w16cid w16 w16cex w16sdtdh wp14">
+<w:comments xmlns:wpc="http://schemas.microsoft.com/office/word/2010/wordprocessingCanvas" xmlns:cx="http://schemas.microsoft.com/office/drawing/2014/chartex" xmlns:cx1="http://schemas.microsoft.com/office/drawing/2015/9/8/chartex" xmlns:cx2="http://schemas.microsoft.com/office/drawing/2015/10/21/chartex" xmlns:cx3="http://schemas.microsoft.com/office/drawing/2016/5/9/chartex" xmlns:cx4="http://schemas.microsoft.com/office/drawing/2016/5/10/chartex" xmlns:cx5="http://schemas.microsoft.com/office/drawing/2016/5/11/chartex" xmlns:cx6="http://schemas.microsoft.com/office/drawing/2016/5/12/chartex" xmlns:cx7="http://schemas.microsoft.com/office/drawing/2016/5/13/chartex" xmlns:cx8="http://schemas.microsoft.com/office/drawing/2016/5/14/chartex" xmlns:mc="http://schemas.openxmlformats.org/markup-compatibility/2006" xmlns:aink="http://schemas.microsoft.com/office/drawing/2016/ink" xmlns:am3d="http://schemas.microsoft.com/office/drawing/2017/model3d" xmlns:o="urn:schemas-microsoft-com:office:office" xmlns:oel="http://schemas.microsoft.com/office/2019/extlst" xmlns:r="http://schemas.openxmlformats.org/officeDocument/2006/relationships" xmlns:m="http://schemas.openxmlformats.org/officeDocument/2006/math" xmlns:v="urn:schemas-microsoft-com:vml" xmlns:wp14="http://schemas.microsoft.com/office/word/2010/wordprocessingDrawing" xmlns:wp="http://schemas.openxmlformats.org/drawingml/2006/wordprocessingDrawing" xmlns:w10="urn:schemas-microsoft-com:office:word" xmlns:w="http://schemas.openxmlformats.org/wordprocessingml/2006/main" xmlns:w14="http://schemas.microsoft.com/office/word/2010/wordml" xmlns:w15="http://schemas.microsoft.com/office/word/2012/wordml" xmlns:w16cex="http://schemas.microsoft.com/office/word/2018/wordml/cex" xmlns:w16cid="http://schemas.microsoft.com/office/word/2016/wordml/cid" xmlns:w16="http://schemas.microsoft.com/office/word/2018/wordml" xmlns:w16du="http://schemas.microsoft.com/office/word/2023/wordml/word16du" xmlns:w16sdtdh="http://schemas.microsoft.com/office/word/2020/wordml/sdtdatahash" xmlns:w16se="http://schemas.microsoft.com/office/word/2015/wordml/symex" xmlns:wpg="http://schemas.microsoft.com/office/word/2010/wordprocessingGroup" xmlns:wpi="http://schemas.microsoft.com/office/word/2010/wordprocessingInk" xmlns:wne="http://schemas.microsoft.com/office/word/2006/wordml" xmlns:wps="http://schemas.microsoft.com/office/word/2010/wordprocessingShape" mc:Ignorable="w14 w15 w16se w16cid w16 w16cex w16sdtdh wp14">
   <w:comment w:id="3" w:author="Ryšavá Natálie (2020)" w:date="2023-03-25T16:36:00Z" w:initials="RN(">
     <w:p>
       <w:pPr>
@@ -3364,32 +3635,229 @@
       </w:r>
     </w:p>
   </w:comment>
+  <w:comment w:id="6" w:author="Ryšavá Natálie (2020)" w:date="2023-04-09T22:05:00Z" w:initials="RN(">
+    <w:p>
+      <w:pPr>
+        <w:pStyle w:val="Textkomente"/>
+        <w:ind w:firstLine="0"/>
+        <w:jc w:val="left"/>
+      </w:pPr>
+      <w:r>
+        <w:rPr>
+          <w:rStyle w:val="Odkaznakoment"/>
+        </w:rPr>
+        <w:annotationRef/>
+      </w:r>
+      <w:hyperlink r:id="rId3" w:history="1">
+        <w:r>
+          <w:rPr>
+            <w:rStyle w:val="Hypertextovodkaz"/>
+          </w:rPr>
+          <w:t>https://it-slovnik.cz/pojem/neuronova-sit</w:t>
+        </w:r>
+      </w:hyperlink>
+    </w:p>
+    <w:p>
+      <w:pPr>
+        <w:pStyle w:val="Textkomente"/>
+        <w:ind w:firstLine="0"/>
+        <w:jc w:val="left"/>
+      </w:pPr>
+    </w:p>
+    <w:p>
+      <w:pPr>
+        <w:pStyle w:val="Textkomente"/>
+        <w:ind w:firstLine="0"/>
+        <w:jc w:val="left"/>
+      </w:pPr>
+      <w:hyperlink r:id="rId4" w:history="1">
+        <w:r>
+          <w:rPr>
+            <w:rStyle w:val="Hypertextovodkaz"/>
+          </w:rPr>
+          <w:t>https://bing.com/search?q=co+je+neuronov%c3%a1+s%c3%ad%c5%a5</w:t>
+        </w:r>
+      </w:hyperlink>
+    </w:p>
+  </w:comment>
+  <w:comment w:id="7" w:author="Ryšavá Natálie (2020)" w:date="2023-04-09T22:07:00Z" w:initials="RN(">
+    <w:p>
+      <w:pPr>
+        <w:pStyle w:val="Textkomente"/>
+        <w:ind w:firstLine="0"/>
+        <w:jc w:val="left"/>
+      </w:pPr>
+      <w:r>
+        <w:rPr>
+          <w:rStyle w:val="Odkaznakoment"/>
+        </w:rPr>
+        <w:annotationRef/>
+      </w:r>
+      <w:hyperlink r:id="rId5" w:history="1">
+        <w:r>
+          <w:rPr>
+            <w:rStyle w:val="Hypertextovodkaz"/>
+          </w:rPr>
+          <w:t>https://cs.joecomp.com/what-is-deep-learning-and-neural-network</w:t>
+        </w:r>
+      </w:hyperlink>
+    </w:p>
+    <w:p>
+      <w:pPr>
+        <w:pStyle w:val="Textkomente"/>
+        <w:ind w:firstLine="0"/>
+        <w:jc w:val="left"/>
+      </w:pPr>
+    </w:p>
+    <w:p>
+      <w:pPr>
+        <w:pStyle w:val="Textkomente"/>
+        <w:ind w:firstLine="0"/>
+        <w:jc w:val="left"/>
+      </w:pPr>
+      <w:hyperlink r:id="rId6" w:history="1">
+        <w:r>
+          <w:rPr>
+            <w:rStyle w:val="Hypertextovodkaz"/>
+          </w:rPr>
+          <w:t>https://cs.wikipedia.org/wiki/Um%C4%9Bl%C3%A1_neuronov%C3%A1_s%C3%AD%C5%A5</w:t>
+        </w:r>
+      </w:hyperlink>
+    </w:p>
+    <w:p>
+      <w:pPr>
+        <w:pStyle w:val="Textkomente"/>
+        <w:ind w:firstLine="0"/>
+        <w:jc w:val="left"/>
+      </w:pPr>
+    </w:p>
+    <w:p>
+      <w:pPr>
+        <w:pStyle w:val="Textkomente"/>
+        <w:ind w:firstLine="0"/>
+        <w:jc w:val="left"/>
+      </w:pPr>
+      <w:hyperlink r:id="rId7" w:history="1">
+        <w:r>
+          <w:rPr>
+            <w:rStyle w:val="Hypertextovodkaz"/>
+          </w:rPr>
+          <w:t>https://cs.education-wiki.com/3361458-what-is-neural-networks</w:t>
+        </w:r>
+      </w:hyperlink>
+    </w:p>
+  </w:comment>
+  <w:comment w:id="8" w:author="Ryšavá Natálie (2020)" w:date="2023-04-09T22:19:00Z" w:initials="RN(">
+    <w:p>
+      <w:pPr>
+        <w:pStyle w:val="Textkomente"/>
+        <w:ind w:firstLine="0"/>
+        <w:jc w:val="left"/>
+      </w:pPr>
+      <w:r>
+        <w:rPr>
+          <w:rStyle w:val="Odkaznakoment"/>
+        </w:rPr>
+        <w:annotationRef/>
+      </w:r>
+      <w:hyperlink r:id="rId8" w:history="1">
+        <w:r>
+          <w:rPr>
+            <w:rStyle w:val="Hypertextovodkaz"/>
+          </w:rPr>
+          <w:t>Scienceworld | Co jsou to umělé neuronové sítě?</w:t>
+        </w:r>
+      </w:hyperlink>
+      <w:r>
+        <w:t xml:space="preserve"> </w:t>
+      </w:r>
+    </w:p>
+    <w:p>
+      <w:pPr>
+        <w:pStyle w:val="Textkomente"/>
+        <w:ind w:firstLine="0"/>
+        <w:jc w:val="left"/>
+      </w:pPr>
+    </w:p>
+    <w:p>
+      <w:pPr>
+        <w:pStyle w:val="Textkomente"/>
+        <w:ind w:firstLine="0"/>
+        <w:jc w:val="left"/>
+      </w:pPr>
+      <w:hyperlink r:id="rId9" w:history="1">
+        <w:r>
+          <w:rPr>
+            <w:rStyle w:val="Hypertextovodkaz"/>
+          </w:rPr>
+          <w:t>Umělá inteligence, Machine Learning a Neuronové sítě | Data Science - Data Mind</w:t>
+        </w:r>
+      </w:hyperlink>
+      <w:r>
+        <w:t xml:space="preserve"> </w:t>
+      </w:r>
+    </w:p>
+    <w:p>
+      <w:pPr>
+        <w:pStyle w:val="Textkomente"/>
+        <w:ind w:firstLine="0"/>
+        <w:jc w:val="left"/>
+      </w:pPr>
+    </w:p>
+    <w:p>
+      <w:pPr>
+        <w:pStyle w:val="Textkomente"/>
+        <w:ind w:firstLine="0"/>
+        <w:jc w:val="left"/>
+      </w:pPr>
+      <w:hyperlink r:id="rId10" w:history="1">
+        <w:r>
+          <w:rPr>
+            <w:rStyle w:val="Hypertextovodkaz"/>
+          </w:rPr>
+          <w:t>Neuronové sítě přirozené a umělé - Časopis Vesmír (vesmir.cz)</w:t>
+        </w:r>
+      </w:hyperlink>
+      <w:r>
+        <w:t xml:space="preserve"> </w:t>
+      </w:r>
+    </w:p>
+  </w:comment>
 </w:comments>
 </file>
 
 <file path=word/commentsExtended.xml><?xml version="1.0" encoding="utf-8"?>
-<w15:commentsEx xmlns:wpc="http://schemas.microsoft.com/office/word/2010/wordprocessingCanvas" xmlns:cx="http://schemas.microsoft.com/office/drawing/2014/chartex" xmlns:cx1="http://schemas.microsoft.com/office/drawing/2015/9/8/chartex" xmlns:cx2="http://schemas.microsoft.com/office/drawing/2015/10/21/chartex" xmlns:cx3="http://schemas.microsoft.com/office/drawing/2016/5/9/chartex" xmlns:cx4="http://schemas.microsoft.com/office/drawing/2016/5/10/chartex" xmlns:cx5="http://schemas.microsoft.com/office/drawing/2016/5/11/chartex" xmlns:cx6="http://schemas.microsoft.com/office/drawing/2016/5/12/chartex" xmlns:cx7="http://schemas.microsoft.com/office/drawing/2016/5/13/chartex" xmlns:cx8="http://schemas.microsoft.com/office/drawing/2016/5/14/chartex" xmlns:mc="http://schemas.openxmlformats.org/markup-compatibility/2006" xmlns:aink="http://schemas.microsoft.com/office/drawing/2016/ink" xmlns:am3d="http://schemas.microsoft.com/office/drawing/2017/model3d" xmlns:o="urn:schemas-microsoft-com:office:office" xmlns:oel="http://schemas.microsoft.com/office/2019/extlst" xmlns:r="http://schemas.openxmlformats.org/officeDocument/2006/relationships" xmlns:m="http://schemas.openxmlformats.org/officeDocument/2006/math" xmlns:v="urn:schemas-microsoft-com:vml" xmlns:wp14="http://schemas.microsoft.com/office/word/2010/wordprocessingDrawing" xmlns:wp="http://schemas.openxmlformats.org/drawingml/2006/wordprocessingDrawing" xmlns:w10="urn:schemas-microsoft-com:office:word" xmlns:w="http://schemas.openxmlformats.org/wordprocessingml/2006/main" xmlns:w14="http://schemas.microsoft.com/office/word/2010/wordml" xmlns:w15="http://schemas.microsoft.com/office/word/2012/wordml" xmlns:w16cex="http://schemas.microsoft.com/office/word/2018/wordml/cex" xmlns:w16cid="http://schemas.microsoft.com/office/word/2016/wordml/cid" xmlns:w16="http://schemas.microsoft.com/office/word/2018/wordml" xmlns:w16sdtdh="http://schemas.microsoft.com/office/word/2020/wordml/sdtdatahash" xmlns:w16se="http://schemas.microsoft.com/office/word/2015/wordml/symex" xmlns:wpg="http://schemas.microsoft.com/office/word/2010/wordprocessingGroup" xmlns:wpi="http://schemas.microsoft.com/office/word/2010/wordprocessingInk" xmlns:wne="http://schemas.microsoft.com/office/word/2006/wordml" xmlns:wps="http://schemas.microsoft.com/office/word/2010/wordprocessingShape" mc:Ignorable="w14 w15 w16se w16cid w16 w16cex w16sdtdh wp14">
+<w15:commentsEx xmlns:wpc="http://schemas.microsoft.com/office/word/2010/wordprocessingCanvas" xmlns:cx="http://schemas.microsoft.com/office/drawing/2014/chartex" xmlns:cx1="http://schemas.microsoft.com/office/drawing/2015/9/8/chartex" xmlns:cx2="http://schemas.microsoft.com/office/drawing/2015/10/21/chartex" xmlns:cx3="http://schemas.microsoft.com/office/drawing/2016/5/9/chartex" xmlns:cx4="http://schemas.microsoft.com/office/drawing/2016/5/10/chartex" xmlns:cx5="http://schemas.microsoft.com/office/drawing/2016/5/11/chartex" xmlns:cx6="http://schemas.microsoft.com/office/drawing/2016/5/12/chartex" xmlns:cx7="http://schemas.microsoft.com/office/drawing/2016/5/13/chartex" xmlns:cx8="http://schemas.microsoft.com/office/drawing/2016/5/14/chartex" xmlns:mc="http://schemas.openxmlformats.org/markup-compatibility/2006" xmlns:aink="http://schemas.microsoft.com/office/drawing/2016/ink" xmlns:am3d="http://schemas.microsoft.com/office/drawing/2017/model3d" xmlns:o="urn:schemas-microsoft-com:office:office" xmlns:oel="http://schemas.microsoft.com/office/2019/extlst" xmlns:r="http://schemas.openxmlformats.org/officeDocument/2006/relationships" xmlns:m="http://schemas.openxmlformats.org/officeDocument/2006/math" xmlns:v="urn:schemas-microsoft-com:vml" xmlns:wp14="http://schemas.microsoft.com/office/word/2010/wordprocessingDrawing" xmlns:wp="http://schemas.openxmlformats.org/drawingml/2006/wordprocessingDrawing" xmlns:w10="urn:schemas-microsoft-com:office:word" xmlns:w="http://schemas.openxmlformats.org/wordprocessingml/2006/main" xmlns:w14="http://schemas.microsoft.com/office/word/2010/wordml" xmlns:w15="http://schemas.microsoft.com/office/word/2012/wordml" xmlns:w16cex="http://schemas.microsoft.com/office/word/2018/wordml/cex" xmlns:w16cid="http://schemas.microsoft.com/office/word/2016/wordml/cid" xmlns:w16="http://schemas.microsoft.com/office/word/2018/wordml" xmlns:w16du="http://schemas.microsoft.com/office/word/2023/wordml/word16du" xmlns:w16sdtdh="http://schemas.microsoft.com/office/word/2020/wordml/sdtdatahash" xmlns:w16se="http://schemas.microsoft.com/office/word/2015/wordml/symex" xmlns:wpg="http://schemas.microsoft.com/office/word/2010/wordprocessingGroup" xmlns:wpi="http://schemas.microsoft.com/office/word/2010/wordprocessingInk" xmlns:wne="http://schemas.microsoft.com/office/word/2006/wordml" xmlns:wps="http://schemas.microsoft.com/office/word/2010/wordprocessingShape" mc:Ignorable="w14 w15 w16se w16cid w16 w16cex w16sdtdh wp14">
   <w15:commentEx w15:paraId="1AAEE3AA" w15:done="0"/>
   <w15:commentEx w15:paraId="7FE7A2C3" w15:done="0"/>
+  <w15:commentEx w15:paraId="79170E25" w15:done="0"/>
+  <w15:commentEx w15:paraId="3674368D" w15:done="0"/>
+  <w15:commentEx w15:paraId="3EBC9C6F" w15:done="0"/>
 </w15:commentsEx>
 </file>
 
 <file path=word/commentsExtensible.xml><?xml version="1.0" encoding="utf-8"?>
-<w16cex:commentsExtensible xmlns:wpc="http://schemas.microsoft.com/office/word/2010/wordprocessingCanvas" xmlns:cx="http://schemas.microsoft.com/office/drawing/2014/chartex" xmlns:cx1="http://schemas.microsoft.com/office/drawing/2015/9/8/chartex" xmlns:cx2="http://schemas.microsoft.com/office/drawing/2015/10/21/chartex" xmlns:cx3="http://schemas.microsoft.com/office/drawing/2016/5/9/chartex" xmlns:cx4="http://schemas.microsoft.com/office/drawing/2016/5/10/chartex" xmlns:cx5="http://schemas.microsoft.com/office/drawing/2016/5/11/chartex" xmlns:cx6="http://schemas.microsoft.com/office/drawing/2016/5/12/chartex" xmlns:cx7="http://schemas.microsoft.com/office/drawing/2016/5/13/chartex" xmlns:cx8="http://schemas.microsoft.com/office/drawing/2016/5/14/chartex" xmlns:mc="http://schemas.openxmlformats.org/markup-compatibility/2006" xmlns:aink="http://schemas.microsoft.com/office/drawing/2016/ink" xmlns:am3d="http://schemas.microsoft.com/office/drawing/2017/model3d" xmlns:o="urn:schemas-microsoft-com:office:office" xmlns:oel="http://schemas.microsoft.com/office/2019/extlst" xmlns:r="http://schemas.openxmlformats.org/officeDocument/2006/relationships" xmlns:m="http://schemas.openxmlformats.org/officeDocument/2006/math" xmlns:v="urn:schemas-microsoft-com:vml" xmlns:wp14="http://schemas.microsoft.com/office/word/2010/wordprocessingDrawing" xmlns:wp="http://schemas.openxmlformats.org/drawingml/2006/wordprocessingDrawing" xmlns:w10="urn:schemas-microsoft-com:office:word" xmlns:w="http://schemas.openxmlformats.org/wordprocessingml/2006/main" xmlns:w14="http://schemas.microsoft.com/office/word/2010/wordml" xmlns:w15="http://schemas.microsoft.com/office/word/2012/wordml" xmlns:w16cex="http://schemas.microsoft.com/office/word/2018/wordml/cex" xmlns:w16cid="http://schemas.microsoft.com/office/word/2016/wordml/cid" xmlns:w16="http://schemas.microsoft.com/office/word/2018/wordml" xmlns:w16sdtdh="http://schemas.microsoft.com/office/word/2020/wordml/sdtdatahash" xmlns:w16se="http://schemas.microsoft.com/office/word/2015/wordml/symex" xmlns:wpg="http://schemas.microsoft.com/office/word/2010/wordprocessingGroup" xmlns:wpi="http://schemas.microsoft.com/office/word/2010/wordprocessingInk" xmlns:wne="http://schemas.microsoft.com/office/word/2006/wordml" xmlns:wps="http://schemas.microsoft.com/office/word/2010/wordprocessingShape" mc:Ignorable="w14 w15 w16se w16cid w16 w16cex w16sdtdh wp14">
+<w16cex:commentsExtensible xmlns:wpc="http://schemas.microsoft.com/office/word/2010/wordprocessingCanvas" xmlns:cx="http://schemas.microsoft.com/office/drawing/2014/chartex" xmlns:cx1="http://schemas.microsoft.com/office/drawing/2015/9/8/chartex" xmlns:cx2="http://schemas.microsoft.com/office/drawing/2015/10/21/chartex" xmlns:cx3="http://schemas.microsoft.com/office/drawing/2016/5/9/chartex" xmlns:cx4="http://schemas.microsoft.com/office/drawing/2016/5/10/chartex" xmlns:cx5="http://schemas.microsoft.com/office/drawing/2016/5/11/chartex" xmlns:cx6="http://schemas.microsoft.com/office/drawing/2016/5/12/chartex" xmlns:cx7="http://schemas.microsoft.com/office/drawing/2016/5/13/chartex" xmlns:cx8="http://schemas.microsoft.com/office/drawing/2016/5/14/chartex" xmlns:mc="http://schemas.openxmlformats.org/markup-compatibility/2006" xmlns:aink="http://schemas.microsoft.com/office/drawing/2016/ink" xmlns:am3d="http://schemas.microsoft.com/office/drawing/2017/model3d" xmlns:o="urn:schemas-microsoft-com:office:office" xmlns:oel="http://schemas.microsoft.com/office/2019/extlst" xmlns:r="http://schemas.openxmlformats.org/officeDocument/2006/relationships" xmlns:m="http://schemas.openxmlformats.org/officeDocument/2006/math" xmlns:v="urn:schemas-microsoft-com:vml" xmlns:wp14="http://schemas.microsoft.com/office/word/2010/wordprocessingDrawing" xmlns:wp="http://schemas.openxmlformats.org/drawingml/2006/wordprocessingDrawing" xmlns:w10="urn:schemas-microsoft-com:office:word" xmlns:w="http://schemas.openxmlformats.org/wordprocessingml/2006/main" xmlns:w14="http://schemas.microsoft.com/office/word/2010/wordml" xmlns:w15="http://schemas.microsoft.com/office/word/2012/wordml" xmlns:w16cex="http://schemas.microsoft.com/office/word/2018/wordml/cex" xmlns:w16cid="http://schemas.microsoft.com/office/word/2016/wordml/cid" xmlns:w16="http://schemas.microsoft.com/office/word/2018/wordml" xmlns:w16du="http://schemas.microsoft.com/office/word/2023/wordml/word16du" xmlns:w16sdtdh="http://schemas.microsoft.com/office/word/2020/wordml/sdtdatahash" xmlns:w16se="http://schemas.microsoft.com/office/word/2015/wordml/symex" xmlns:wpg="http://schemas.microsoft.com/office/word/2010/wordprocessingGroup" xmlns:wpi="http://schemas.microsoft.com/office/word/2010/wordprocessingInk" xmlns:wne="http://schemas.microsoft.com/office/word/2006/wordml" xmlns:wps="http://schemas.microsoft.com/office/word/2010/wordprocessingShape" mc:Ignorable="w14 w15 w16se w16cid w16 w16cex w16sdtdh wp14">
   <w16cex:commentExtensible w16cex:durableId="27C9A192" w16cex:dateUtc="2023-03-25T15:36:00Z"/>
   <w16cex:commentExtensible w16cex:durableId="27C9A198" w16cex:dateUtc="2023-03-25T15:36:00Z"/>
+  <w16cex:commentExtensible w16cex:durableId="27DDB53E" w16cex:dateUtc="2023-04-09T20:05:00Z"/>
+  <w16cex:commentExtensible w16cex:durableId="27DDB59D" w16cex:dateUtc="2023-04-09T20:07:00Z"/>
+  <w16cex:commentExtensible w16cex:durableId="27DDB857" w16cex:dateUtc="2023-04-09T20:19:00Z"/>
 </w16cex:commentsExtensible>
 </file>
 
 <file path=word/commentsIds.xml><?xml version="1.0" encoding="utf-8"?>
-<w16cid:commentsIds xmlns:wpc="http://schemas.microsoft.com/office/word/2010/wordprocessingCanvas" xmlns:cx="http://schemas.microsoft.com/office/drawing/2014/chartex" xmlns:cx1="http://schemas.microsoft.com/office/drawing/2015/9/8/chartex" xmlns:cx2="http://schemas.microsoft.com/office/drawing/2015/10/21/chartex" xmlns:cx3="http://schemas.microsoft.com/office/drawing/2016/5/9/chartex" xmlns:cx4="http://schemas.microsoft.com/office/drawing/2016/5/10/chartex" xmlns:cx5="http://schemas.microsoft.com/office/drawing/2016/5/11/chartex" xmlns:cx6="http://schemas.microsoft.com/office/drawing/2016/5/12/chartex" xmlns:cx7="http://schemas.microsoft.com/office/drawing/2016/5/13/chartex" xmlns:cx8="http://schemas.microsoft.com/office/drawing/2016/5/14/chartex" xmlns:mc="http://schemas.openxmlformats.org/markup-compatibility/2006" xmlns:aink="http://schemas.microsoft.com/office/drawing/2016/ink" xmlns:am3d="http://schemas.microsoft.com/office/drawing/2017/model3d" xmlns:o="urn:schemas-microsoft-com:office:office" xmlns:oel="http://schemas.microsoft.com/office/2019/extlst" xmlns:r="http://schemas.openxmlformats.org/officeDocument/2006/relationships" xmlns:m="http://schemas.openxmlformats.org/officeDocument/2006/math" xmlns:v="urn:schemas-microsoft-com:vml" xmlns:wp14="http://schemas.microsoft.com/office/word/2010/wordprocessingDrawing" xmlns:wp="http://schemas.openxmlformats.org/drawingml/2006/wordprocessingDrawing" xmlns:w10="urn:schemas-microsoft-com:office:word" xmlns:w="http://schemas.openxmlformats.org/wordprocessingml/2006/main" xmlns:w14="http://schemas.microsoft.com/office/word/2010/wordml" xmlns:w15="http://schemas.microsoft.com/office/word/2012/wordml" xmlns:w16cex="http://schemas.microsoft.com/office/word/2018/wordml/cex" xmlns:w16cid="http://schemas.microsoft.com/office/word/2016/wordml/cid" xmlns:w16="http://schemas.microsoft.com/office/word/2018/wordml" xmlns:w16sdtdh="http://schemas.microsoft.com/office/word/2020/wordml/sdtdatahash" xmlns:w16se="http://schemas.microsoft.com/office/word/2015/wordml/symex" xmlns:wpg="http://schemas.microsoft.com/office/word/2010/wordprocessingGroup" xmlns:wpi="http://schemas.microsoft.com/office/word/2010/wordprocessingInk" xmlns:wne="http://schemas.microsoft.com/office/word/2006/wordml" xmlns:wps="http://schemas.microsoft.com/office/word/2010/wordprocessingShape" mc:Ignorable="w14 w15 w16se w16cid w16 w16cex w16sdtdh wp14">
+<w16cid:commentsIds xmlns:wpc="http://schemas.microsoft.com/office/word/2010/wordprocessingCanvas" xmlns:cx="http://schemas.microsoft.com/office/drawing/2014/chartex" xmlns:cx1="http://schemas.microsoft.com/office/drawing/2015/9/8/chartex" xmlns:cx2="http://schemas.microsoft.com/office/drawing/2015/10/21/chartex" xmlns:cx3="http://schemas.microsoft.com/office/drawing/2016/5/9/chartex" xmlns:cx4="http://schemas.microsoft.com/office/drawing/2016/5/10/chartex" xmlns:cx5="http://schemas.microsoft.com/office/drawing/2016/5/11/chartex" xmlns:cx6="http://schemas.microsoft.com/office/drawing/2016/5/12/chartex" xmlns:cx7="http://schemas.microsoft.com/office/drawing/2016/5/13/chartex" xmlns:cx8="http://schemas.microsoft.com/office/drawing/2016/5/14/chartex" xmlns:mc="http://schemas.openxmlformats.org/markup-compatibility/2006" xmlns:aink="http://schemas.microsoft.com/office/drawing/2016/ink" xmlns:am3d="http://schemas.microsoft.com/office/drawing/2017/model3d" xmlns:o="urn:schemas-microsoft-com:office:office" xmlns:oel="http://schemas.microsoft.com/office/2019/extlst" xmlns:r="http://schemas.openxmlformats.org/officeDocument/2006/relationships" xmlns:m="http://schemas.openxmlformats.org/officeDocument/2006/math" xmlns:v="urn:schemas-microsoft-com:vml" xmlns:wp14="http://schemas.microsoft.com/office/word/2010/wordprocessingDrawing" xmlns:wp="http://schemas.openxmlformats.org/drawingml/2006/wordprocessingDrawing" xmlns:w10="urn:schemas-microsoft-com:office:word" xmlns:w="http://schemas.openxmlformats.org/wordprocessingml/2006/main" xmlns:w14="http://schemas.microsoft.com/office/word/2010/wordml" xmlns:w15="http://schemas.microsoft.com/office/word/2012/wordml" xmlns:w16cex="http://schemas.microsoft.com/office/word/2018/wordml/cex" xmlns:w16cid="http://schemas.microsoft.com/office/word/2016/wordml/cid" xmlns:w16="http://schemas.microsoft.com/office/word/2018/wordml" xmlns:w16du="http://schemas.microsoft.com/office/word/2023/wordml/word16du" xmlns:w16sdtdh="http://schemas.microsoft.com/office/word/2020/wordml/sdtdatahash" xmlns:w16se="http://schemas.microsoft.com/office/word/2015/wordml/symex" xmlns:wpg="http://schemas.microsoft.com/office/word/2010/wordprocessingGroup" xmlns:wpi="http://schemas.microsoft.com/office/word/2010/wordprocessingInk" xmlns:wne="http://schemas.microsoft.com/office/word/2006/wordml" xmlns:wps="http://schemas.microsoft.com/office/word/2010/wordprocessingShape" mc:Ignorable="w14 w15 w16se w16cid w16 w16cex w16sdtdh wp14">
   <w16cid:commentId w16cid:paraId="1AAEE3AA" w16cid:durableId="27C9A192"/>
   <w16cid:commentId w16cid:paraId="7FE7A2C3" w16cid:durableId="27C9A198"/>
+  <w16cid:commentId w16cid:paraId="79170E25" w16cid:durableId="27DDB53E"/>
+  <w16cid:commentId w16cid:paraId="3674368D" w16cid:durableId="27DDB59D"/>
+  <w16cid:commentId w16cid:paraId="3EBC9C6F" w16cid:durableId="27DDB857"/>
 </w16cid:commentsIds>
 </file>
 
 <file path=word/endnotes.xml><?xml version="1.0" encoding="utf-8"?>
-<w:endnotes xmlns:wpc="http://schemas.microsoft.com/office/word/2010/wordprocessingCanvas" xmlns:cx="http://schemas.microsoft.com/office/drawing/2014/chartex" xmlns:cx1="http://schemas.microsoft.com/office/drawing/2015/9/8/chartex" xmlns:cx2="http://schemas.microsoft.com/office/drawing/2015/10/21/chartex" xmlns:cx3="http://schemas.microsoft.com/office/drawing/2016/5/9/chartex" xmlns:cx4="http://schemas.microsoft.com/office/drawing/2016/5/10/chartex" xmlns:cx5="http://schemas.microsoft.com/office/drawing/2016/5/11/chartex" xmlns:cx6="http://schemas.microsoft.com/office/drawing/2016/5/12/chartex" xmlns:cx7="http://schemas.microsoft.com/office/drawing/2016/5/13/chartex" xmlns:cx8="http://schemas.microsoft.com/office/drawing/2016/5/14/chartex" xmlns:mc="http://schemas.openxmlformats.org/markup-compatibility/2006" xmlns:aink="http://schemas.microsoft.com/office/drawing/2016/ink" xmlns:am3d="http://schemas.microsoft.com/office/drawing/2017/model3d" xmlns:o="urn:schemas-microsoft-com:office:office" xmlns:oel="http://schemas.microsoft.com/office/2019/extlst" xmlns:r="http://schemas.openxmlformats.org/officeDocument/2006/relationships" xmlns:m="http://schemas.openxmlformats.org/officeDocument/2006/math" xmlns:v="urn:schemas-microsoft-com:vml" xmlns:wp14="http://schemas.microsoft.com/office/word/2010/wordprocessingDrawing" xmlns:wp="http://schemas.openxmlformats.org/drawingml/2006/wordprocessingDrawing" xmlns:w10="urn:schemas-microsoft-com:office:word" xmlns:w="http://schemas.openxmlformats.org/wordprocessingml/2006/main" xmlns:w14="http://schemas.microsoft.com/office/word/2010/wordml" xmlns:w15="http://schemas.microsoft.com/office/word/2012/wordml" xmlns:w16cex="http://schemas.microsoft.com/office/word/2018/wordml/cex" xmlns:w16cid="http://schemas.microsoft.com/office/word/2016/wordml/cid" xmlns:w16="http://schemas.microsoft.com/office/word/2018/wordml" xmlns:w16sdtdh="http://schemas.microsoft.com/office/word/2020/wordml/sdtdatahash" xmlns:w16se="http://schemas.microsoft.com/office/word/2015/wordml/symex" xmlns:wpg="http://schemas.microsoft.com/office/word/2010/wordprocessingGroup" xmlns:wpi="http://schemas.microsoft.com/office/word/2010/wordprocessingInk" xmlns:wne="http://schemas.microsoft.com/office/word/2006/wordml" xmlns:wps="http://schemas.microsoft.com/office/word/2010/wordprocessingShape" mc:Ignorable="w14 w15 w16se w16cid w16 w16cex w16sdtdh wp14">
+<w:endnotes xmlns:wpc="http://schemas.microsoft.com/office/word/2010/wordprocessingCanvas" xmlns:cx="http://schemas.microsoft.com/office/drawing/2014/chartex" xmlns:cx1="http://schemas.microsoft.com/office/drawing/2015/9/8/chartex" xmlns:cx2="http://schemas.microsoft.com/office/drawing/2015/10/21/chartex" xmlns:cx3="http://schemas.microsoft.com/office/drawing/2016/5/9/chartex" xmlns:cx4="http://schemas.microsoft.com/office/drawing/2016/5/10/chartex" xmlns:cx5="http://schemas.microsoft.com/office/drawing/2016/5/11/chartex" xmlns:cx6="http://schemas.microsoft.com/office/drawing/2016/5/12/chartex" xmlns:cx7="http://schemas.microsoft.com/office/drawing/2016/5/13/chartex" xmlns:cx8="http://schemas.microsoft.com/office/drawing/2016/5/14/chartex" xmlns:mc="http://schemas.openxmlformats.org/markup-compatibility/2006" xmlns:aink="http://schemas.microsoft.com/office/drawing/2016/ink" xmlns:am3d="http://schemas.microsoft.com/office/drawing/2017/model3d" xmlns:o="urn:schemas-microsoft-com:office:office" xmlns:oel="http://schemas.microsoft.com/office/2019/extlst" xmlns:r="http://schemas.openxmlformats.org/officeDocument/2006/relationships" xmlns:m="http://schemas.openxmlformats.org/officeDocument/2006/math" xmlns:v="urn:schemas-microsoft-com:vml" xmlns:wp14="http://schemas.microsoft.com/office/word/2010/wordprocessingDrawing" xmlns:wp="http://schemas.openxmlformats.org/drawingml/2006/wordprocessingDrawing" xmlns:w10="urn:schemas-microsoft-com:office:word" xmlns:w="http://schemas.openxmlformats.org/wordprocessingml/2006/main" xmlns:w14="http://schemas.microsoft.com/office/word/2010/wordml" xmlns:w15="http://schemas.microsoft.com/office/word/2012/wordml" xmlns:w16cex="http://schemas.microsoft.com/office/word/2018/wordml/cex" xmlns:w16cid="http://schemas.microsoft.com/office/word/2016/wordml/cid" xmlns:w16="http://schemas.microsoft.com/office/word/2018/wordml" xmlns:w16du="http://schemas.microsoft.com/office/word/2023/wordml/word16du" xmlns:w16sdtdh="http://schemas.microsoft.com/office/word/2020/wordml/sdtdatahash" xmlns:w16se="http://schemas.microsoft.com/office/word/2015/wordml/symex" xmlns:wpg="http://schemas.microsoft.com/office/word/2010/wordprocessingGroup" xmlns:wpi="http://schemas.microsoft.com/office/word/2010/wordprocessingInk" xmlns:wne="http://schemas.microsoft.com/office/word/2006/wordml" xmlns:wps="http://schemas.microsoft.com/office/word/2010/wordprocessingShape" mc:Ignorable="w14 w15 w16se w16cid w16 w16cex w16sdtdh wp14">
   <w:endnote w:type="separator" w:id="-1">
     <w:p>
       <w:pPr>
@@ -3414,7 +3882,7 @@
 </file>
 
 <file path=word/footer1.xml><?xml version="1.0" encoding="utf-8"?>
-<w:ftr xmlns:wpc="http://schemas.microsoft.com/office/word/2010/wordprocessingCanvas" xmlns:cx="http://schemas.microsoft.com/office/drawing/2014/chartex" xmlns:cx1="http://schemas.microsoft.com/office/drawing/2015/9/8/chartex" xmlns:cx2="http://schemas.microsoft.com/office/drawing/2015/10/21/chartex" xmlns:cx3="http://schemas.microsoft.com/office/drawing/2016/5/9/chartex" xmlns:cx4="http://schemas.microsoft.com/office/drawing/2016/5/10/chartex" xmlns:cx5="http://schemas.microsoft.com/office/drawing/2016/5/11/chartex" xmlns:cx6="http://schemas.microsoft.com/office/drawing/2016/5/12/chartex" xmlns:cx7="http://schemas.microsoft.com/office/drawing/2016/5/13/chartex" xmlns:cx8="http://schemas.microsoft.com/office/drawing/2016/5/14/chartex" xmlns:mc="http://schemas.openxmlformats.org/markup-compatibility/2006" xmlns:aink="http://schemas.microsoft.com/office/drawing/2016/ink" xmlns:am3d="http://schemas.microsoft.com/office/drawing/2017/model3d" xmlns:o="urn:schemas-microsoft-com:office:office" xmlns:oel="http://schemas.microsoft.com/office/2019/extlst" xmlns:r="http://schemas.openxmlformats.org/officeDocument/2006/relationships" xmlns:m="http://schemas.openxmlformats.org/officeDocument/2006/math" xmlns:v="urn:schemas-microsoft-com:vml" xmlns:wp14="http://schemas.microsoft.com/office/word/2010/wordprocessingDrawing" xmlns:wp="http://schemas.openxmlformats.org/drawingml/2006/wordprocessingDrawing" xmlns:w10="urn:schemas-microsoft-com:office:word" xmlns:w="http://schemas.openxmlformats.org/wordprocessingml/2006/main" xmlns:w14="http://schemas.microsoft.com/office/word/2010/wordml" xmlns:w15="http://schemas.microsoft.com/office/word/2012/wordml" xmlns:w16cex="http://schemas.microsoft.com/office/word/2018/wordml/cex" xmlns:w16cid="http://schemas.microsoft.com/office/word/2016/wordml/cid" xmlns:w16="http://schemas.microsoft.com/office/word/2018/wordml" xmlns:w16sdtdh="http://schemas.microsoft.com/office/word/2020/wordml/sdtdatahash" xmlns:w16se="http://schemas.microsoft.com/office/word/2015/wordml/symex" xmlns:wpg="http://schemas.microsoft.com/office/word/2010/wordprocessingGroup" xmlns:wpi="http://schemas.microsoft.com/office/word/2010/wordprocessingInk" xmlns:wne="http://schemas.microsoft.com/office/word/2006/wordml" xmlns:wps="http://schemas.microsoft.com/office/word/2010/wordprocessingShape" mc:Ignorable="w14 w15 w16se w16cid w16 w16cex w16sdtdh wp14">
+<w:ftr xmlns:wpc="http://schemas.microsoft.com/office/word/2010/wordprocessingCanvas" xmlns:cx="http://schemas.microsoft.com/office/drawing/2014/chartex" xmlns:cx1="http://schemas.microsoft.com/office/drawing/2015/9/8/chartex" xmlns:cx2="http://schemas.microsoft.com/office/drawing/2015/10/21/chartex" xmlns:cx3="http://schemas.microsoft.com/office/drawing/2016/5/9/chartex" xmlns:cx4="http://schemas.microsoft.com/office/drawing/2016/5/10/chartex" xmlns:cx5="http://schemas.microsoft.com/office/drawing/2016/5/11/chartex" xmlns:cx6="http://schemas.microsoft.com/office/drawing/2016/5/12/chartex" xmlns:cx7="http://schemas.microsoft.com/office/drawing/2016/5/13/chartex" xmlns:cx8="http://schemas.microsoft.com/office/drawing/2016/5/14/chartex" xmlns:mc="http://schemas.openxmlformats.org/markup-compatibility/2006" xmlns:aink="http://schemas.microsoft.com/office/drawing/2016/ink" xmlns:am3d="http://schemas.microsoft.com/office/drawing/2017/model3d" xmlns:o="urn:schemas-microsoft-com:office:office" xmlns:oel="http://schemas.microsoft.com/office/2019/extlst" xmlns:r="http://schemas.openxmlformats.org/officeDocument/2006/relationships" xmlns:m="http://schemas.openxmlformats.org/officeDocument/2006/math" xmlns:v="urn:schemas-microsoft-com:vml" xmlns:wp14="http://schemas.microsoft.com/office/word/2010/wordprocessingDrawing" xmlns:wp="http://schemas.openxmlformats.org/drawingml/2006/wordprocessingDrawing" xmlns:w10="urn:schemas-microsoft-com:office:word" xmlns:w="http://schemas.openxmlformats.org/wordprocessingml/2006/main" xmlns:w14="http://schemas.microsoft.com/office/word/2010/wordml" xmlns:w15="http://schemas.microsoft.com/office/word/2012/wordml" xmlns:w16cex="http://schemas.microsoft.com/office/word/2018/wordml/cex" xmlns:w16cid="http://schemas.microsoft.com/office/word/2016/wordml/cid" xmlns:w16="http://schemas.microsoft.com/office/word/2018/wordml" xmlns:w16du="http://schemas.microsoft.com/office/word/2023/wordml/word16du" xmlns:w16sdtdh="http://schemas.microsoft.com/office/word/2020/wordml/sdtdatahash" xmlns:w16se="http://schemas.microsoft.com/office/word/2015/wordml/symex" xmlns:wpg="http://schemas.microsoft.com/office/word/2010/wordprocessingGroup" xmlns:wpi="http://schemas.microsoft.com/office/word/2010/wordprocessingInk" xmlns:wne="http://schemas.microsoft.com/office/word/2006/wordml" xmlns:wps="http://schemas.microsoft.com/office/word/2010/wordprocessingShape" mc:Ignorable="w14 w15 w16se w16cid w16 w16cex w16sdtdh wp14">
   <w:p>
     <w:pPr>
       <w:pStyle w:val="Zpat"/>
@@ -3430,7 +3898,7 @@
 </file>
 
 <file path=word/footer2.xml><?xml version="1.0" encoding="utf-8"?>
-<w:ftr xmlns:wpc="http://schemas.microsoft.com/office/word/2010/wordprocessingCanvas" xmlns:cx="http://schemas.microsoft.com/office/drawing/2014/chartex" xmlns:cx1="http://schemas.microsoft.com/office/drawing/2015/9/8/chartex" xmlns:cx2="http://schemas.microsoft.com/office/drawing/2015/10/21/chartex" xmlns:cx3="http://schemas.microsoft.com/office/drawing/2016/5/9/chartex" xmlns:cx4="http://schemas.microsoft.com/office/drawing/2016/5/10/chartex" xmlns:cx5="http://schemas.microsoft.com/office/drawing/2016/5/11/chartex" xmlns:cx6="http://schemas.microsoft.com/office/drawing/2016/5/12/chartex" xmlns:cx7="http://schemas.microsoft.com/office/drawing/2016/5/13/chartex" xmlns:cx8="http://schemas.microsoft.com/office/drawing/2016/5/14/chartex" xmlns:mc="http://schemas.openxmlformats.org/markup-compatibility/2006" xmlns:aink="http://schemas.microsoft.com/office/drawing/2016/ink" xmlns:am3d="http://schemas.microsoft.com/office/drawing/2017/model3d" xmlns:o="urn:schemas-microsoft-com:office:office" xmlns:oel="http://schemas.microsoft.com/office/2019/extlst" xmlns:r="http://schemas.openxmlformats.org/officeDocument/2006/relationships" xmlns:m="http://schemas.openxmlformats.org/officeDocument/2006/math" xmlns:v="urn:schemas-microsoft-com:vml" xmlns:wp14="http://schemas.microsoft.com/office/word/2010/wordprocessingDrawing" xmlns:wp="http://schemas.openxmlformats.org/drawingml/2006/wordprocessingDrawing" xmlns:w10="urn:schemas-microsoft-com:office:word" xmlns:w="http://schemas.openxmlformats.org/wordprocessingml/2006/main" xmlns:w14="http://schemas.microsoft.com/office/word/2010/wordml" xmlns:w15="http://schemas.microsoft.com/office/word/2012/wordml" xmlns:w16cex="http://schemas.microsoft.com/office/word/2018/wordml/cex" xmlns:w16cid="http://schemas.microsoft.com/office/word/2016/wordml/cid" xmlns:w16="http://schemas.microsoft.com/office/word/2018/wordml" xmlns:w16sdtdh="http://schemas.microsoft.com/office/word/2020/wordml/sdtdatahash" xmlns:w16se="http://schemas.microsoft.com/office/word/2015/wordml/symex" xmlns:wpg="http://schemas.microsoft.com/office/word/2010/wordprocessingGroup" xmlns:wpi="http://schemas.microsoft.com/office/word/2010/wordprocessingInk" xmlns:wne="http://schemas.microsoft.com/office/word/2006/wordml" xmlns:wps="http://schemas.microsoft.com/office/word/2010/wordprocessingShape" mc:Ignorable="w14 w15 w16se w16cid w16 w16cex w16sdtdh wp14">
+<w:ftr xmlns:wpc="http://schemas.microsoft.com/office/word/2010/wordprocessingCanvas" xmlns:cx="http://schemas.microsoft.com/office/drawing/2014/chartex" xmlns:cx1="http://schemas.microsoft.com/office/drawing/2015/9/8/chartex" xmlns:cx2="http://schemas.microsoft.com/office/drawing/2015/10/21/chartex" xmlns:cx3="http://schemas.microsoft.com/office/drawing/2016/5/9/chartex" xmlns:cx4="http://schemas.microsoft.com/office/drawing/2016/5/10/chartex" xmlns:cx5="http://schemas.microsoft.com/office/drawing/2016/5/11/chartex" xmlns:cx6="http://schemas.microsoft.com/office/drawing/2016/5/12/chartex" xmlns:cx7="http://schemas.microsoft.com/office/drawing/2016/5/13/chartex" xmlns:cx8="http://schemas.microsoft.com/office/drawing/2016/5/14/chartex" xmlns:mc="http://schemas.openxmlformats.org/markup-compatibility/2006" xmlns:aink="http://schemas.microsoft.com/office/drawing/2016/ink" xmlns:am3d="http://schemas.microsoft.com/office/drawing/2017/model3d" xmlns:o="urn:schemas-microsoft-com:office:office" xmlns:oel="http://schemas.microsoft.com/office/2019/extlst" xmlns:r="http://schemas.openxmlformats.org/officeDocument/2006/relationships" xmlns:m="http://schemas.openxmlformats.org/officeDocument/2006/math" xmlns:v="urn:schemas-microsoft-com:vml" xmlns:wp14="http://schemas.microsoft.com/office/word/2010/wordprocessingDrawing" xmlns:wp="http://schemas.openxmlformats.org/drawingml/2006/wordprocessingDrawing" xmlns:w10="urn:schemas-microsoft-com:office:word" xmlns:w="http://schemas.openxmlformats.org/wordprocessingml/2006/main" xmlns:w14="http://schemas.microsoft.com/office/word/2010/wordml" xmlns:w15="http://schemas.microsoft.com/office/word/2012/wordml" xmlns:w16cex="http://schemas.microsoft.com/office/word/2018/wordml/cex" xmlns:w16cid="http://schemas.microsoft.com/office/word/2016/wordml/cid" xmlns:w16="http://schemas.microsoft.com/office/word/2018/wordml" xmlns:w16du="http://schemas.microsoft.com/office/word/2023/wordml/word16du" xmlns:w16sdtdh="http://schemas.microsoft.com/office/word/2020/wordml/sdtdatahash" xmlns:w16se="http://schemas.microsoft.com/office/word/2015/wordml/symex" xmlns:wpg="http://schemas.microsoft.com/office/word/2010/wordprocessingGroup" xmlns:wpi="http://schemas.microsoft.com/office/word/2010/wordprocessingInk" xmlns:wne="http://schemas.microsoft.com/office/word/2006/wordml" xmlns:wps="http://schemas.microsoft.com/office/word/2010/wordprocessingShape" mc:Ignorable="w14 w15 w16se w16cid w16 w16cex w16sdtdh wp14">
   <w:p>
     <w:pPr>
       <w:pStyle w:val="Zpat"/>
@@ -3446,7 +3914,7 @@
 </file>
 
 <file path=word/footer3.xml><?xml version="1.0" encoding="utf-8"?>
-<w:ftr xmlns:wpc="http://schemas.microsoft.com/office/word/2010/wordprocessingCanvas" xmlns:cx="http://schemas.microsoft.com/office/drawing/2014/chartex" xmlns:cx1="http://schemas.microsoft.com/office/drawing/2015/9/8/chartex" xmlns:cx2="http://schemas.microsoft.com/office/drawing/2015/10/21/chartex" xmlns:cx3="http://schemas.microsoft.com/office/drawing/2016/5/9/chartex" xmlns:cx4="http://schemas.microsoft.com/office/drawing/2016/5/10/chartex" xmlns:cx5="http://schemas.microsoft.com/office/drawing/2016/5/11/chartex" xmlns:cx6="http://schemas.microsoft.com/office/drawing/2016/5/12/chartex" xmlns:cx7="http://schemas.microsoft.com/office/drawing/2016/5/13/chartex" xmlns:cx8="http://schemas.microsoft.com/office/drawing/2016/5/14/chartex" xmlns:mc="http://schemas.openxmlformats.org/markup-compatibility/2006" xmlns:aink="http://schemas.microsoft.com/office/drawing/2016/ink" xmlns:am3d="http://schemas.microsoft.com/office/drawing/2017/model3d" xmlns:o="urn:schemas-microsoft-com:office:office" xmlns:oel="http://schemas.microsoft.com/office/2019/extlst" xmlns:r="http://schemas.openxmlformats.org/officeDocument/2006/relationships" xmlns:m="http://schemas.openxmlformats.org/officeDocument/2006/math" xmlns:v="urn:schemas-microsoft-com:vml" xmlns:wp14="http://schemas.microsoft.com/office/word/2010/wordprocessingDrawing" xmlns:wp="http://schemas.openxmlformats.org/drawingml/2006/wordprocessingDrawing" xmlns:w10="urn:schemas-microsoft-com:office:word" xmlns:w="http://schemas.openxmlformats.org/wordprocessingml/2006/main" xmlns:w14="http://schemas.microsoft.com/office/word/2010/wordml" xmlns:w15="http://schemas.microsoft.com/office/word/2012/wordml" xmlns:w16cex="http://schemas.microsoft.com/office/word/2018/wordml/cex" xmlns:w16cid="http://schemas.microsoft.com/office/word/2016/wordml/cid" xmlns:w16="http://schemas.microsoft.com/office/word/2018/wordml" xmlns:w16sdtdh="http://schemas.microsoft.com/office/word/2020/wordml/sdtdatahash" xmlns:w16se="http://schemas.microsoft.com/office/word/2015/wordml/symex" xmlns:wpg="http://schemas.microsoft.com/office/word/2010/wordprocessingGroup" xmlns:wpi="http://schemas.microsoft.com/office/word/2010/wordprocessingInk" xmlns:wne="http://schemas.microsoft.com/office/word/2006/wordml" xmlns:wps="http://schemas.microsoft.com/office/word/2010/wordprocessingShape" mc:Ignorable="w14 w15 w16se w16cid w16 w16cex w16sdtdh wp14">
+<w:ftr xmlns:wpc="http://schemas.microsoft.com/office/word/2010/wordprocessingCanvas" xmlns:cx="http://schemas.microsoft.com/office/drawing/2014/chartex" xmlns:cx1="http://schemas.microsoft.com/office/drawing/2015/9/8/chartex" xmlns:cx2="http://schemas.microsoft.com/office/drawing/2015/10/21/chartex" xmlns:cx3="http://schemas.microsoft.com/office/drawing/2016/5/9/chartex" xmlns:cx4="http://schemas.microsoft.com/office/drawing/2016/5/10/chartex" xmlns:cx5="http://schemas.microsoft.com/office/drawing/2016/5/11/chartex" xmlns:cx6="http://schemas.microsoft.com/office/drawing/2016/5/12/chartex" xmlns:cx7="http://schemas.microsoft.com/office/drawing/2016/5/13/chartex" xmlns:cx8="http://schemas.microsoft.com/office/drawing/2016/5/14/chartex" xmlns:mc="http://schemas.openxmlformats.org/markup-compatibility/2006" xmlns:aink="http://schemas.microsoft.com/office/drawing/2016/ink" xmlns:am3d="http://schemas.microsoft.com/office/drawing/2017/model3d" xmlns:o="urn:schemas-microsoft-com:office:office" xmlns:oel="http://schemas.microsoft.com/office/2019/extlst" xmlns:r="http://schemas.openxmlformats.org/officeDocument/2006/relationships" xmlns:m="http://schemas.openxmlformats.org/officeDocument/2006/math" xmlns:v="urn:schemas-microsoft-com:vml" xmlns:wp14="http://schemas.microsoft.com/office/word/2010/wordprocessingDrawing" xmlns:wp="http://schemas.openxmlformats.org/drawingml/2006/wordprocessingDrawing" xmlns:w10="urn:schemas-microsoft-com:office:word" xmlns:w="http://schemas.openxmlformats.org/wordprocessingml/2006/main" xmlns:w14="http://schemas.microsoft.com/office/word/2010/wordml" xmlns:w15="http://schemas.microsoft.com/office/word/2012/wordml" xmlns:w16cex="http://schemas.microsoft.com/office/word/2018/wordml/cex" xmlns:w16cid="http://schemas.microsoft.com/office/word/2016/wordml/cid" xmlns:w16="http://schemas.microsoft.com/office/word/2018/wordml" xmlns:w16du="http://schemas.microsoft.com/office/word/2023/wordml/word16du" xmlns:w16sdtdh="http://schemas.microsoft.com/office/word/2020/wordml/sdtdatahash" xmlns:w16se="http://schemas.microsoft.com/office/word/2015/wordml/symex" xmlns:wpg="http://schemas.microsoft.com/office/word/2010/wordprocessingGroup" xmlns:wpi="http://schemas.microsoft.com/office/word/2010/wordprocessingInk" xmlns:wne="http://schemas.microsoft.com/office/word/2006/wordml" xmlns:wps="http://schemas.microsoft.com/office/word/2010/wordprocessingShape" mc:Ignorable="w14 w15 w16se w16cid w16 w16cex w16sdtdh wp14">
   <w:sdt>
     <w:sdtPr>
       <w:id w:val="-1883783913"/>
@@ -3489,7 +3957,7 @@
 </file>
 
 <file path=word/footnotes.xml><?xml version="1.0" encoding="utf-8"?>
-<w:footnotes xmlns:wpc="http://schemas.microsoft.com/office/word/2010/wordprocessingCanvas" xmlns:cx="http://schemas.microsoft.com/office/drawing/2014/chartex" xmlns:cx1="http://schemas.microsoft.com/office/drawing/2015/9/8/chartex" xmlns:cx2="http://schemas.microsoft.com/office/drawing/2015/10/21/chartex" xmlns:cx3="http://schemas.microsoft.com/office/drawing/2016/5/9/chartex" xmlns:cx4="http://schemas.microsoft.com/office/drawing/2016/5/10/chartex" xmlns:cx5="http://schemas.microsoft.com/office/drawing/2016/5/11/chartex" xmlns:cx6="http://schemas.microsoft.com/office/drawing/2016/5/12/chartex" xmlns:cx7="http://schemas.microsoft.com/office/drawing/2016/5/13/chartex" xmlns:cx8="http://schemas.microsoft.com/office/drawing/2016/5/14/chartex" xmlns:mc="http://schemas.openxmlformats.org/markup-compatibility/2006" xmlns:aink="http://schemas.microsoft.com/office/drawing/2016/ink" xmlns:am3d="http://schemas.microsoft.com/office/drawing/2017/model3d" xmlns:o="urn:schemas-microsoft-com:office:office" xmlns:oel="http://schemas.microsoft.com/office/2019/extlst" xmlns:r="http://schemas.openxmlformats.org/officeDocument/2006/relationships" xmlns:m="http://schemas.openxmlformats.org/officeDocument/2006/math" xmlns:v="urn:schemas-microsoft-com:vml" xmlns:wp14="http://schemas.microsoft.com/office/word/2010/wordprocessingDrawing" xmlns:wp="http://schemas.openxmlformats.org/drawingml/2006/wordprocessingDrawing" xmlns:w10="urn:schemas-microsoft-com:office:word" xmlns:w="http://schemas.openxmlformats.org/wordprocessingml/2006/main" xmlns:w14="http://schemas.microsoft.com/office/word/2010/wordml" xmlns:w15="http://schemas.microsoft.com/office/word/2012/wordml" xmlns:w16cex="http://schemas.microsoft.com/office/word/2018/wordml/cex" xmlns:w16cid="http://schemas.microsoft.com/office/word/2016/wordml/cid" xmlns:w16="http://schemas.microsoft.com/office/word/2018/wordml" xmlns:w16sdtdh="http://schemas.microsoft.com/office/word/2020/wordml/sdtdatahash" xmlns:w16se="http://schemas.microsoft.com/office/word/2015/wordml/symex" xmlns:wpg="http://schemas.microsoft.com/office/word/2010/wordprocessingGroup" xmlns:wpi="http://schemas.microsoft.com/office/word/2010/wordprocessingInk" xmlns:wne="http://schemas.microsoft.com/office/word/2006/wordml" xmlns:wps="http://schemas.microsoft.com/office/word/2010/wordprocessingShape" mc:Ignorable="w14 w15 w16se w16cid w16 w16cex w16sdtdh wp14">
+<w:footnotes xmlns:wpc="http://schemas.microsoft.com/office/word/2010/wordprocessingCanvas" xmlns:cx="http://schemas.microsoft.com/office/drawing/2014/chartex" xmlns:cx1="http://schemas.microsoft.com/office/drawing/2015/9/8/chartex" xmlns:cx2="http://schemas.microsoft.com/office/drawing/2015/10/21/chartex" xmlns:cx3="http://schemas.microsoft.com/office/drawing/2016/5/9/chartex" xmlns:cx4="http://schemas.microsoft.com/office/drawing/2016/5/10/chartex" xmlns:cx5="http://schemas.microsoft.com/office/drawing/2016/5/11/chartex" xmlns:cx6="http://schemas.microsoft.com/office/drawing/2016/5/12/chartex" xmlns:cx7="http://schemas.microsoft.com/office/drawing/2016/5/13/chartex" xmlns:cx8="http://schemas.microsoft.com/office/drawing/2016/5/14/chartex" xmlns:mc="http://schemas.openxmlformats.org/markup-compatibility/2006" xmlns:aink="http://schemas.microsoft.com/office/drawing/2016/ink" xmlns:am3d="http://schemas.microsoft.com/office/drawing/2017/model3d" xmlns:o="urn:schemas-microsoft-com:office:office" xmlns:oel="http://schemas.microsoft.com/office/2019/extlst" xmlns:r="http://schemas.openxmlformats.org/officeDocument/2006/relationships" xmlns:m="http://schemas.openxmlformats.org/officeDocument/2006/math" xmlns:v="urn:schemas-microsoft-com:vml" xmlns:wp14="http://schemas.microsoft.com/office/word/2010/wordprocessingDrawing" xmlns:wp="http://schemas.openxmlformats.org/drawingml/2006/wordprocessingDrawing" xmlns:w10="urn:schemas-microsoft-com:office:word" xmlns:w="http://schemas.openxmlformats.org/wordprocessingml/2006/main" xmlns:w14="http://schemas.microsoft.com/office/word/2010/wordml" xmlns:w15="http://schemas.microsoft.com/office/word/2012/wordml" xmlns:w16cex="http://schemas.microsoft.com/office/word/2018/wordml/cex" xmlns:w16cid="http://schemas.microsoft.com/office/word/2016/wordml/cid" xmlns:w16="http://schemas.microsoft.com/office/word/2018/wordml" xmlns:w16du="http://schemas.microsoft.com/office/word/2023/wordml/word16du" xmlns:w16sdtdh="http://schemas.microsoft.com/office/word/2020/wordml/sdtdatahash" xmlns:w16se="http://schemas.microsoft.com/office/word/2015/wordml/symex" xmlns:wpg="http://schemas.microsoft.com/office/word/2010/wordprocessingGroup" xmlns:wpi="http://schemas.microsoft.com/office/word/2010/wordprocessingInk" xmlns:wne="http://schemas.microsoft.com/office/word/2006/wordml" xmlns:wps="http://schemas.microsoft.com/office/word/2010/wordprocessingShape" mc:Ignorable="w14 w15 w16se w16cid w16 w16cex w16sdtdh wp14">
   <w:footnote w:type="separator" w:id="-1">
     <w:p>
       <w:pPr>
@@ -3514,7 +3982,7 @@
 </file>
 
 <file path=word/header1.xml><?xml version="1.0" encoding="utf-8"?>
-<w:hdr xmlns:wpc="http://schemas.microsoft.com/office/word/2010/wordprocessingCanvas" xmlns:cx="http://schemas.microsoft.com/office/drawing/2014/chartex" xmlns:cx1="http://schemas.microsoft.com/office/drawing/2015/9/8/chartex" xmlns:cx2="http://schemas.microsoft.com/office/drawing/2015/10/21/chartex" xmlns:cx3="http://schemas.microsoft.com/office/drawing/2016/5/9/chartex" xmlns:cx4="http://schemas.microsoft.com/office/drawing/2016/5/10/chartex" xmlns:cx5="http://schemas.microsoft.com/office/drawing/2016/5/11/chartex" xmlns:cx6="http://schemas.microsoft.com/office/drawing/2016/5/12/chartex" xmlns:cx7="http://schemas.microsoft.com/office/drawing/2016/5/13/chartex" xmlns:cx8="http://schemas.microsoft.com/office/drawing/2016/5/14/chartex" xmlns:mc="http://schemas.openxmlformats.org/markup-compatibility/2006" xmlns:aink="http://schemas.microsoft.com/office/drawing/2016/ink" xmlns:am3d="http://schemas.microsoft.com/office/drawing/2017/model3d" xmlns:o="urn:schemas-microsoft-com:office:office" xmlns:oel="http://schemas.microsoft.com/office/2019/extlst" xmlns:r="http://schemas.openxmlformats.org/officeDocument/2006/relationships" xmlns:m="http://schemas.openxmlformats.org/officeDocument/2006/math" xmlns:v="urn:schemas-microsoft-com:vml" xmlns:wp14="http://schemas.microsoft.com/office/word/2010/wordprocessingDrawing" xmlns:wp="http://schemas.openxmlformats.org/drawingml/2006/wordprocessingDrawing" xmlns:w10="urn:schemas-microsoft-com:office:word" xmlns:w="http://schemas.openxmlformats.org/wordprocessingml/2006/main" xmlns:w14="http://schemas.microsoft.com/office/word/2010/wordml" xmlns:w15="http://schemas.microsoft.com/office/word/2012/wordml" xmlns:w16cex="http://schemas.microsoft.com/office/word/2018/wordml/cex" xmlns:w16cid="http://schemas.microsoft.com/office/word/2016/wordml/cid" xmlns:w16="http://schemas.microsoft.com/office/word/2018/wordml" xmlns:w16sdtdh="http://schemas.microsoft.com/office/word/2020/wordml/sdtdatahash" xmlns:w16se="http://schemas.microsoft.com/office/word/2015/wordml/symex" xmlns:wpg="http://schemas.microsoft.com/office/word/2010/wordprocessingGroup" xmlns:wpi="http://schemas.microsoft.com/office/word/2010/wordprocessingInk" xmlns:wne="http://schemas.microsoft.com/office/word/2006/wordml" xmlns:wps="http://schemas.microsoft.com/office/word/2010/wordprocessingShape" mc:Ignorable="w14 w15 w16se w16cid w16 w16cex w16sdtdh wp14">
+<w:hdr xmlns:wpc="http://schemas.microsoft.com/office/word/2010/wordprocessingCanvas" xmlns:cx="http://schemas.microsoft.com/office/drawing/2014/chartex" xmlns:cx1="http://schemas.microsoft.com/office/drawing/2015/9/8/chartex" xmlns:cx2="http://schemas.microsoft.com/office/drawing/2015/10/21/chartex" xmlns:cx3="http://schemas.microsoft.com/office/drawing/2016/5/9/chartex" xmlns:cx4="http://schemas.microsoft.com/office/drawing/2016/5/10/chartex" xmlns:cx5="http://schemas.microsoft.com/office/drawing/2016/5/11/chartex" xmlns:cx6="http://schemas.microsoft.com/office/drawing/2016/5/12/chartex" xmlns:cx7="http://schemas.microsoft.com/office/drawing/2016/5/13/chartex" xmlns:cx8="http://schemas.microsoft.com/office/drawing/2016/5/14/chartex" xmlns:mc="http://schemas.openxmlformats.org/markup-compatibility/2006" xmlns:aink="http://schemas.microsoft.com/office/drawing/2016/ink" xmlns:am3d="http://schemas.microsoft.com/office/drawing/2017/model3d" xmlns:o="urn:schemas-microsoft-com:office:office" xmlns:oel="http://schemas.microsoft.com/office/2019/extlst" xmlns:r="http://schemas.openxmlformats.org/officeDocument/2006/relationships" xmlns:m="http://schemas.openxmlformats.org/officeDocument/2006/math" xmlns:v="urn:schemas-microsoft-com:vml" xmlns:wp14="http://schemas.microsoft.com/office/word/2010/wordprocessingDrawing" xmlns:wp="http://schemas.openxmlformats.org/drawingml/2006/wordprocessingDrawing" xmlns:w10="urn:schemas-microsoft-com:office:word" xmlns:w="http://schemas.openxmlformats.org/wordprocessingml/2006/main" xmlns:w14="http://schemas.microsoft.com/office/word/2010/wordml" xmlns:w15="http://schemas.microsoft.com/office/word/2012/wordml" xmlns:w16cex="http://schemas.microsoft.com/office/word/2018/wordml/cex" xmlns:w16cid="http://schemas.microsoft.com/office/word/2016/wordml/cid" xmlns:w16="http://schemas.microsoft.com/office/word/2018/wordml" xmlns:w16du="http://schemas.microsoft.com/office/word/2023/wordml/word16du" xmlns:w16sdtdh="http://schemas.microsoft.com/office/word/2020/wordml/sdtdatahash" xmlns:w16se="http://schemas.microsoft.com/office/word/2015/wordml/symex" xmlns:wpg="http://schemas.microsoft.com/office/word/2010/wordprocessingGroup" xmlns:wpi="http://schemas.microsoft.com/office/word/2010/wordprocessingInk" xmlns:wne="http://schemas.microsoft.com/office/word/2006/wordml" xmlns:wps="http://schemas.microsoft.com/office/word/2010/wordprocessingShape" mc:Ignorable="w14 w15 w16se w16cid w16 w16cex w16sdtdh wp14">
   <w:sdt>
     <w:sdtPr>
       <w:alias w:val="Název"/>
@@ -3542,7 +4010,7 @@
 </file>
 
 <file path=word/numbering.xml><?xml version="1.0" encoding="utf-8"?>
-<w:numbering xmlns:wpc="http://schemas.microsoft.com/office/word/2010/wordprocessingCanvas" xmlns:cx="http://schemas.microsoft.com/office/drawing/2014/chartex" xmlns:cx1="http://schemas.microsoft.com/office/drawing/2015/9/8/chartex" xmlns:cx2="http://schemas.microsoft.com/office/drawing/2015/10/21/chartex" xmlns:cx3="http://schemas.microsoft.com/office/drawing/2016/5/9/chartex" xmlns:cx4="http://schemas.microsoft.com/office/drawing/2016/5/10/chartex" xmlns:cx5="http://schemas.microsoft.com/office/drawing/2016/5/11/chartex" xmlns:cx6="http://schemas.microsoft.com/office/drawing/2016/5/12/chartex" xmlns:cx7="http://schemas.microsoft.com/office/drawing/2016/5/13/chartex" xmlns:cx8="http://schemas.microsoft.com/office/drawing/2016/5/14/chartex" xmlns:mc="http://schemas.openxmlformats.org/markup-compatibility/2006" xmlns:aink="http://schemas.microsoft.com/office/drawing/2016/ink" xmlns:am3d="http://schemas.microsoft.com/office/drawing/2017/model3d" xmlns:o="urn:schemas-microsoft-com:office:office" xmlns:oel="http://schemas.microsoft.com/office/2019/extlst" xmlns:r="http://schemas.openxmlformats.org/officeDocument/2006/relationships" xmlns:m="http://schemas.openxmlformats.org/officeDocument/2006/math" xmlns:v="urn:schemas-microsoft-com:vml" xmlns:wp14="http://schemas.microsoft.com/office/word/2010/wordprocessingDrawing" xmlns:wp="http://schemas.openxmlformats.org/drawingml/2006/wordprocessingDrawing" xmlns:w10="urn:schemas-microsoft-com:office:word" xmlns:w="http://schemas.openxmlformats.org/wordprocessingml/2006/main" xmlns:w14="http://schemas.microsoft.com/office/word/2010/wordml" xmlns:w15="http://schemas.microsoft.com/office/word/2012/wordml" xmlns:w16cex="http://schemas.microsoft.com/office/word/2018/wordml/cex" xmlns:w16cid="http://schemas.microsoft.com/office/word/2016/wordml/cid" xmlns:w16="http://schemas.microsoft.com/office/word/2018/wordml" xmlns:w16sdtdh="http://schemas.microsoft.com/office/word/2020/wordml/sdtdatahash" xmlns:w16se="http://schemas.microsoft.com/office/word/2015/wordml/symex" xmlns:wpg="http://schemas.microsoft.com/office/word/2010/wordprocessingGroup" xmlns:wpi="http://schemas.microsoft.com/office/word/2010/wordprocessingInk" xmlns:wne="http://schemas.microsoft.com/office/word/2006/wordml" xmlns:wps="http://schemas.microsoft.com/office/word/2010/wordprocessingShape" mc:Ignorable="w14 w15 w16se w16cid w16 w16cex w16sdtdh wp14">
+<w:numbering xmlns:wpc="http://schemas.microsoft.com/office/word/2010/wordprocessingCanvas" xmlns:cx="http://schemas.microsoft.com/office/drawing/2014/chartex" xmlns:cx1="http://schemas.microsoft.com/office/drawing/2015/9/8/chartex" xmlns:cx2="http://schemas.microsoft.com/office/drawing/2015/10/21/chartex" xmlns:cx3="http://schemas.microsoft.com/office/drawing/2016/5/9/chartex" xmlns:cx4="http://schemas.microsoft.com/office/drawing/2016/5/10/chartex" xmlns:cx5="http://schemas.microsoft.com/office/drawing/2016/5/11/chartex" xmlns:cx6="http://schemas.microsoft.com/office/drawing/2016/5/12/chartex" xmlns:cx7="http://schemas.microsoft.com/office/drawing/2016/5/13/chartex" xmlns:cx8="http://schemas.microsoft.com/office/drawing/2016/5/14/chartex" xmlns:mc="http://schemas.openxmlformats.org/markup-compatibility/2006" xmlns:aink="http://schemas.microsoft.com/office/drawing/2016/ink" xmlns:am3d="http://schemas.microsoft.com/office/drawing/2017/model3d" xmlns:o="urn:schemas-microsoft-com:office:office" xmlns:oel="http://schemas.microsoft.com/office/2019/extlst" xmlns:r="http://schemas.openxmlformats.org/officeDocument/2006/relationships" xmlns:m="http://schemas.openxmlformats.org/officeDocument/2006/math" xmlns:v="urn:schemas-microsoft-com:vml" xmlns:wp14="http://schemas.microsoft.com/office/word/2010/wordprocessingDrawing" xmlns:wp="http://schemas.openxmlformats.org/drawingml/2006/wordprocessingDrawing" xmlns:w10="urn:schemas-microsoft-com:office:word" xmlns:w="http://schemas.openxmlformats.org/wordprocessingml/2006/main" xmlns:w14="http://schemas.microsoft.com/office/word/2010/wordml" xmlns:w15="http://schemas.microsoft.com/office/word/2012/wordml" xmlns:w16cex="http://schemas.microsoft.com/office/word/2018/wordml/cex" xmlns:w16cid="http://schemas.microsoft.com/office/word/2016/wordml/cid" xmlns:w16="http://schemas.microsoft.com/office/word/2018/wordml" xmlns:w16du="http://schemas.microsoft.com/office/word/2023/wordml/word16du" xmlns:w16sdtdh="http://schemas.microsoft.com/office/word/2020/wordml/sdtdatahash" xmlns:w16se="http://schemas.microsoft.com/office/word/2015/wordml/symex" xmlns:wpg="http://schemas.microsoft.com/office/word/2010/wordprocessingGroup" xmlns:wpi="http://schemas.microsoft.com/office/word/2010/wordprocessingInk" xmlns:wne="http://schemas.microsoft.com/office/word/2006/wordml" xmlns:wps="http://schemas.microsoft.com/office/word/2010/wordprocessingShape" mc:Ignorable="w14 w15 w16se w16cid w16 w16cex w16sdtdh wp14">
   <w:abstractNum w:abstractNumId="0" w15:restartNumberingAfterBreak="0">
     <w:nsid w:val="FFFFFF7C"/>
     <w:multiLevelType w:val="singleLevel"/>
@@ -4734,7 +5202,7 @@
 </file>
 
 <file path=word/people.xml><?xml version="1.0" encoding="utf-8"?>
-<w15:people xmlns:wpc="http://schemas.microsoft.com/office/word/2010/wordprocessingCanvas" xmlns:cx="http://schemas.microsoft.com/office/drawing/2014/chartex" xmlns:cx1="http://schemas.microsoft.com/office/drawing/2015/9/8/chartex" xmlns:cx2="http://schemas.microsoft.com/office/drawing/2015/10/21/chartex" xmlns:cx3="http://schemas.microsoft.com/office/drawing/2016/5/9/chartex" xmlns:cx4="http://schemas.microsoft.com/office/drawing/2016/5/10/chartex" xmlns:cx5="http://schemas.microsoft.com/office/drawing/2016/5/11/chartex" xmlns:cx6="http://schemas.microsoft.com/office/drawing/2016/5/12/chartex" xmlns:cx7="http://schemas.microsoft.com/office/drawing/2016/5/13/chartex" xmlns:cx8="http://schemas.microsoft.com/office/drawing/2016/5/14/chartex" xmlns:mc="http://schemas.openxmlformats.org/markup-compatibility/2006" xmlns:aink="http://schemas.microsoft.com/office/drawing/2016/ink" xmlns:am3d="http://schemas.microsoft.com/office/drawing/2017/model3d" xmlns:o="urn:schemas-microsoft-com:office:office" xmlns:oel="http://schemas.microsoft.com/office/2019/extlst" xmlns:r="http://schemas.openxmlformats.org/officeDocument/2006/relationships" xmlns:m="http://schemas.openxmlformats.org/officeDocument/2006/math" xmlns:v="urn:schemas-microsoft-com:vml" xmlns:wp14="http://schemas.microsoft.com/office/word/2010/wordprocessingDrawing" xmlns:wp="http://schemas.openxmlformats.org/drawingml/2006/wordprocessingDrawing" xmlns:w10="urn:schemas-microsoft-com:office:word" xmlns:w="http://schemas.openxmlformats.org/wordprocessingml/2006/main" xmlns:w14="http://schemas.microsoft.com/office/word/2010/wordml" xmlns:w15="http://schemas.microsoft.com/office/word/2012/wordml" xmlns:w16cex="http://schemas.microsoft.com/office/word/2018/wordml/cex" xmlns:w16cid="http://schemas.microsoft.com/office/word/2016/wordml/cid" xmlns:w16="http://schemas.microsoft.com/office/word/2018/wordml" xmlns:w16sdtdh="http://schemas.microsoft.com/office/word/2020/wordml/sdtdatahash" xmlns:w16se="http://schemas.microsoft.com/office/word/2015/wordml/symex" xmlns:wpg="http://schemas.microsoft.com/office/word/2010/wordprocessingGroup" xmlns:wpi="http://schemas.microsoft.com/office/word/2010/wordprocessingInk" xmlns:wne="http://schemas.microsoft.com/office/word/2006/wordml" xmlns:wps="http://schemas.microsoft.com/office/word/2010/wordprocessingShape" mc:Ignorable="w14 w15 w16se w16cid w16 w16cex w16sdtdh wp14">
+<w15:people xmlns:wpc="http://schemas.microsoft.com/office/word/2010/wordprocessingCanvas" xmlns:cx="http://schemas.microsoft.com/office/drawing/2014/chartex" xmlns:cx1="http://schemas.microsoft.com/office/drawing/2015/9/8/chartex" xmlns:cx2="http://schemas.microsoft.com/office/drawing/2015/10/21/chartex" xmlns:cx3="http://schemas.microsoft.com/office/drawing/2016/5/9/chartex" xmlns:cx4="http://schemas.microsoft.com/office/drawing/2016/5/10/chartex" xmlns:cx5="http://schemas.microsoft.com/office/drawing/2016/5/11/chartex" xmlns:cx6="http://schemas.microsoft.com/office/drawing/2016/5/12/chartex" xmlns:cx7="http://schemas.microsoft.com/office/drawing/2016/5/13/chartex" xmlns:cx8="http://schemas.microsoft.com/office/drawing/2016/5/14/chartex" xmlns:mc="http://schemas.openxmlformats.org/markup-compatibility/2006" xmlns:aink="http://schemas.microsoft.com/office/drawing/2016/ink" xmlns:am3d="http://schemas.microsoft.com/office/drawing/2017/model3d" xmlns:o="urn:schemas-microsoft-com:office:office" xmlns:oel="http://schemas.microsoft.com/office/2019/extlst" xmlns:r="http://schemas.openxmlformats.org/officeDocument/2006/relationships" xmlns:m="http://schemas.openxmlformats.org/officeDocument/2006/math" xmlns:v="urn:schemas-microsoft-com:vml" xmlns:wp14="http://schemas.microsoft.com/office/word/2010/wordprocessingDrawing" xmlns:wp="http://schemas.openxmlformats.org/drawingml/2006/wordprocessingDrawing" xmlns:w10="urn:schemas-microsoft-com:office:word" xmlns:w="http://schemas.openxmlformats.org/wordprocessingml/2006/main" xmlns:w14="http://schemas.microsoft.com/office/word/2010/wordml" xmlns:w15="http://schemas.microsoft.com/office/word/2012/wordml" xmlns:w16cex="http://schemas.microsoft.com/office/word/2018/wordml/cex" xmlns:w16cid="http://schemas.microsoft.com/office/word/2016/wordml/cid" xmlns:w16="http://schemas.microsoft.com/office/word/2018/wordml" xmlns:w16du="http://schemas.microsoft.com/office/word/2023/wordml/word16du" xmlns:w16sdtdh="http://schemas.microsoft.com/office/word/2020/wordml/sdtdatahash" xmlns:w16se="http://schemas.microsoft.com/office/word/2015/wordml/symex" xmlns:wpg="http://schemas.microsoft.com/office/word/2010/wordprocessingGroup" xmlns:wpi="http://schemas.microsoft.com/office/word/2010/wordprocessingInk" xmlns:wne="http://schemas.microsoft.com/office/word/2006/wordml" xmlns:wps="http://schemas.microsoft.com/office/word/2010/wordprocessingShape" mc:Ignorable="w14 w15 w16se w16cid w16 w16cex w16sdtdh wp14">
   <w15:person w15:author="Ryšavá Natálie (2020)">
     <w15:presenceInfo w15:providerId="AD" w15:userId="S::natalie.rysava.020@pslib.cz::752919ea-2441-4d14-adeb-8b7e5525dc32"/>
   </w15:person>
@@ -5387,7 +5855,6 @@
   <w:style w:type="character" w:default="1" w:styleId="Standardnpsmoodstavce">
     <w:name w:val="Default Paragraph Font"/>
     <w:uiPriority w:val="1"/>
-    <w:semiHidden/>
     <w:unhideWhenUsed/>
   </w:style>
   <w:style w:type="table" w:default="1" w:styleId="Normlntabulka">
@@ -6177,7 +6644,7 @@
 </file>
 
 <file path=word/glossary/document.xml><?xml version="1.0" encoding="utf-8"?>
-<w:glossaryDocument xmlns:wpc="http://schemas.microsoft.com/office/word/2010/wordprocessingCanvas" xmlns:cx="http://schemas.microsoft.com/office/drawing/2014/chartex" xmlns:cx1="http://schemas.microsoft.com/office/drawing/2015/9/8/chartex" xmlns:cx2="http://schemas.microsoft.com/office/drawing/2015/10/21/chartex" xmlns:cx3="http://schemas.microsoft.com/office/drawing/2016/5/9/chartex" xmlns:cx4="http://schemas.microsoft.com/office/drawing/2016/5/10/chartex" xmlns:cx5="http://schemas.microsoft.com/office/drawing/2016/5/11/chartex" xmlns:cx6="http://schemas.microsoft.com/office/drawing/2016/5/12/chartex" xmlns:cx7="http://schemas.microsoft.com/office/drawing/2016/5/13/chartex" xmlns:cx8="http://schemas.microsoft.com/office/drawing/2016/5/14/chartex" xmlns:mc="http://schemas.openxmlformats.org/markup-compatibility/2006" xmlns:aink="http://schemas.microsoft.com/office/drawing/2016/ink" xmlns:am3d="http://schemas.microsoft.com/office/drawing/2017/model3d" xmlns:o="urn:schemas-microsoft-com:office:office" xmlns:oel="http://schemas.microsoft.com/office/2019/extlst" xmlns:r="http://schemas.openxmlformats.org/officeDocument/2006/relationships" xmlns:m="http://schemas.openxmlformats.org/officeDocument/2006/math" xmlns:v="urn:schemas-microsoft-com:vml" xmlns:wp14="http://schemas.microsoft.com/office/word/2010/wordprocessingDrawing" xmlns:wp="http://schemas.openxmlformats.org/drawingml/2006/wordprocessingDrawing" xmlns:w10="urn:schemas-microsoft-com:office:word" xmlns:w="http://schemas.openxmlformats.org/wordprocessingml/2006/main" xmlns:w14="http://schemas.microsoft.com/office/word/2010/wordml" xmlns:w15="http://schemas.microsoft.com/office/word/2012/wordml" xmlns:w16cex="http://schemas.microsoft.com/office/word/2018/wordml/cex" xmlns:w16cid="http://schemas.microsoft.com/office/word/2016/wordml/cid" xmlns:w16="http://schemas.microsoft.com/office/word/2018/wordml" xmlns:w16sdtdh="http://schemas.microsoft.com/office/word/2020/wordml/sdtdatahash" xmlns:w16se="http://schemas.microsoft.com/office/word/2015/wordml/symex" xmlns:wpg="http://schemas.microsoft.com/office/word/2010/wordprocessingGroup" xmlns:wpi="http://schemas.microsoft.com/office/word/2010/wordprocessingInk" xmlns:wne="http://schemas.microsoft.com/office/word/2006/wordml" xmlns:wps="http://schemas.microsoft.com/office/word/2010/wordprocessingShape" mc:Ignorable="w14 w15 w16se w16cid w16 w16cex w16sdtdh wp14">
+<w:glossaryDocument xmlns:wpc="http://schemas.microsoft.com/office/word/2010/wordprocessingCanvas" xmlns:cx="http://schemas.microsoft.com/office/drawing/2014/chartex" xmlns:cx1="http://schemas.microsoft.com/office/drawing/2015/9/8/chartex" xmlns:cx2="http://schemas.microsoft.com/office/drawing/2015/10/21/chartex" xmlns:cx3="http://schemas.microsoft.com/office/drawing/2016/5/9/chartex" xmlns:cx4="http://schemas.microsoft.com/office/drawing/2016/5/10/chartex" xmlns:cx5="http://schemas.microsoft.com/office/drawing/2016/5/11/chartex" xmlns:cx6="http://schemas.microsoft.com/office/drawing/2016/5/12/chartex" xmlns:cx7="http://schemas.microsoft.com/office/drawing/2016/5/13/chartex" xmlns:cx8="http://schemas.microsoft.com/office/drawing/2016/5/14/chartex" xmlns:mc="http://schemas.openxmlformats.org/markup-compatibility/2006" xmlns:aink="http://schemas.microsoft.com/office/drawing/2016/ink" xmlns:am3d="http://schemas.microsoft.com/office/drawing/2017/model3d" xmlns:o="urn:schemas-microsoft-com:office:office" xmlns:oel="http://schemas.microsoft.com/office/2019/extlst" xmlns:r="http://schemas.openxmlformats.org/officeDocument/2006/relationships" xmlns:m="http://schemas.openxmlformats.org/officeDocument/2006/math" xmlns:v="urn:schemas-microsoft-com:vml" xmlns:wp14="http://schemas.microsoft.com/office/word/2010/wordprocessingDrawing" xmlns:wp="http://schemas.openxmlformats.org/drawingml/2006/wordprocessingDrawing" xmlns:w10="urn:schemas-microsoft-com:office:word" xmlns:w="http://schemas.openxmlformats.org/wordprocessingml/2006/main" xmlns:w14="http://schemas.microsoft.com/office/word/2010/wordml" xmlns:w15="http://schemas.microsoft.com/office/word/2012/wordml" xmlns:w16cex="http://schemas.microsoft.com/office/word/2018/wordml/cex" xmlns:w16cid="http://schemas.microsoft.com/office/word/2016/wordml/cid" xmlns:w16="http://schemas.microsoft.com/office/word/2018/wordml" xmlns:w16du="http://schemas.microsoft.com/office/word/2023/wordml/word16du" xmlns:w16sdtdh="http://schemas.microsoft.com/office/word/2020/wordml/sdtdatahash" xmlns:w16se="http://schemas.microsoft.com/office/word/2015/wordml/symex" xmlns:wpg="http://schemas.microsoft.com/office/word/2010/wordprocessingGroup" xmlns:wpi="http://schemas.microsoft.com/office/word/2010/wordprocessingInk" xmlns:wne="http://schemas.microsoft.com/office/word/2006/wordml" xmlns:wps="http://schemas.microsoft.com/office/word/2010/wordprocessingShape" mc:Ignorable="w14 w15 w16se w16cid w16 w16cex w16sdtdh wp14">
   <w:docParts>
     <w:docPart>
       <w:docPartPr>

</xml_diff>

<commit_message>
Co je to neuronová síť? (oprava nevhodné věty)
</commit_message>
<xml_diff>
--- a/RP2023-Ryšavá-Natálie-L3-Využití_Stable_Diffusion_pro_vytváření_ilustrační_grafiky.docx
+++ b/RP2023-Ryšavá-Natálie-L3-Využití_Stable_Diffusion_pro_vytváření_ilustrační_grafiky.docx
@@ -603,7 +603,21 @@
                               <w:rPr>
                                 <w:b/>
                               </w:rPr>
-                              <w:t>Ing. Tomáš Kazda, DiS.</w:t>
+                              <w:t xml:space="preserve">Ing. Tomáš Kazda, </w:t>
+                            </w:r>
+                            <w:proofErr w:type="spellStart"/>
+                            <w:r>
+                              <w:rPr>
+                                <w:b/>
+                              </w:rPr>
+                              <w:t>DiS</w:t>
+                            </w:r>
+                            <w:proofErr w:type="spellEnd"/>
+                            <w:r>
+                              <w:rPr>
+                                <w:b/>
+                              </w:rPr>
+                              <w:t>.</w:t>
                             </w:r>
                           </w:p>
                           <w:p>
@@ -750,7 +764,21 @@
                         <w:rPr>
                           <w:b/>
                         </w:rPr>
-                        <w:t>Ing. Tomáš Kazda, DiS.</w:t>
+                        <w:t xml:space="preserve">Ing. Tomáš Kazda, </w:t>
+                      </w:r>
+                      <w:proofErr w:type="spellStart"/>
+                      <w:r>
+                        <w:rPr>
+                          <w:b/>
+                        </w:rPr>
+                        <w:t>DiS</w:t>
+                      </w:r>
+                      <w:proofErr w:type="spellEnd"/>
+                      <w:r>
+                        <w:rPr>
+                          <w:b/>
+                        </w:rPr>
+                        <w:t>.</w:t>
                       </w:r>
                     </w:p>
                     <w:p>
@@ -956,27 +984,14 @@
       <w:r>
         <w:t xml:space="preserve">V Liberci dne </w:t>
       </w:r>
-      <w:r>
-        <w:fldChar w:fldCharType="begin"/>
-      </w:r>
-      <w:r>
-        <w:instrText xml:space="preserve"> DATE   \* MERGEFORMAT </w:instrText>
-      </w:r>
-      <w:r>
-        <w:fldChar w:fldCharType="separate"/>
-      </w:r>
-      <w:r>
-        <w:rPr>
-          <w:noProof/>
-        </w:rPr>
-        <w:t>09.04.2023</w:t>
-      </w:r>
-      <w:r>
-        <w:rPr>
-          <w:noProof/>
-        </w:rPr>
-        <w:fldChar w:fldCharType="end"/>
-      </w:r>
+      <w:fldSimple w:instr=" DATE   \* MERGEFORMAT ">
+        <w:r>
+          <w:rPr>
+            <w:noProof/>
+          </w:rPr>
+          <w:t>09.04.2023</w:t>
+        </w:r>
+      </w:fldSimple>
       <w:r>
         <w:tab/>
       </w:r>
@@ -2629,7 +2644,21 @@
           <w:rPr>
             <w:rStyle w:val="Hypertextovodkaz"/>
           </w:rPr>
-          <w:t>Stable Diffusion 2.0 Release — Stability AI</w:t>
+          <w:t xml:space="preserve">Stable Diffusion 2.0 </w:t>
+        </w:r>
+        <w:proofErr w:type="spellStart"/>
+        <w:r>
+          <w:rPr>
+            <w:rStyle w:val="Hypertextovodkaz"/>
+          </w:rPr>
+          <w:t>Release</w:t>
+        </w:r>
+        <w:proofErr w:type="spellEnd"/>
+        <w:r>
+          <w:rPr>
+            <w:rStyle w:val="Hypertextovodkaz"/>
+          </w:rPr>
+          <w:t xml:space="preserve"> — Stability AI</w:t>
         </w:r>
       </w:hyperlink>
     </w:p>
@@ -2728,7 +2757,23 @@
         <w:t xml:space="preserve"> neboli</w:t>
       </w:r>
       <w:r>
-        <w:t xml:space="preserve"> artificial neural network)</w:t>
+        <w:t xml:space="preserve"> </w:t>
+      </w:r>
+      <w:proofErr w:type="spellStart"/>
+      <w:r>
+        <w:t>artificial</w:t>
+      </w:r>
+      <w:proofErr w:type="spellEnd"/>
+      <w:r>
+        <w:t xml:space="preserve"> </w:t>
+      </w:r>
+      <w:proofErr w:type="spellStart"/>
+      <w:r>
+        <w:t>neural</w:t>
+      </w:r>
+      <w:proofErr w:type="spellEnd"/>
+      <w:r>
+        <w:t xml:space="preserve"> network)</w:t>
       </w:r>
       <w:r>
         <w:t xml:space="preserve"> </w:t>
@@ -2780,7 +2825,10 @@
         <w:t xml:space="preserve">Neuronové sítě </w:t>
       </w:r>
       <w:r>
-        <w:t>je možné definovat jako s</w:t>
+        <w:t>můžeme</w:t>
+      </w:r>
+      <w:r>
+        <w:t xml:space="preserve"> definovat jako s</w:t>
       </w:r>
       <w:r>
         <w:t>ad</w:t>
@@ -2789,19 +2837,7 @@
         <w:t>u</w:t>
       </w:r>
       <w:r>
-        <w:t xml:space="preserve"> algoritmů vytvořených po</w:t>
-      </w:r>
-      <w:r>
-        <w:t>dle</w:t>
-      </w:r>
-      <w:r>
-        <w:t xml:space="preserve"> fungování lidského mozku a</w:t>
-      </w:r>
-      <w:r>
-        <w:t xml:space="preserve"> </w:t>
-      </w:r>
-      <w:r>
-        <w:t xml:space="preserve">nervového </w:t>
+        <w:t xml:space="preserve"> algoritmů vytvořených podle fungování lidského mozku a nervového </w:t>
       </w:r>
       <w:r>
         <w:t>systému – pracují zkrátka na stejném principu</w:t>
@@ -2881,13 +2917,13 @@
         <w:t xml:space="preserve">. </w:t>
       </w:r>
       <w:r>
-        <w:t xml:space="preserve">Je </w:t>
-      </w:r>
-      <w:r>
-        <w:t>tedy</w:t>
-      </w:r>
-      <w:r>
-        <w:t xml:space="preserve"> složena </w:t>
+        <w:t xml:space="preserve">Každý neuron je </w:t>
+      </w:r>
+      <w:r>
+        <w:t xml:space="preserve">tedy </w:t>
+      </w:r>
+      <w:r>
+        <w:t xml:space="preserve">složen </w:t>
       </w:r>
       <w:r>
         <w:t>ze vstupní vrstvy, více skrytých vrstev a výstupní vrstvy</w:t>
@@ -2896,10 +2932,13 @@
         <w:t xml:space="preserve">. </w:t>
       </w:r>
       <w:r>
-        <w:t>Všechny n</w:t>
-      </w:r>
-      <w:r>
-        <w:t>eurony jsou vzájemně propojeny synaptickými vazbami a navzájem si předávají signály a transformují je pomocí aktivačních přenosových funkcí</w:t>
+        <w:t xml:space="preserve">Všechny </w:t>
+      </w:r>
+      <w:r>
+        <w:t>pak</w:t>
+      </w:r>
+      <w:r>
+        <w:t xml:space="preserve"> jsou vzájemně propojeny synaptickými vazbami a navzájem si předávají signály a transformují je pomocí aktivačních přenosových funkcí</w:t>
       </w:r>
       <w:r>
         <w:t>.</w:t>
@@ -3052,17 +3091,24 @@
       <w:bookmarkEnd w:id="15"/>
     </w:p>
     <w:p>
+      <w:proofErr w:type="spellStart"/>
       <w:r>
         <w:t>ghhj</w:t>
       </w:r>
+      <w:proofErr w:type="spellEnd"/>
     </w:p>
     <w:p>
       <w:pPr>
         <w:pStyle w:val="Nadpis2"/>
       </w:pPr>
       <w:bookmarkStart w:id="16" w:name="_Toc130646055"/>
-      <w:r>
-        <w:t>Dall-E 2</w:t>
+      <w:proofErr w:type="spellStart"/>
+      <w:r>
+        <w:t>Dall</w:t>
+      </w:r>
+      <w:proofErr w:type="spellEnd"/>
+      <w:r>
+        <w:t>-E 2</w:t>
       </w:r>
       <w:bookmarkEnd w:id="16"/>
     </w:p>
@@ -3071,10 +3117,12 @@
         <w:pStyle w:val="Nadpis2"/>
       </w:pPr>
       <w:bookmarkStart w:id="17" w:name="_Toc130646056"/>
+      <w:proofErr w:type="spellStart"/>
       <w:r>
         <w:t>Imagen</w:t>
       </w:r>
       <w:bookmarkEnd w:id="17"/>
+      <w:proofErr w:type="spellEnd"/>
     </w:p>
     <w:p>
       <w:pPr>
@@ -3091,10 +3139,12 @@
         <w:pStyle w:val="Nadpis2"/>
       </w:pPr>
       <w:bookmarkStart w:id="19" w:name="_Toc130646058"/>
+      <w:proofErr w:type="spellStart"/>
       <w:r>
         <w:t>Midjourney</w:t>
       </w:r>
       <w:bookmarkEnd w:id="19"/>
+      <w:proofErr w:type="spellEnd"/>
     </w:p>
     <w:p>
       <w:pPr>
@@ -3185,9 +3235,27 @@
       <w:pPr>
         <w:pStyle w:val="Vysvtlenpojmu"/>
       </w:pPr>
-      <w:r>
-        <w:t>HyperText Markup Language</w:t>
-      </w:r>
+      <w:proofErr w:type="spellStart"/>
+      <w:r>
+        <w:t>HyperText</w:t>
+      </w:r>
+      <w:proofErr w:type="spellEnd"/>
+      <w:r>
+        <w:t xml:space="preserve"> </w:t>
+      </w:r>
+      <w:proofErr w:type="spellStart"/>
+      <w:r>
+        <w:t>Markup</w:t>
+      </w:r>
+      <w:proofErr w:type="spellEnd"/>
+      <w:r>
+        <w:t xml:space="preserve"> </w:t>
+      </w:r>
+      <w:proofErr w:type="spellStart"/>
+      <w:r>
+        <w:t>Language</w:t>
+      </w:r>
+      <w:proofErr w:type="spellEnd"/>
       <w:r>
         <w:t xml:space="preserve"> – značkovací jazyk používaný pro tvorbu webových stránek.</w:t>
       </w:r>
@@ -3368,8 +3436,8 @@
       </w:r>
       <w:bookmarkStart w:id="31" w:name="_Toc86047606"/>
     </w:p>
-    <w:bookmarkStart w:id="32" w:name="_Toc86055213" w:displacedByCustomXml="next"/>
-    <w:bookmarkStart w:id="33" w:name="_Toc130646066" w:displacedByCustomXml="next"/>
+    <w:bookmarkStart w:id="32" w:name="_Toc130646066" w:displacedByCustomXml="next"/>
+    <w:bookmarkStart w:id="33" w:name="_Toc86055213" w:displacedByCustomXml="next"/>
     <w:sdt>
       <w:sdtPr>
         <w:rPr>
@@ -5855,6 +5923,7 @@
   <w:style w:type="character" w:default="1" w:styleId="Standardnpsmoodstavce">
     <w:name w:val="Default Paragraph Font"/>
     <w:uiPriority w:val="1"/>
+    <w:semiHidden/>
     <w:unhideWhenUsed/>
   </w:style>
   <w:style w:type="table" w:default="1" w:styleId="Normlntabulka">

</xml_diff>

<commit_message>
Texty k teorii s odkazy (budou upraveny)
</commit_message>
<xml_diff>
--- a/RP2023-Ryšavá-Natálie-L3-Využití_Stable_Diffusion_pro_vytváření_ilustrační_grafiky.docx
+++ b/RP2023-Ryšavá-Natálie-L3-Využití_Stable_Diffusion_pro_vytváření_ilustrační_grafiky.docx
@@ -444,7 +444,7 @@
               </wp:anchor>
             </w:drawing>
           </mc:Choice>
-          <mc:Fallback>
+          <mc:Fallback xmlns="">
             <w:pict>
               <v:shapetype w14:anchorId="19476BAC" id="_x0000_t32" coordsize="21600,21600" o:spt="32" o:oned="t" path="m,l21600,21600e" filled="f">
                 <v:path arrowok="t" fillok="f" o:connecttype="none"/>
@@ -603,21 +603,7 @@
                               <w:rPr>
                                 <w:b/>
                               </w:rPr>
-                              <w:t xml:space="preserve">Ing. Tomáš Kazda, </w:t>
-                            </w:r>
-                            <w:proofErr w:type="spellStart"/>
-                            <w:r>
-                              <w:rPr>
-                                <w:b/>
-                              </w:rPr>
-                              <w:t>DiS</w:t>
-                            </w:r>
-                            <w:proofErr w:type="spellEnd"/>
-                            <w:r>
-                              <w:rPr>
-                                <w:b/>
-                              </w:rPr>
-                              <w:t>.</w:t>
+                              <w:t>Ing. Tomáš Kazda, DiS.</w:t>
                             </w:r>
                           </w:p>
                           <w:p>
@@ -764,21 +750,7 @@
                         <w:rPr>
                           <w:b/>
                         </w:rPr>
-                        <w:t xml:space="preserve">Ing. Tomáš Kazda, </w:t>
-                      </w:r>
-                      <w:proofErr w:type="spellStart"/>
-                      <w:r>
-                        <w:rPr>
-                          <w:b/>
-                        </w:rPr>
-                        <w:t>DiS</w:t>
-                      </w:r>
-                      <w:proofErr w:type="spellEnd"/>
-                      <w:r>
-                        <w:rPr>
-                          <w:b/>
-                        </w:rPr>
-                        <w:t>.</w:t>
+                        <w:t>Ing. Tomáš Kazda, DiS.</w:t>
                       </w:r>
                     </w:p>
                     <w:p>
@@ -984,14 +956,27 @@
       <w:r>
         <w:t xml:space="preserve">V Liberci dne </w:t>
       </w:r>
-      <w:fldSimple w:instr=" DATE   \* MERGEFORMAT ">
-        <w:r>
-          <w:rPr>
-            <w:noProof/>
-          </w:rPr>
-          <w:t>09.04.2023</w:t>
-        </w:r>
-      </w:fldSimple>
+      <w:r>
+        <w:fldChar w:fldCharType="begin"/>
+      </w:r>
+      <w:r>
+        <w:instrText xml:space="preserve"> DATE   \* MERGEFORMAT </w:instrText>
+      </w:r>
+      <w:r>
+        <w:fldChar w:fldCharType="separate"/>
+      </w:r>
+      <w:r>
+        <w:rPr>
+          <w:noProof/>
+        </w:rPr>
+        <w:t>18.04.2023</w:t>
+      </w:r>
+      <w:r>
+        <w:rPr>
+          <w:noProof/>
+        </w:rPr>
+        <w:fldChar w:fldCharType="end"/>
+      </w:r>
       <w:r>
         <w:tab/>
       </w:r>
@@ -2644,21 +2629,7 @@
           <w:rPr>
             <w:rStyle w:val="Hypertextovodkaz"/>
           </w:rPr>
-          <w:t xml:space="preserve">Stable Diffusion 2.0 </w:t>
-        </w:r>
-        <w:proofErr w:type="spellStart"/>
-        <w:r>
-          <w:rPr>
-            <w:rStyle w:val="Hypertextovodkaz"/>
-          </w:rPr>
-          <w:t>Release</w:t>
-        </w:r>
-        <w:proofErr w:type="spellEnd"/>
-        <w:r>
-          <w:rPr>
-            <w:rStyle w:val="Hypertextovodkaz"/>
-          </w:rPr>
-          <w:t xml:space="preserve"> — Stability AI</w:t>
+          <w:t>Stable Diffusion 2.0 Release — Stability AI</w:t>
         </w:r>
       </w:hyperlink>
     </w:p>
@@ -2757,23 +2728,7 @@
         <w:t xml:space="preserve"> neboli</w:t>
       </w:r>
       <w:r>
-        <w:t xml:space="preserve"> </w:t>
-      </w:r>
-      <w:proofErr w:type="spellStart"/>
-      <w:r>
-        <w:t>artificial</w:t>
-      </w:r>
-      <w:proofErr w:type="spellEnd"/>
-      <w:r>
-        <w:t xml:space="preserve"> </w:t>
-      </w:r>
-      <w:proofErr w:type="spellStart"/>
-      <w:r>
-        <w:t>neural</w:t>
-      </w:r>
-      <w:proofErr w:type="spellEnd"/>
-      <w:r>
-        <w:t xml:space="preserve"> network)</w:t>
+        <w:t xml:space="preserve"> artificial neural network)</w:t>
       </w:r>
       <w:r>
         <w:t xml:space="preserve"> </w:t>
@@ -2917,13 +2872,7 @@
         <w:t xml:space="preserve">. </w:t>
       </w:r>
       <w:r>
-        <w:t xml:space="preserve">Každý neuron je </w:t>
-      </w:r>
-      <w:r>
-        <w:t xml:space="preserve">tedy </w:t>
-      </w:r>
-      <w:r>
-        <w:t xml:space="preserve">složen </w:t>
+        <w:t xml:space="preserve">Každý neuron je tedy složen </w:t>
       </w:r>
       <w:r>
         <w:t>ze vstupní vrstvy, více skrytých vrstev a výstupní vrstvy</w:t>
@@ -2952,256 +2901,565 @@
       </w:r>
     </w:p>
     <w:p>
-      <w:commentRangeStart w:id="8"/>
-      <w:r>
-        <w:t>Tyto sítě</w:t>
-      </w:r>
-      <w:r>
-        <w:t xml:space="preserve"> se použív</w:t>
-      </w:r>
-      <w:r>
-        <w:t>ají</w:t>
-      </w:r>
-      <w:r>
-        <w:t xml:space="preserve"> v</w:t>
-      </w:r>
-      <w:r>
-        <w:t xml:space="preserve"> mnoha </w:t>
-      </w:r>
-      <w:r>
-        <w:t>oblastech</w:t>
-      </w:r>
-      <w:r>
-        <w:t>,</w:t>
-      </w:r>
-      <w:r>
-        <w:t xml:space="preserve"> včetně finanční</w:t>
-      </w:r>
-      <w:r>
-        <w:t xml:space="preserve">ho </w:t>
-      </w:r>
-      <w:r>
-        <w:t>průmyslu</w:t>
-      </w:r>
-      <w:r>
-        <w:t xml:space="preserve"> nebo </w:t>
-      </w:r>
-      <w:r>
-        <w:t>lékařstv</w:t>
-      </w:r>
-      <w:r>
-        <w:t>í</w:t>
+      <w:pPr>
+        <w:pStyle w:val="Nadpis2"/>
+      </w:pPr>
+      <w:bookmarkStart w:id="8" w:name="_Toc86047600"/>
+      <w:bookmarkStart w:id="9" w:name="_Toc86055207"/>
+      <w:bookmarkStart w:id="10" w:name="_Toc130646052"/>
+      <w:r>
+        <w:t>U</w:t>
+      </w:r>
+      <w:r>
+        <w:t>čení neuronové sítě</w:t>
+      </w:r>
+    </w:p>
+    <w:p>
+      <w:r>
+        <w:t>Pro učení</w:t>
+      </w:r>
+      <w:r>
+        <w:t xml:space="preserve"> neuronové sítě se musí nejprve vytvořit struktura sítě, která slouží jako základ pro její následné trénování. Nicméně, sama o sobě tato struktura neumí</w:t>
+      </w:r>
+      <w:r>
+        <w:t xml:space="preserve"> v podstatě nic</w:t>
+      </w:r>
+      <w:r>
+        <w:t>, dokud není trénována na konkrétní úlohu.</w:t>
+      </w:r>
+    </w:p>
+    <w:p>
+      <w:commentRangeStart w:id="11"/>
+      <w:r>
+        <w:t>Trénování neuronové sítě spočívá v přijímání obrovského množství dat a postupném zlepšování její schopnosti interpretovat a chápat tato data</w:t>
+      </w:r>
+      <w:r>
+        <w:t>. P</w:t>
+      </w:r>
+      <w:r>
+        <w:t xml:space="preserve">řičemž během tohoto procesu se síti podávají různé podněty, které ji vedou </w:t>
+      </w:r>
+      <w:r>
+        <w:t xml:space="preserve">právě </w:t>
+      </w:r>
+      <w:r>
+        <w:t>k vhodnému porozumění předložených informací.</w:t>
+      </w:r>
+      <w:r>
+        <w:t xml:space="preserve"> </w:t>
+      </w:r>
+      <w:r>
+        <w:t>V průběhu trénování si síť vytváří model, což je v podstatě abstraktní reprezentace vnitřních parametrů a vah, které umožňují síti chápat a interpretovat prezentovaná data. Tento model se poté používá ke klasifikaci nebo predikci dat nových</w:t>
       </w:r>
       <w:r>
         <w:t xml:space="preserve">. </w:t>
       </w:r>
       <w:r>
-        <w:t>U</w:t>
-      </w:r>
-      <w:r>
-        <w:t xml:space="preserve">možňují </w:t>
-      </w:r>
-      <w:r>
-        <w:t>například</w:t>
-      </w:r>
-      <w:r>
-        <w:t xml:space="preserve"> rozpoznávání předmětů a lidí (tváře, oči, rysy obličeje), diagnosti</w:t>
-      </w:r>
-      <w:r>
-        <w:t>ku</w:t>
-      </w:r>
-      <w:r>
-        <w:t xml:space="preserve"> přístrojů podle zvuku, porozumění textu a zpracování řeči (NLP), medicínsk</w:t>
-      </w:r>
-      <w:r>
-        <w:t>ou</w:t>
-      </w:r>
-      <w:r>
-        <w:t xml:space="preserve"> diagnosti</w:t>
-      </w:r>
-      <w:r>
-        <w:t>ku</w:t>
-      </w:r>
-      <w:r>
-        <w:t xml:space="preserve"> (CAD), výrob</w:t>
-      </w:r>
-      <w:r>
-        <w:t>u</w:t>
-      </w:r>
-      <w:r>
-        <w:t xml:space="preserve"> a údržb</w:t>
-      </w:r>
-      <w:r>
-        <w:t>u</w:t>
-      </w:r>
-      <w:r>
-        <w:t xml:space="preserve"> přístrojů</w:t>
-      </w:r>
-      <w:r>
-        <w:t>.</w:t>
-      </w:r>
-      <w:commentRangeEnd w:id="8"/>
+        <w:t xml:space="preserve">Po dokončení trénování se sítě stává aktivní, kdy může být využita pro řešení </w:t>
+      </w:r>
+      <w:r>
+        <w:t>zadaných</w:t>
+      </w:r>
+      <w:r>
+        <w:t xml:space="preserve"> úloh.</w:t>
+      </w:r>
+      <w:commentRangeEnd w:id="11"/>
       <w:r>
         <w:rPr>
           <w:rStyle w:val="Odkaznakoment"/>
         </w:rPr>
-        <w:commentReference w:id="8"/>
-      </w:r>
-    </w:p>
+        <w:commentReference w:id="11"/>
+      </w:r>
+    </w:p>
+    <w:p>
+      <w:r>
+        <w:t>Napříkla</w:t>
+      </w:r>
+      <w:r>
+        <w:t>d</w:t>
+      </w:r>
+      <w:r>
+        <w:t xml:space="preserve"> při trénování obrazové klasifikace by se sít</w:t>
+      </w:r>
+      <w:r>
+        <w:t>i</w:t>
+      </w:r>
+      <w:r>
+        <w:t xml:space="preserve"> mohly prezentovat různé obrázky spolu s příslušnými </w:t>
+      </w:r>
+      <w:r>
+        <w:t>texty</w:t>
+      </w:r>
+      <w:r>
+        <w:t xml:space="preserve">, které specifikují, co se na obrázku nachází. Síť pak </w:t>
+      </w:r>
+      <w:r>
+        <w:t xml:space="preserve">adaptivně </w:t>
+      </w:r>
+      <w:r>
+        <w:t>upravuje své váhy a vnitřní parametry tak, aby</w:t>
+      </w:r>
+      <w:r>
+        <w:t xml:space="preserve"> </w:t>
+      </w:r>
+      <w:r>
+        <w:t>při další prezentaci dokázala</w:t>
+      </w:r>
+      <w:r>
+        <w:t xml:space="preserve"> vstupní data</w:t>
+      </w:r>
+      <w:r>
+        <w:t xml:space="preserve"> správně klasifikovat.</w:t>
+      </w:r>
+    </w:p>
+    <w:p>
+      <w:r>
+        <w:lastRenderedPageBreak/>
+        <w:t xml:space="preserve">Existují různé </w:t>
+      </w:r>
+      <w:r>
+        <w:t xml:space="preserve">výukové </w:t>
+      </w:r>
+      <w:r>
+        <w:t>metody</w:t>
+      </w:r>
+      <w:r>
+        <w:t xml:space="preserve"> </w:t>
+      </w:r>
+      <w:r>
+        <w:t>neuronových sítí, které se liší v závislosti na typu úlohy, datového souboru a požadovaném výstupu.</w:t>
+      </w:r>
+      <w:r>
+        <w:t xml:space="preserve"> </w:t>
+      </w:r>
+      <w:r>
+        <w:t xml:space="preserve">Klasickými jsou </w:t>
+      </w:r>
+      <w:r>
+        <w:t>dvě</w:t>
+      </w:r>
+      <w:r>
+        <w:t xml:space="preserve"> paradigmata typická pro strojové učení:</w:t>
+      </w:r>
+      <w:r>
+        <w:t xml:space="preserve"> </w:t>
+      </w:r>
+      <w:r>
+        <w:rPr>
+          <w:b/>
+          <w:bCs/>
+        </w:rPr>
+        <w:t>učení s</w:t>
+      </w:r>
+      <w:r>
+        <w:rPr>
+          <w:b/>
+          <w:bCs/>
+        </w:rPr>
+        <w:t> </w:t>
+      </w:r>
+      <w:r>
+        <w:rPr>
+          <w:b/>
+          <w:bCs/>
+        </w:rPr>
+        <w:t>učitelem</w:t>
+      </w:r>
+      <w:r>
+        <w:t xml:space="preserve"> a</w:t>
+      </w:r>
+      <w:r>
+        <w:t xml:space="preserve"> </w:t>
+      </w:r>
+      <w:r>
+        <w:rPr>
+          <w:b/>
+          <w:bCs/>
+        </w:rPr>
+        <w:t>učení bez učitele</w:t>
+      </w:r>
+      <w:r>
+        <w:t>.</w:t>
+      </w:r>
+    </w:p>
+    <w:p/>
+    <w:p>
+      <w:hyperlink r:id="rId18" w:history="1">
+        <w:r>
+          <w:rPr>
+            <w:rStyle w:val="Hypertextovodkaz"/>
+          </w:rPr>
+          <w:t>https://www.kiv.zcu.cz/studies/predmety/uzi/Folie_ZS/Stroj_uceni.pdf</w:t>
+        </w:r>
+      </w:hyperlink>
+    </w:p>
+    <w:p>
+      <w:hyperlink r:id="rId19" w:history="1">
+        <w:r>
+          <w:rPr>
+            <w:rStyle w:val="Hypertextovodkaz"/>
+          </w:rPr>
+          <w:t>https://www.sap.com/cz/insights/what-is-machine-learning.html</w:t>
+        </w:r>
+      </w:hyperlink>
+    </w:p>
+    <w:p>
+      <w:r>
+        <w:t>s</w:t>
+      </w:r>
+    </w:p>
+    <w:p>
+      <w:pPr>
+        <w:pStyle w:val="Nadpis3"/>
+      </w:pPr>
+      <w:r>
+        <w:t>Učení s učitelem</w:t>
+      </w:r>
+    </w:p>
+    <w:p/>
+    <w:p>
+      <w:pPr>
+        <w:pStyle w:val="Nadpis3"/>
+      </w:pPr>
+      <w:r>
+        <w:t>Učení bez učitele</w:t>
+      </w:r>
+    </w:p>
+    <w:p/>
     <w:p>
       <w:pPr>
         <w:pStyle w:val="Nadpis2"/>
       </w:pPr>
-      <w:bookmarkStart w:id="9" w:name="_Toc86047600"/>
-      <w:bookmarkStart w:id="10" w:name="_Toc86055207"/>
-      <w:bookmarkStart w:id="11" w:name="_Toc130646052"/>
       <w:r>
         <w:t>Využití neuronové sítě pro strojové učení</w:t>
       </w:r>
+      <w:bookmarkEnd w:id="8"/>
       <w:bookmarkEnd w:id="9"/>
       <w:bookmarkEnd w:id="10"/>
-      <w:bookmarkEnd w:id="11"/>
-    </w:p>
-    <w:p>
-      <w:r>
-        <w:t>Text první kapitoly.</w:t>
-      </w:r>
+    </w:p>
+    <w:p>
+      <w:r>
+        <w:t>Síť může být učena na mnoha různých úlohách a při dostatečném tréninku se může naučit rozpoznávat a klasifikovat složité vzory v datech, jako jsou například obrazy, zvuky nebo texty. To umožňuje využití neuronových sítí v mnoha oblastech, jako je například rozpoznávání řeči, počítačové vidění, překlad a mnoho dalších.</w:t>
+      </w:r>
+    </w:p>
+    <w:p>
+      <w:commentRangeStart w:id="12"/>
+      <w:r>
+        <w:t>Neuronové sítě</w:t>
+      </w:r>
+      <w:r>
+        <w:t xml:space="preserve"> se použív</w:t>
+      </w:r>
+      <w:r>
+        <w:t>ají</w:t>
+      </w:r>
+      <w:r>
+        <w:t xml:space="preserve"> v</w:t>
+      </w:r>
+      <w:r>
+        <w:t xml:space="preserve"> mnoha </w:t>
+      </w:r>
+      <w:r>
+        <w:t>oblastech</w:t>
+      </w:r>
+      <w:r>
+        <w:t>,</w:t>
+      </w:r>
+      <w:r>
+        <w:t xml:space="preserve"> včetně finanční</w:t>
+      </w:r>
+      <w:r>
+        <w:t xml:space="preserve">ho </w:t>
+      </w:r>
+      <w:r>
+        <w:t>průmyslu</w:t>
+      </w:r>
+      <w:r>
+        <w:t xml:space="preserve"> nebo </w:t>
+      </w:r>
+      <w:r>
+        <w:t>lékařstv</w:t>
+      </w:r>
+      <w:r>
+        <w:t>í</w:t>
+      </w:r>
+      <w:r>
+        <w:t xml:space="preserve">. </w:t>
+      </w:r>
+      <w:r>
+        <w:t>U</w:t>
+      </w:r>
+      <w:r>
+        <w:t xml:space="preserve">možňují </w:t>
+      </w:r>
+      <w:r>
+        <w:t>například</w:t>
+      </w:r>
+      <w:r>
+        <w:t xml:space="preserve"> rozpoznávání předmětů a lidí (tváře, oči, rysy obličeje), diagnosti</w:t>
+      </w:r>
+      <w:r>
+        <w:t>ku</w:t>
+      </w:r>
+      <w:r>
+        <w:t xml:space="preserve"> přístrojů podle zvuku, porozumění textu a zpracování řeči (NLP), medicínsk</w:t>
+      </w:r>
+      <w:r>
+        <w:t>ou</w:t>
+      </w:r>
+      <w:r>
+        <w:t xml:space="preserve"> diagnosti</w:t>
+      </w:r>
+      <w:r>
+        <w:t>ku</w:t>
+      </w:r>
+      <w:r>
+        <w:t xml:space="preserve"> (CAD), výrob</w:t>
+      </w:r>
+      <w:r>
+        <w:t>u</w:t>
+      </w:r>
+      <w:r>
+        <w:t xml:space="preserve"> a údržb</w:t>
+      </w:r>
+      <w:r>
+        <w:t>u</w:t>
+      </w:r>
+      <w:r>
+        <w:t xml:space="preserve"> přístrojů</w:t>
+      </w:r>
+      <w:r>
+        <w:t>.</w:t>
+      </w:r>
+      <w:commentRangeEnd w:id="12"/>
+      <w:r>
+        <w:rPr>
+          <w:rStyle w:val="Odkaznakoment"/>
+        </w:rPr>
+        <w:commentReference w:id="12"/>
+      </w:r>
+    </w:p>
+    <w:p>
+      <w:r>
+        <w:t>Konkrétními příklady jsou</w:t>
+      </w:r>
+      <w:r>
+        <w:t xml:space="preserve"> rozpoznávání obrazů (např. ve formě pixelů)</w:t>
+      </w:r>
+      <w:r>
+        <w:t xml:space="preserve"> a </w:t>
+      </w:r>
+      <w:r>
+        <w:t>akustických (</w:t>
+      </w:r>
+      <w:r>
+        <w:t>např. rozpoznávání řeči) nebo elektrických (např. EKG, EEG) signálů</w:t>
+      </w:r>
+      <w:r>
+        <w:t>. D</w:t>
+      </w:r>
+      <w:r>
+        <w:t>ále</w:t>
+      </w:r>
+      <w:r>
+        <w:t xml:space="preserve"> také</w:t>
+      </w:r>
+      <w:r>
+        <w:t xml:space="preserve"> ke klasifikaci, segmentaci </w:t>
+      </w:r>
+      <w:r>
+        <w:t>a</w:t>
+      </w:r>
+      <w:r>
+        <w:t xml:space="preserve"> kompresi dat, k předvídání vývoje časových řad (např. burzovních indexů)</w:t>
+      </w:r>
+      <w:r>
+        <w:t xml:space="preserve"> </w:t>
+      </w:r>
+      <w:r>
+        <w:t>nebo</w:t>
+      </w:r>
+      <w:r>
+        <w:t xml:space="preserve"> k analýze psaného textu či k filtrování spamu.</w:t>
+      </w:r>
+      <w:bookmarkStart w:id="13" w:name="_Toc130646053"/>
+      <w:bookmarkStart w:id="14" w:name="_Toc86047603"/>
+      <w:bookmarkStart w:id="15" w:name="_Toc86055210"/>
     </w:p>
     <w:p>
       <w:pPr>
         <w:pStyle w:val="Nadpis3"/>
       </w:pPr>
-      <w:bookmarkStart w:id="12" w:name="_Toc130646053"/>
-      <w:bookmarkStart w:id="13" w:name="_Toc86047603"/>
-      <w:bookmarkStart w:id="14" w:name="_Toc86055210"/>
       <w:r>
         <w:t>Příklady aplikací strojového učení</w:t>
       </w:r>
-      <w:bookmarkEnd w:id="12"/>
-    </w:p>
+      <w:bookmarkEnd w:id="13"/>
+    </w:p>
+    <w:p/>
+    <w:p>
+      <w:pPr>
+        <w:pStyle w:val="Nadpis4"/>
+      </w:pPr>
+      <w:bookmarkStart w:id="16" w:name="_Toc130646054"/>
+    </w:p>
+    <w:p>
+      <w:pPr>
+        <w:pStyle w:val="Nadpis4"/>
+      </w:pPr>
+    </w:p>
+    <w:p>
+      <w:pPr>
+        <w:pStyle w:val="Nadpis4"/>
+      </w:pPr>
+    </w:p>
+    <w:p>
+      <w:pPr>
+        <w:pStyle w:val="Nadpis4"/>
+      </w:pPr>
+    </w:p>
+    <w:p>
+      <w:pPr>
+        <w:pStyle w:val="Nadpis2"/>
+      </w:pPr>
+      <w:r>
+        <w:t>Metody učení neuronové sítě</w:t>
+      </w:r>
+    </w:p>
+    <w:p/>
+    <w:p/>
     <w:p>
       <w:pPr>
         <w:pStyle w:val="Nadpis1"/>
       </w:pPr>
-      <w:bookmarkStart w:id="15" w:name="_Toc130646054"/>
       <w:r>
         <w:lastRenderedPageBreak/>
         <w:t>CLIP a difuzní modely</w:t>
       </w:r>
-      <w:bookmarkEnd w:id="15"/>
-    </w:p>
-    <w:p>
-      <w:proofErr w:type="spellStart"/>
-      <w:r>
-        <w:t>ghhj</w:t>
-      </w:r>
-      <w:proofErr w:type="spellEnd"/>
+      <w:bookmarkEnd w:id="16"/>
+    </w:p>
+    <w:p>
+      <w:commentRangeStart w:id="17"/>
+      <w:r>
+        <w:t>CLIP je model pro učení se vektorové reprezentace obrazů a textu.</w:t>
+      </w:r>
+      <w:commentRangeEnd w:id="17"/>
+      <w:r>
+        <w:rPr>
+          <w:rStyle w:val="Odkaznakoment"/>
+        </w:rPr>
+        <w:commentReference w:id="17"/>
+      </w:r>
+      <w:r>
+        <w:t xml:space="preserve"> </w:t>
+      </w:r>
+      <w:commentRangeStart w:id="18"/>
+      <w:r>
+        <w:t>Difuzní modely jsou pak modely pro zpracování obrazů a videí, které se snaží odhadnout neznámé hodnoty v obraze nebo videu na základě známých hodnot.</w:t>
+      </w:r>
+      <w:commentRangeEnd w:id="18"/>
+      <w:r>
+        <w:rPr>
+          <w:rStyle w:val="Odkaznakoment"/>
+        </w:rPr>
+        <w:commentReference w:id="18"/>
+      </w:r>
     </w:p>
     <w:p>
       <w:pPr>
         <w:pStyle w:val="Nadpis2"/>
       </w:pPr>
-      <w:bookmarkStart w:id="16" w:name="_Toc130646055"/>
-      <w:proofErr w:type="spellStart"/>
-      <w:r>
-        <w:t>Dall</w:t>
-      </w:r>
-      <w:proofErr w:type="spellEnd"/>
-      <w:r>
-        <w:t>-E 2</w:t>
-      </w:r>
-      <w:bookmarkEnd w:id="16"/>
+      <w:bookmarkStart w:id="19" w:name="_Toc130646055"/>
+      <w:r>
+        <w:t>Dall-E 2</w:t>
+      </w:r>
+      <w:bookmarkEnd w:id="19"/>
     </w:p>
     <w:p>
       <w:pPr>
         <w:pStyle w:val="Nadpis2"/>
       </w:pPr>
-      <w:bookmarkStart w:id="17" w:name="_Toc130646056"/>
-      <w:proofErr w:type="spellStart"/>
+      <w:bookmarkStart w:id="20" w:name="_Toc130646056"/>
       <w:r>
         <w:t>Imagen</w:t>
       </w:r>
-      <w:bookmarkEnd w:id="17"/>
-      <w:proofErr w:type="spellEnd"/>
+      <w:bookmarkEnd w:id="20"/>
     </w:p>
     <w:p>
       <w:pPr>
         <w:pStyle w:val="Nadpis2"/>
       </w:pPr>
-      <w:bookmarkStart w:id="18" w:name="_Toc130646057"/>
+      <w:bookmarkStart w:id="21" w:name="_Toc130646057"/>
       <w:r>
         <w:t>Stable Diffusion</w:t>
       </w:r>
-      <w:bookmarkEnd w:id="18"/>
+      <w:bookmarkEnd w:id="21"/>
     </w:p>
     <w:p>
       <w:pPr>
         <w:pStyle w:val="Nadpis2"/>
       </w:pPr>
-      <w:bookmarkStart w:id="19" w:name="_Toc130646058"/>
-      <w:proofErr w:type="spellStart"/>
+      <w:bookmarkStart w:id="22" w:name="_Toc130646058"/>
       <w:r>
         <w:t>Midjourney</w:t>
       </w:r>
-      <w:bookmarkEnd w:id="19"/>
-      <w:proofErr w:type="spellEnd"/>
+      <w:bookmarkEnd w:id="22"/>
     </w:p>
     <w:p>
       <w:pPr>
         <w:pStyle w:val="Nadpis1"/>
       </w:pPr>
-      <w:bookmarkStart w:id="20" w:name="_Toc130646059"/>
+      <w:bookmarkStart w:id="23" w:name="_Toc130646059"/>
       <w:r>
         <w:lastRenderedPageBreak/>
         <w:t>Prostředí Stable Diffusion web UI</w:t>
       </w:r>
-      <w:bookmarkEnd w:id="20"/>
+      <w:bookmarkEnd w:id="23"/>
     </w:p>
     <w:p>
       <w:pPr>
         <w:pStyle w:val="Nadpis1"/>
       </w:pPr>
-      <w:bookmarkStart w:id="21" w:name="_Toc130646060"/>
+      <w:bookmarkStart w:id="24" w:name="_Toc130646060"/>
       <w:r>
         <w:lastRenderedPageBreak/>
         <w:t>Proces tvorby a optimalizace ilustrační grafiky</w:t>
       </w:r>
-      <w:bookmarkEnd w:id="21"/>
+      <w:bookmarkEnd w:id="24"/>
     </w:p>
     <w:p>
       <w:pPr>
         <w:pStyle w:val="Nadpis1"/>
       </w:pPr>
-      <w:bookmarkStart w:id="22" w:name="_Toc130646061"/>
+      <w:bookmarkStart w:id="25" w:name="_Toc130646061"/>
       <w:r>
         <w:lastRenderedPageBreak/>
         <w:t>Srovnání samplovacích metod</w:t>
       </w:r>
-      <w:bookmarkEnd w:id="22"/>
+      <w:bookmarkEnd w:id="25"/>
     </w:p>
     <w:p>
       <w:pPr>
         <w:pStyle w:val="Nadpis1"/>
       </w:pPr>
-      <w:bookmarkStart w:id="23" w:name="_Toc130646062"/>
+      <w:bookmarkStart w:id="26" w:name="_Toc130646062"/>
       <w:r>
         <w:lastRenderedPageBreak/>
         <w:t>Tvorba návodu</w:t>
       </w:r>
-      <w:bookmarkEnd w:id="23"/>
+      <w:bookmarkEnd w:id="26"/>
     </w:p>
     <w:p>
       <w:pPr>
         <w:pStyle w:val="Neslovannadpis"/>
       </w:pPr>
-      <w:bookmarkStart w:id="24" w:name="_Toc130646063"/>
+      <w:bookmarkStart w:id="27" w:name="_Toc130646063"/>
       <w:r>
         <w:lastRenderedPageBreak/>
         <w:t>Závěr</w:t>
       </w:r>
-      <w:bookmarkEnd w:id="13"/>
       <w:bookmarkEnd w:id="14"/>
-      <w:bookmarkEnd w:id="24"/>
+      <w:bookmarkEnd w:id="15"/>
+      <w:bookmarkEnd w:id="27"/>
     </w:p>
     <w:p>
       <w:r>
@@ -3212,68 +3470,50 @@
       <w:pPr>
         <w:pStyle w:val="Neslovannadpis"/>
       </w:pPr>
-      <w:bookmarkStart w:id="25" w:name="_Toc86047604"/>
-      <w:bookmarkStart w:id="26" w:name="_Toc86055211"/>
-      <w:bookmarkStart w:id="27" w:name="_Toc130646064"/>
+      <w:bookmarkStart w:id="28" w:name="_Toc86047604"/>
+      <w:bookmarkStart w:id="29" w:name="_Toc86055211"/>
+      <w:bookmarkStart w:id="30" w:name="_Toc130646064"/>
       <w:r>
         <w:lastRenderedPageBreak/>
         <w:t>Seznam zkratek a odborných výrazů</w:t>
-      </w:r>
-      <w:bookmarkEnd w:id="25"/>
-      <w:bookmarkEnd w:id="26"/>
-      <w:bookmarkEnd w:id="27"/>
-    </w:p>
-    <w:p>
-      <w:pPr>
-        <w:pStyle w:val="Pojem"/>
-      </w:pPr>
-      <w:r>
-        <w:t>HTML</w:t>
-      </w:r>
-    </w:p>
-    <w:p>
-      <w:pPr>
-        <w:pStyle w:val="Vysvtlenpojmu"/>
-      </w:pPr>
-      <w:proofErr w:type="spellStart"/>
-      <w:r>
-        <w:t>HyperText</w:t>
-      </w:r>
-      <w:proofErr w:type="spellEnd"/>
-      <w:r>
-        <w:t xml:space="preserve"> </w:t>
-      </w:r>
-      <w:proofErr w:type="spellStart"/>
-      <w:r>
-        <w:t>Markup</w:t>
-      </w:r>
-      <w:proofErr w:type="spellEnd"/>
-      <w:r>
-        <w:t xml:space="preserve"> </w:t>
-      </w:r>
-      <w:proofErr w:type="spellStart"/>
-      <w:r>
-        <w:t>Language</w:t>
-      </w:r>
-      <w:proofErr w:type="spellEnd"/>
-      <w:r>
-        <w:t xml:space="preserve"> – značkovací jazyk používaný pro tvorbu webových stránek.</w:t>
-      </w:r>
-    </w:p>
-    <w:p>
-      <w:pPr>
-        <w:pStyle w:val="Neslovannadpis"/>
-      </w:pPr>
-      <w:bookmarkStart w:id="28" w:name="_Toc86047605"/>
-      <w:bookmarkStart w:id="29" w:name="_Toc86055212"/>
-      <w:bookmarkStart w:id="30" w:name="_Toc130646065"/>
-      <w:r>
-        <w:lastRenderedPageBreak/>
-        <w:t>Seznam obrázků</w:t>
       </w:r>
       <w:bookmarkEnd w:id="28"/>
       <w:bookmarkEnd w:id="29"/>
       <w:bookmarkEnd w:id="30"/>
+    </w:p>
+    <w:p>
+      <w:pPr>
+        <w:pStyle w:val="Pojem"/>
+      </w:pPr>
+      <w:r>
+        <w:t>HTML</w:t>
+      </w:r>
+    </w:p>
+    <w:p>
+      <w:pPr>
+        <w:pStyle w:val="Vysvtlenpojmu"/>
+      </w:pPr>
+      <w:r>
+        <w:t>HyperText Markup Language</w:t>
+      </w:r>
+      <w:r>
+        <w:t xml:space="preserve"> – značkovací jazyk používaný pro tvorbu webových stránek.</w:t>
+      </w:r>
+    </w:p>
+    <w:p>
+      <w:pPr>
+        <w:pStyle w:val="Neslovannadpis"/>
+      </w:pPr>
+      <w:bookmarkStart w:id="31" w:name="_Toc86047605"/>
+      <w:bookmarkStart w:id="32" w:name="_Toc86055212"/>
+      <w:bookmarkStart w:id="33" w:name="_Toc130646065"/>
+      <w:r>
+        <w:lastRenderedPageBreak/>
+        <w:t>Seznam obrázků</w:t>
+      </w:r>
+      <w:bookmarkEnd w:id="31"/>
+      <w:bookmarkEnd w:id="32"/>
+      <w:bookmarkEnd w:id="33"/>
     </w:p>
     <w:p>
       <w:pPr>
@@ -3434,10 +3674,10 @@
       <w:r>
         <w:fldChar w:fldCharType="end"/>
       </w:r>
-      <w:bookmarkStart w:id="31" w:name="_Toc86047606"/>
-    </w:p>
-    <w:bookmarkStart w:id="32" w:name="_Toc130646066" w:displacedByCustomXml="next"/>
-    <w:bookmarkStart w:id="33" w:name="_Toc86055213" w:displacedByCustomXml="next"/>
+      <w:bookmarkStart w:id="34" w:name="_Toc86047606"/>
+    </w:p>
+    <w:bookmarkStart w:id="35" w:name="_Toc86055213" w:displacedByCustomXml="next"/>
+    <w:bookmarkStart w:id="36" w:name="_Toc130646066" w:displacedByCustomXml="next"/>
     <w:sdt>
       <w:sdtPr>
         <w:rPr>
@@ -3465,9 +3705,9 @@
           <w:r>
             <w:t>Použité zdroje</w:t>
           </w:r>
-          <w:bookmarkEnd w:id="31"/>
-          <w:bookmarkEnd w:id="33"/>
-          <w:bookmarkEnd w:id="32"/>
+          <w:bookmarkEnd w:id="34"/>
+          <w:bookmarkEnd w:id="36"/>
+          <w:bookmarkEnd w:id="35"/>
         </w:p>
         <w:p>
           <w:pPr>
@@ -3524,7 +3764,7 @@
         <w:p>
           <w:pPr>
             <w:sectPr>
-              <w:footerReference w:type="default" r:id="rId18"/>
+              <w:footerReference w:type="default" r:id="rId20"/>
               <w:pgSz w:w="11906" w:h="16838"/>
               <w:pgMar w:top="1417" w:right="1417" w:bottom="1417" w:left="1417" w:header="708" w:footer="708" w:gutter="0"/>
               <w:pgNumType w:start="1"/>
@@ -3546,16 +3786,16 @@
       <w:pPr>
         <w:pStyle w:val="Nadpisplohy"/>
       </w:pPr>
-      <w:bookmarkStart w:id="34" w:name="_Toc86047607"/>
-      <w:bookmarkStart w:id="35" w:name="_Toc86055214"/>
-      <w:bookmarkStart w:id="36" w:name="_Toc130646067"/>
+      <w:bookmarkStart w:id="37" w:name="_Toc86047607"/>
+      <w:bookmarkStart w:id="38" w:name="_Toc86055214"/>
+      <w:bookmarkStart w:id="39" w:name="_Toc130646067"/>
       <w:r>
         <w:lastRenderedPageBreak/>
         <w:t>Seznam přiložených souborů</w:t>
       </w:r>
-      <w:bookmarkEnd w:id="34"/>
-      <w:bookmarkEnd w:id="35"/>
-      <w:bookmarkEnd w:id="36"/>
+      <w:bookmarkEnd w:id="37"/>
+      <w:bookmarkEnd w:id="38"/>
+      <w:bookmarkEnd w:id="39"/>
     </w:p>
     <w:p>
       <w:r>
@@ -3815,7 +4055,7 @@
       </w:hyperlink>
     </w:p>
   </w:comment>
-  <w:comment w:id="8" w:author="Ryšavá Natálie (2020)" w:date="2023-04-09T22:19:00Z" w:initials="RN(">
+  <w:comment w:id="11" w:author="Ryšavá Natálie (2020)" w:date="2023-04-19T00:58:00Z" w:initials="RN(">
     <w:p>
       <w:pPr>
         <w:pStyle w:val="Textkomente"/>
@@ -3829,6 +4069,32 @@
         <w:annotationRef/>
       </w:r>
       <w:hyperlink r:id="rId8" w:history="1">
+        <w:r>
+          <w:rPr>
+            <w:rStyle w:val="Hypertextovodkaz"/>
+          </w:rPr>
+          <w:t>Co je hluboké učení a neuronová síť - Windows 2023 (joecomp.com)</w:t>
+        </w:r>
+      </w:hyperlink>
+      <w:r>
+        <w:t xml:space="preserve"> </w:t>
+      </w:r>
+    </w:p>
+  </w:comment>
+  <w:comment w:id="12" w:author="Ryšavá Natálie (2020)" w:date="2023-04-09T22:19:00Z" w:initials="RN(">
+    <w:p>
+      <w:pPr>
+        <w:pStyle w:val="Textkomente"/>
+        <w:ind w:firstLine="0"/>
+        <w:jc w:val="left"/>
+      </w:pPr>
+      <w:r>
+        <w:rPr>
+          <w:rStyle w:val="Odkaznakoment"/>
+        </w:rPr>
+        <w:annotationRef/>
+      </w:r>
+      <w:hyperlink r:id="rId9" w:history="1">
         <w:r>
           <w:rPr>
             <w:rStyle w:val="Hypertextovodkaz"/>
@@ -3853,7 +4119,7 @@
         <w:ind w:firstLine="0"/>
         <w:jc w:val="left"/>
       </w:pPr>
-      <w:hyperlink r:id="rId9" w:history="1">
+      <w:hyperlink r:id="rId10" w:history="1">
         <w:r>
           <w:rPr>
             <w:rStyle w:val="Hypertextovodkaz"/>
@@ -3878,7 +4144,7 @@
         <w:ind w:firstLine="0"/>
         <w:jc w:val="left"/>
       </w:pPr>
-      <w:hyperlink r:id="rId10" w:history="1">
+      <w:hyperlink r:id="rId11" w:history="1">
         <w:r>
           <w:rPr>
             <w:rStyle w:val="Hypertextovodkaz"/>
@@ -3888,6 +4154,42 @@
       </w:hyperlink>
       <w:r>
         <w:t xml:space="preserve"> </w:t>
+      </w:r>
+    </w:p>
+  </w:comment>
+  <w:comment w:id="17" w:author="Ryšavá Natálie (2020)" w:date="2023-04-18T23:37:00Z" w:initials="RN(">
+    <w:p>
+      <w:pPr>
+        <w:pStyle w:val="Textkomente"/>
+        <w:ind w:firstLine="0"/>
+        <w:jc w:val="left"/>
+      </w:pPr>
+      <w:r>
+        <w:rPr>
+          <w:rStyle w:val="Odkaznakoment"/>
+        </w:rPr>
+        <w:annotationRef/>
+      </w:r>
+      <w:r>
+        <w:t>https://en.wikipedia.org/wiki/CLIP_(model)</w:t>
+      </w:r>
+    </w:p>
+  </w:comment>
+  <w:comment w:id="18" w:author="Ryšavá Natálie (2020)" w:date="2023-04-18T23:37:00Z" w:initials="RN(">
+    <w:p>
+      <w:pPr>
+        <w:pStyle w:val="Textkomente"/>
+        <w:ind w:firstLine="0"/>
+        <w:jc w:val="left"/>
+      </w:pPr>
+      <w:r>
+        <w:rPr>
+          <w:rStyle w:val="Odkaznakoment"/>
+        </w:rPr>
+        <w:annotationRef/>
+      </w:r>
+      <w:r>
+        <w:t>https://cs.wikipedia.org/wiki/Difuzn%C3%AD_modely</w:t>
       </w:r>
     </w:p>
   </w:comment>
@@ -3900,7 +4202,10 @@
   <w15:commentEx w15:paraId="7FE7A2C3" w15:done="0"/>
   <w15:commentEx w15:paraId="79170E25" w15:done="0"/>
   <w15:commentEx w15:paraId="3674368D" w15:done="0"/>
-  <w15:commentEx w15:paraId="3EBC9C6F" w15:done="0"/>
+  <w15:commentEx w15:paraId="6C8EB598" w15:done="0"/>
+  <w15:commentEx w15:paraId="7A0C41A6" w15:done="0"/>
+  <w15:commentEx w15:paraId="1D325541" w15:done="0"/>
+  <w15:commentEx w15:paraId="78929CAE" w15:done="0"/>
 </w15:commentsEx>
 </file>
 
@@ -3910,7 +4215,10 @@
   <w16cex:commentExtensible w16cex:durableId="27C9A198" w16cex:dateUtc="2023-03-25T15:36:00Z"/>
   <w16cex:commentExtensible w16cex:durableId="27DDB53E" w16cex:dateUtc="2023-04-09T20:05:00Z"/>
   <w16cex:commentExtensible w16cex:durableId="27DDB59D" w16cex:dateUtc="2023-04-09T20:07:00Z"/>
+  <w16cex:commentExtensible w16cex:durableId="27E9BB49" w16cex:dateUtc="2023-04-18T22:58:00Z"/>
   <w16cex:commentExtensible w16cex:durableId="27DDB857" w16cex:dateUtc="2023-04-09T20:19:00Z"/>
+  <w16cex:commentExtensible w16cex:durableId="27E9A830" w16cex:dateUtc="2023-04-18T21:37:00Z"/>
+  <w16cex:commentExtensible w16cex:durableId="27E9A848" w16cex:dateUtc="2023-04-18T21:37:00Z"/>
 </w16cex:commentsExtensible>
 </file>
 
@@ -3920,7 +4228,10 @@
   <w16cid:commentId w16cid:paraId="7FE7A2C3" w16cid:durableId="27C9A198"/>
   <w16cid:commentId w16cid:paraId="79170E25" w16cid:durableId="27DDB53E"/>
   <w16cid:commentId w16cid:paraId="3674368D" w16cid:durableId="27DDB59D"/>
-  <w16cid:commentId w16cid:paraId="3EBC9C6F" w16cid:durableId="27DDB857"/>
+  <w16cid:commentId w16cid:paraId="6C8EB598" w16cid:durableId="27E9BB49"/>
+  <w16cid:commentId w16cid:paraId="7A0C41A6" w16cid:durableId="27DDB857"/>
+  <w16cid:commentId w16cid:paraId="1D325541" w16cid:durableId="27E9A830"/>
+  <w16cid:commentId w16cid:paraId="78929CAE" w16cid:durableId="27E9A848"/>
 </w16cid:commentsIds>
 </file>
 
@@ -5923,7 +6234,6 @@
   <w:style w:type="character" w:default="1" w:styleId="Standardnpsmoodstavce">
     <w:name w:val="Default Paragraph Font"/>
     <w:uiPriority w:val="1"/>
-    <w:semiHidden/>
     <w:unhideWhenUsed/>
   </w:style>
   <w:style w:type="table" w:default="1" w:styleId="Normlntabulka">

</xml_diff>

<commit_message>
Studium z článků + zkouška SD
</commit_message>
<xml_diff>
--- a/RP2023-Ryšavá-Natálie-L3-Využití_Stable_Diffusion_pro_vytváření_ilustrační_grafiky.docx
+++ b/RP2023-Ryšavá-Natálie-L3-Využití_Stable_Diffusion_pro_vytváření_ilustrační_grafiky.docx
@@ -444,7 +444,7 @@
               </wp:anchor>
             </w:drawing>
           </mc:Choice>
-          <mc:Fallback xmlns="">
+          <mc:Fallback>
             <w:pict>
               <v:shapetype w14:anchorId="19476BAC" id="_x0000_t32" coordsize="21600,21600" o:spt="32" o:oned="t" path="m,l21600,21600e" filled="f">
                 <v:path arrowok="t" fillok="f" o:connecttype="none"/>
@@ -603,7 +603,21 @@
                               <w:rPr>
                                 <w:b/>
                               </w:rPr>
-                              <w:t>Ing. Tomáš Kazda, DiS.</w:t>
+                              <w:t xml:space="preserve">Ing. Tomáš Kazda, </w:t>
+                            </w:r>
+                            <w:proofErr w:type="spellStart"/>
+                            <w:r>
+                              <w:rPr>
+                                <w:b/>
+                              </w:rPr>
+                              <w:t>DiS</w:t>
+                            </w:r>
+                            <w:proofErr w:type="spellEnd"/>
+                            <w:r>
+                              <w:rPr>
+                                <w:b/>
+                              </w:rPr>
+                              <w:t>.</w:t>
                             </w:r>
                           </w:p>
                           <w:p>
@@ -750,7 +764,21 @@
                         <w:rPr>
                           <w:b/>
                         </w:rPr>
-                        <w:t>Ing. Tomáš Kazda, DiS.</w:t>
+                        <w:t xml:space="preserve">Ing. Tomáš Kazda, </w:t>
+                      </w:r>
+                      <w:proofErr w:type="spellStart"/>
+                      <w:r>
+                        <w:rPr>
+                          <w:b/>
+                        </w:rPr>
+                        <w:t>DiS</w:t>
+                      </w:r>
+                      <w:proofErr w:type="spellEnd"/>
+                      <w:r>
+                        <w:rPr>
+                          <w:b/>
+                        </w:rPr>
+                        <w:t>.</w:t>
                       </w:r>
                     </w:p>
                     <w:p>
@@ -956,27 +984,14 @@
       <w:r>
         <w:t xml:space="preserve">V Liberci dne </w:t>
       </w:r>
-      <w:r>
-        <w:fldChar w:fldCharType="begin"/>
-      </w:r>
-      <w:r>
-        <w:instrText xml:space="preserve"> DATE   \* MERGEFORMAT </w:instrText>
-      </w:r>
-      <w:r>
-        <w:fldChar w:fldCharType="separate"/>
-      </w:r>
-      <w:r>
-        <w:rPr>
-          <w:noProof/>
-        </w:rPr>
-        <w:t>18.04.2023</w:t>
-      </w:r>
-      <w:r>
-        <w:rPr>
-          <w:noProof/>
-        </w:rPr>
-        <w:fldChar w:fldCharType="end"/>
-      </w:r>
+      <w:fldSimple w:instr=" DATE   \* MERGEFORMAT ">
+        <w:r>
+          <w:rPr>
+            <w:noProof/>
+          </w:rPr>
+          <w:t>20.04.2023</w:t>
+        </w:r>
+      </w:fldSimple>
       <w:r>
         <w:tab/>
       </w:r>
@@ -2629,7 +2644,21 @@
           <w:rPr>
             <w:rStyle w:val="Hypertextovodkaz"/>
           </w:rPr>
-          <w:t>Stable Diffusion 2.0 Release — Stability AI</w:t>
+          <w:t xml:space="preserve">Stable Diffusion 2.0 </w:t>
+        </w:r>
+        <w:proofErr w:type="spellStart"/>
+        <w:r>
+          <w:rPr>
+            <w:rStyle w:val="Hypertextovodkaz"/>
+          </w:rPr>
+          <w:t>Release</w:t>
+        </w:r>
+        <w:proofErr w:type="spellEnd"/>
+        <w:r>
+          <w:rPr>
+            <w:rStyle w:val="Hypertextovodkaz"/>
+          </w:rPr>
+          <w:t xml:space="preserve"> — Stability AI</w:t>
         </w:r>
       </w:hyperlink>
     </w:p>
@@ -2728,7 +2757,23 @@
         <w:t xml:space="preserve"> neboli</w:t>
       </w:r>
       <w:r>
-        <w:t xml:space="preserve"> artificial neural network)</w:t>
+        <w:t xml:space="preserve"> </w:t>
+      </w:r>
+      <w:proofErr w:type="spellStart"/>
+      <w:r>
+        <w:t>artificial</w:t>
+      </w:r>
+      <w:proofErr w:type="spellEnd"/>
+      <w:r>
+        <w:t xml:space="preserve"> </w:t>
+      </w:r>
+      <w:proofErr w:type="spellStart"/>
+      <w:r>
+        <w:t>neural</w:t>
+      </w:r>
+      <w:proofErr w:type="spellEnd"/>
+      <w:r>
+        <w:t xml:space="preserve"> network)</w:t>
       </w:r>
       <w:r>
         <w:t xml:space="preserve"> </w:t>
@@ -2916,16 +2961,7 @@
     </w:p>
     <w:p>
       <w:r>
-        <w:t>Pro učení</w:t>
-      </w:r>
-      <w:r>
-        <w:t xml:space="preserve"> neuronové sítě se musí nejprve vytvořit struktura sítě, která slouží jako základ pro její následné trénování. Nicméně, sama o sobě tato struktura neumí</w:t>
-      </w:r>
-      <w:r>
-        <w:t xml:space="preserve"> v podstatě nic</w:t>
-      </w:r>
-      <w:r>
-        <w:t>, dokud není trénována na konkrétní úlohu.</w:t>
+        <w:t>Pro učení neuronové sítě se musí nejprve vytvořit struktura sítě, která slouží jako základ pro její následné trénování. Nicméně, sama o sobě tato struktura neumí v podstatě nic, dokud není trénována na konkrétní úlohu.</w:t>
       </w:r>
     </w:p>
     <w:p>
@@ -2949,10 +2985,7 @@
         <w:t xml:space="preserve"> </w:t>
       </w:r>
       <w:r>
-        <w:t>V průběhu trénování si síť vytváří model, což je v podstatě abstraktní reprezentace vnitřních parametrů a vah, které umožňují síti chápat a interpretovat prezentovaná data. Tento model se poté používá ke klasifikaci nebo predikci dat nových</w:t>
-      </w:r>
-      <w:r>
-        <w:t xml:space="preserve">. </w:t>
+        <w:t xml:space="preserve">V průběhu trénování si síť vytváří model, což je v podstatě abstraktní reprezentace vnitřních parametrů a vah, které umožňují síti chápat a interpretovat prezentovaná data. Tento model se poté používá ke klasifikaci nebo predikci dat nových. </w:t>
       </w:r>
       <w:r>
         <w:t xml:space="preserve">Po dokončení trénování se sítě stává aktivní, kdy může být využita pro řešení </w:t>
@@ -3250,10 +3283,7 @@
         <w:t xml:space="preserve"> a </w:t>
       </w:r>
       <w:r>
-        <w:t>akustických (</w:t>
-      </w:r>
-      <w:r>
-        <w:t>např. rozpoznávání řeči) nebo elektrických (např. EKG, EEG) signálů</w:t>
+        <w:t>akustických (např. rozpoznávání řeči) nebo elektrických (např. EKG, EEG) signálů</w:t>
       </w:r>
       <w:r>
         <w:t>. D</w:t>
@@ -3301,21 +3331,46 @@
         <w:pStyle w:val="Nadpis4"/>
       </w:pPr>
       <w:bookmarkStart w:id="16" w:name="_Toc130646054"/>
+      <w:proofErr w:type="spellStart"/>
+      <w:r>
+        <w:lastRenderedPageBreak/>
+        <w:t>Dall</w:t>
+      </w:r>
+      <w:proofErr w:type="spellEnd"/>
+      <w:r>
+        <w:t>-E</w:t>
+      </w:r>
+      <w:r>
+        <w:t xml:space="preserve"> 2</w:t>
+      </w:r>
     </w:p>
     <w:p>
       <w:pPr>
         <w:pStyle w:val="Nadpis4"/>
       </w:pPr>
+      <w:proofErr w:type="spellStart"/>
+      <w:r>
+        <w:t>Imagen</w:t>
+      </w:r>
+      <w:proofErr w:type="spellEnd"/>
     </w:p>
     <w:p>
       <w:pPr>
         <w:pStyle w:val="Nadpis4"/>
       </w:pPr>
+      <w:r>
+        <w:t>Stable Diffusion</w:t>
+      </w:r>
     </w:p>
     <w:p>
       <w:pPr>
         <w:pStyle w:val="Nadpis4"/>
       </w:pPr>
+      <w:proofErr w:type="spellStart"/>
+      <w:r>
+        <w:t>Midjourney</w:t>
+      </w:r>
+      <w:proofErr w:type="spellEnd"/>
     </w:p>
     <w:p>
       <w:pPr>
@@ -3369,8 +3424,13 @@
         <w:pStyle w:val="Nadpis2"/>
       </w:pPr>
       <w:bookmarkStart w:id="19" w:name="_Toc130646055"/>
-      <w:r>
-        <w:t>Dall-E 2</w:t>
+      <w:proofErr w:type="spellStart"/>
+      <w:r>
+        <w:t>Dall</w:t>
+      </w:r>
+      <w:proofErr w:type="spellEnd"/>
+      <w:r>
+        <w:t>-E 2</w:t>
       </w:r>
       <w:bookmarkEnd w:id="19"/>
     </w:p>
@@ -3379,10 +3439,12 @@
         <w:pStyle w:val="Nadpis2"/>
       </w:pPr>
       <w:bookmarkStart w:id="20" w:name="_Toc130646056"/>
+      <w:proofErr w:type="spellStart"/>
       <w:r>
         <w:t>Imagen</w:t>
       </w:r>
       <w:bookmarkEnd w:id="20"/>
+      <w:proofErr w:type="spellEnd"/>
     </w:p>
     <w:p>
       <w:pPr>
@@ -3399,10 +3461,12 @@
         <w:pStyle w:val="Nadpis2"/>
       </w:pPr>
       <w:bookmarkStart w:id="22" w:name="_Toc130646058"/>
+      <w:proofErr w:type="spellStart"/>
       <w:r>
         <w:t>Midjourney</w:t>
       </w:r>
       <w:bookmarkEnd w:id="22"/>
+      <w:proofErr w:type="spellEnd"/>
     </w:p>
     <w:p>
       <w:pPr>
@@ -3493,9 +3557,27 @@
       <w:pPr>
         <w:pStyle w:val="Vysvtlenpojmu"/>
       </w:pPr>
-      <w:r>
-        <w:t>HyperText Markup Language</w:t>
-      </w:r>
+      <w:proofErr w:type="spellStart"/>
+      <w:r>
+        <w:t>HyperText</w:t>
+      </w:r>
+      <w:proofErr w:type="spellEnd"/>
+      <w:r>
+        <w:t xml:space="preserve"> </w:t>
+      </w:r>
+      <w:proofErr w:type="spellStart"/>
+      <w:r>
+        <w:t>Markup</w:t>
+      </w:r>
+      <w:proofErr w:type="spellEnd"/>
+      <w:r>
+        <w:t xml:space="preserve"> </w:t>
+      </w:r>
+      <w:proofErr w:type="spellStart"/>
+      <w:r>
+        <w:t>Language</w:t>
+      </w:r>
+      <w:proofErr w:type="spellEnd"/>
       <w:r>
         <w:t xml:space="preserve"> – značkovací jazyk používaný pro tvorbu webových stránek.</w:t>
       </w:r>
@@ -3676,8 +3758,8 @@
       </w:r>
       <w:bookmarkStart w:id="34" w:name="_Toc86047606"/>
     </w:p>
-    <w:bookmarkStart w:id="35" w:name="_Toc86055213" w:displacedByCustomXml="next"/>
-    <w:bookmarkStart w:id="36" w:name="_Toc130646066" w:displacedByCustomXml="next"/>
+    <w:bookmarkStart w:id="35" w:name="_Toc130646066" w:displacedByCustomXml="next"/>
+    <w:bookmarkStart w:id="36" w:name="_Toc86055213" w:displacedByCustomXml="next"/>
     <w:sdt>
       <w:sdtPr>
         <w:rPr>
@@ -6234,6 +6316,7 @@
   <w:style w:type="character" w:default="1" w:styleId="Standardnpsmoodstavce">
     <w:name w:val="Default Paragraph Font"/>
     <w:uiPriority w:val="1"/>
+    <w:semiHidden/>
     <w:unhideWhenUsed/>
   </w:style>
   <w:style w:type="table" w:default="1" w:styleId="Normlntabulka">

</xml_diff>

<commit_message>
Osnova, úprava textů, zdroje v kom., aplikace SD
</commit_message>
<xml_diff>
--- a/RP2023-Ryšavá-Natálie-L3-Využití_Stable_Diffusion_pro_vytváření_ilustrační_grafiky.docx
+++ b/RP2023-Ryšavá-Natálie-L3-Využití_Stable_Diffusion_pro_vytváření_ilustrační_grafiky.docx
@@ -984,14 +984,27 @@
       <w:r>
         <w:t xml:space="preserve">V Liberci dne </w:t>
       </w:r>
-      <w:fldSimple w:instr=" DATE   \* MERGEFORMAT ">
-        <w:r>
-          <w:rPr>
-            <w:noProof/>
-          </w:rPr>
-          <w:t>20.05.2023</w:t>
-        </w:r>
-      </w:fldSimple>
+      <w:r>
+        <w:fldChar w:fldCharType="begin"/>
+      </w:r>
+      <w:r>
+        <w:instrText xml:space="preserve"> DATE   \* MERGEFORMAT </w:instrText>
+      </w:r>
+      <w:r>
+        <w:fldChar w:fldCharType="separate"/>
+      </w:r>
+      <w:r>
+        <w:rPr>
+          <w:noProof/>
+        </w:rPr>
+        <w:t>22.05.2023</w:t>
+      </w:r>
+      <w:r>
+        <w:rPr>
+          <w:noProof/>
+        </w:rPr>
+        <w:fldChar w:fldCharType="end"/>
+      </w:r>
       <w:r>
         <w:tab/>
       </w:r>
@@ -2779,16 +2792,7 @@
         <w:t xml:space="preserve"> </w:t>
       </w:r>
       <w:r>
-        <w:t>je výpočetní model používaný v umělé inteligenci</w:t>
-      </w:r>
-      <w:r>
-        <w:t xml:space="preserve">, </w:t>
-      </w:r>
-      <w:r>
-        <w:t>který využívá strojového učení</w:t>
-      </w:r>
-      <w:r>
-        <w:t xml:space="preserve">. Používá se k modelování vztahu mezi </w:t>
+        <w:t xml:space="preserve">je výpočetní model používaný v umělé inteligenci. Používá se k modelování vztahu mezi </w:t>
       </w:r>
       <w:r>
         <w:rPr>
@@ -2818,7 +2822,7 @@
         <w:t>y</w:t>
       </w:r>
       <w:r>
-        <w:t xml:space="preserve">. Obecně se jedná o nelineární regresní model, který lze vyjádřit síťovou strukturou. </w:t>
+        <w:t>. Obecně se jedná o nelineární regresní model, který lze vyjádřit síťovou strukturou.</w:t>
       </w:r>
       <w:commentRangeEnd w:id="6"/>
       <w:r>
@@ -2861,75 +2865,76 @@
         <w:t xml:space="preserve"> Skládají se z </w:t>
       </w:r>
       <w:r>
+        <w:t>umělých (formálních) n</w:t>
+      </w:r>
+      <w:r>
+        <w:t>euro</w:t>
+      </w:r>
+      <w:r>
+        <w:t>nů</w:t>
+      </w:r>
+      <w:r>
+        <w:t xml:space="preserve">, což </w:t>
+      </w:r>
+      <w:r>
+        <w:t xml:space="preserve">je </w:t>
+      </w:r>
+      <w:r>
+        <w:t xml:space="preserve">jakási </w:t>
+      </w:r>
+      <w:r>
+        <w:t xml:space="preserve">matematická funkce, která přijímá </w:t>
+      </w:r>
+      <w:r>
+        <w:t xml:space="preserve">libovolný počet </w:t>
+      </w:r>
+      <w:r>
+        <w:t>vstup</w:t>
+      </w:r>
+      <w:r>
+        <w:t>ů</w:t>
+      </w:r>
+      <w:r>
+        <w:t xml:space="preserve"> a poté je klasifikuje podle použitého algoritmu</w:t>
+      </w:r>
+      <w:r>
+        <w:t xml:space="preserve"> právě na jeden výstup</w:t>
+      </w:r>
+      <w:r>
+        <w:t xml:space="preserve">. </w:t>
+      </w:r>
+      <w:r>
+        <w:t xml:space="preserve">Každý neuron je tedy složen </w:t>
+      </w:r>
+      <w:r>
+        <w:t xml:space="preserve">ze </w:t>
+      </w:r>
+      <w:r>
         <w:rPr>
           <w:b/>
           <w:bCs/>
         </w:rPr>
-        <w:t xml:space="preserve">umělých </w:t>
+        <w:t>vstupní vrstvy</w:t>
+      </w:r>
+      <w:r>
+        <w:t xml:space="preserve">, </w:t>
       </w:r>
       <w:r>
         <w:rPr>
           <w:b/>
           <w:bCs/>
         </w:rPr>
-        <w:t xml:space="preserve">(formálních) </w:t>
+        <w:t>více skrytých vrstev</w:t>
+      </w:r>
+      <w:r>
+        <w:t xml:space="preserve"> a </w:t>
       </w:r>
       <w:r>
         <w:rPr>
           <w:b/>
           <w:bCs/>
         </w:rPr>
-        <w:t>n</w:t>
-      </w:r>
-      <w:r>
-        <w:rPr>
-          <w:b/>
-          <w:bCs/>
-        </w:rPr>
-        <w:t>euro</w:t>
-      </w:r>
-      <w:r>
-        <w:rPr>
-          <w:b/>
-          <w:bCs/>
-        </w:rPr>
-        <w:t>nů</w:t>
-      </w:r>
-      <w:r>
-        <w:t xml:space="preserve">, což </w:t>
-      </w:r>
-      <w:r>
-        <w:t xml:space="preserve">je </w:t>
-      </w:r>
-      <w:r>
-        <w:t xml:space="preserve">jakási </w:t>
-      </w:r>
-      <w:r>
-        <w:t xml:space="preserve">matematická funkce, která přijímá </w:t>
-      </w:r>
-      <w:r>
-        <w:t xml:space="preserve">libovolný počet </w:t>
-      </w:r>
-      <w:r>
-        <w:t>vstup</w:t>
-      </w:r>
-      <w:r>
-        <w:t>ů</w:t>
-      </w:r>
-      <w:r>
-        <w:t xml:space="preserve"> a poté je klasifikuje podle použitého algoritmu</w:t>
-      </w:r>
-      <w:r>
-        <w:t xml:space="preserve"> právě na jeden výstup</w:t>
-      </w:r>
-      <w:r>
-        <w:t xml:space="preserve">. </w:t>
-      </w:r>
-      <w:r>
-        <w:t xml:space="preserve">Každý neuron je tedy složen </w:t>
-      </w:r>
-      <w:r>
-        <w:t>ze vstupní vrstvy, více skrytých vrstev a výstupní vrstvy</w:t>
+        <w:t>výstupní vrstvy</w:t>
       </w:r>
       <w:r>
         <w:t xml:space="preserve">. </w:t>
@@ -2996,41 +3001,9 @@
       </w:r>
     </w:p>
     <w:p>
+      <w:commentRangeStart w:id="11"/>
       <w:r>
         <w:t>Pro učení neuronové sítě se musí nejprve vytvořit struktura sítě, která slouží jako základ pro její následné trénování. Nicméně, sama o sobě tato struktura neumí v podstatě nic, dokud není trénována na konkrétní úlohu.</w:t>
-      </w:r>
-    </w:p>
-    <w:p>
-      <w:commentRangeStart w:id="11"/>
-      <w:r>
-        <w:t>Trénování neuronové sítě spočívá v přijímání obrovského množství dat a postupném zlepšování její schopnosti interpretovat a chápat tato data</w:t>
-      </w:r>
-      <w:r>
-        <w:t>. P</w:t>
-      </w:r>
-      <w:r>
-        <w:t xml:space="preserve">řičemž během tohoto procesu se síti podávají různé podněty, které ji vedou </w:t>
-      </w:r>
-      <w:r>
-        <w:t xml:space="preserve">právě </w:t>
-      </w:r>
-      <w:r>
-        <w:t>k vhodnému porozumění předložených informací.</w:t>
-      </w:r>
-      <w:r>
-        <w:t xml:space="preserve"> </w:t>
-      </w:r>
-      <w:r>
-        <w:t xml:space="preserve">V průběhu trénování si síť vytváří model, což je v podstatě abstraktní reprezentace vnitřních parametrů a vah, které umožňují síti chápat a interpretovat prezentovaná data. Tento model se poté používá ke klasifikaci nebo predikci dat nových. </w:t>
-      </w:r>
-      <w:r>
-        <w:t xml:space="preserve">Po dokončení trénování se sítě stává aktivní, kdy může být využita pro řešení </w:t>
-      </w:r>
-      <w:r>
-        <w:t>zadaných</w:t>
-      </w:r>
-      <w:r>
-        <w:t xml:space="preserve"> úloh.</w:t>
       </w:r>
       <w:commentRangeEnd w:id="11"/>
       <w:r>
@@ -3041,48 +3014,53 @@
       </w:r>
     </w:p>
     <w:p>
-      <w:r>
-        <w:t>Napříkla</w:t>
-      </w:r>
-      <w:r>
-        <w:t>d</w:t>
-      </w:r>
-      <w:r>
-        <w:t xml:space="preserve"> při trénování obrazové klasifikace by se sít</w:t>
-      </w:r>
-      <w:r>
-        <w:t>i</w:t>
-      </w:r>
-      <w:r>
-        <w:t xml:space="preserve"> mohly prezentovat různé obrázky spolu s příslušnými </w:t>
-      </w:r>
-      <w:r>
-        <w:t>texty</w:t>
-      </w:r>
-      <w:r>
-        <w:t xml:space="preserve">, které specifikují, co se na obrázku nachází. Síť pak </w:t>
-      </w:r>
-      <w:r>
-        <w:lastRenderedPageBreak/>
-        <w:t xml:space="preserve">adaptivně </w:t>
-      </w:r>
-      <w:r>
-        <w:t>upravuje své váhy a vnitřní parametry tak, aby</w:t>
+      <w:commentRangeStart w:id="12"/>
+      <w:r>
+        <w:t>Trénování neuronové sítě spočívá v přijímání obrovského množství dat a postupném zlepšování její schopnosti interpretovat a chápat tato data</w:t>
+      </w:r>
+      <w:r>
+        <w:t>. P</w:t>
+      </w:r>
+      <w:r>
+        <w:t xml:space="preserve">řičemž během tohoto procesu se síti podávají různé podněty, které ji vedou </w:t>
+      </w:r>
+      <w:r>
+        <w:t xml:space="preserve">právě </w:t>
+      </w:r>
+      <w:r>
+        <w:t>k vhodnému porozumění předložených informací.</w:t>
       </w:r>
       <w:r>
         <w:t xml:space="preserve"> </w:t>
       </w:r>
       <w:r>
-        <w:t>při další prezentaci dokázala</w:t>
-      </w:r>
-      <w:r>
-        <w:t xml:space="preserve"> vstupní data</w:t>
-      </w:r>
-      <w:r>
-        <w:t xml:space="preserve"> správně klasifikovat.</w:t>
-      </w:r>
-    </w:p>
-    <w:p>
+        <w:t>V průběhu trénování si síť vytváří model, což je v podstatě abstraktní reprezentace vnitřních parametrů a vah</w:t>
+      </w:r>
+      <w:r>
+        <w:t>, který</w:t>
+      </w:r>
+      <w:r>
+        <w:t xml:space="preserve"> se poté používá ke klasifikaci dat nových. </w:t>
+      </w:r>
+      <w:r>
+        <w:t xml:space="preserve">Po dokončení trénování se sítě stává aktivní, kdy může být využita pro řešení </w:t>
+      </w:r>
+      <w:r>
+        <w:t>zadaných</w:t>
+      </w:r>
+      <w:r>
+        <w:t xml:space="preserve"> úloh.</w:t>
+      </w:r>
+      <w:commentRangeEnd w:id="12"/>
+      <w:r>
+        <w:rPr>
+          <w:rStyle w:val="Odkaznakoment"/>
+        </w:rPr>
+        <w:commentReference w:id="12"/>
+      </w:r>
+    </w:p>
+    <w:p>
+      <w:commentRangeStart w:id="13"/>
       <w:r>
         <w:t xml:space="preserve">Existují různé </w:t>
       </w:r>
@@ -3150,78 +3128,6 @@
       <w:r>
         <w:t>.</w:t>
       </w:r>
-    </w:p>
-    <w:p/>
-    <w:p>
-      <w:hyperlink r:id="rId18" w:history="1">
-        <w:r>
-          <w:rPr>
-            <w:rStyle w:val="Hypertextovodkaz"/>
-          </w:rPr>
-          <w:t>https://www.kiv.zcu.cz/studies/predmety/uzi/Folie_ZS/Stroj_uceni.pdf</w:t>
-        </w:r>
-      </w:hyperlink>
-    </w:p>
-    <w:p>
-      <w:hyperlink r:id="rId19" w:history="1">
-        <w:r>
-          <w:rPr>
-            <w:rStyle w:val="Hypertextovodkaz"/>
-          </w:rPr>
-          <w:t>https://www.sap.com/cz/insights/what-is-machine-learning.html</w:t>
-        </w:r>
-      </w:hyperlink>
-    </w:p>
-    <w:p>
-      <w:r>
-        <w:t>s</w:t>
-      </w:r>
-    </w:p>
-    <w:p>
-      <w:pPr>
-        <w:pStyle w:val="Nadpis3"/>
-      </w:pPr>
-      <w:r>
-        <w:t>Učení s učitelem</w:t>
-      </w:r>
-    </w:p>
-    <w:p>
-      <w:bookmarkStart w:id="12" w:name="_Hlk134727854"/>
-      <w:commentRangeStart w:id="13"/>
-      <w:r>
-        <w:t xml:space="preserve">Učení s učitelem, známé také jako </w:t>
-      </w:r>
-      <w:bookmarkStart w:id="14" w:name="_Hlk134739805"/>
-      <w:r>
-        <w:t>„</w:t>
-      </w:r>
-      <w:proofErr w:type="spellStart"/>
-      <w:r>
-        <w:t>supervised</w:t>
-      </w:r>
-      <w:proofErr w:type="spellEnd"/>
-      <w:r>
-        <w:t xml:space="preserve"> learning“, </w:t>
-      </w:r>
-      <w:bookmarkEnd w:id="14"/>
-      <w:r>
-        <w:t xml:space="preserve">představuje třídu </w:t>
-      </w:r>
-      <w:r>
-        <w:t>postupů</w:t>
-      </w:r>
-      <w:r>
-        <w:t xml:space="preserve"> trénování dat obsahujících vstupní objekty a odpovídající výstupní ohodnocení. To umožňuje strojům učit se z dat, která jsou již k</w:t>
-      </w:r>
-      <w:r>
-        <w:t>ategorizována</w:t>
-      </w:r>
-      <w:r>
-        <w:t xml:space="preserve"> nebo anotována lidmi pomocí klíčových slov, a tyto vzory pak slouží jako referenční bod. Proces probíhá tak, že stroj obdrží trénovací data, porovná je a snaží se najít funkci, která nejlépe popisuje jejich závislost mezi vstupem a výstupem. Na základě tohoto tréninku by měl s velkou přesností umět klasifikovat data nová</w:t>
-      </w:r>
-      <w:r>
-        <w:t>.</w:t>
-      </w:r>
       <w:commentRangeEnd w:id="13"/>
       <w:r>
         <w:rPr>
@@ -3229,88 +3135,56 @@
         </w:rPr>
         <w:commentReference w:id="13"/>
       </w:r>
-    </w:p>
-    <w:bookmarkEnd w:id="12"/>
+      <w:hyperlink r:id="rId18" w:history="1"/>
+    </w:p>
     <w:p>
       <w:pPr>
         <w:pStyle w:val="Nadpis3"/>
       </w:pPr>
       <w:r>
-        <w:t>Učení bez učitele</w:t>
-      </w:r>
-    </w:p>
-    <w:p>
+        <w:lastRenderedPageBreak/>
+        <w:t>Učení s učitelem</w:t>
+      </w:r>
+    </w:p>
+    <w:p>
+      <w:bookmarkStart w:id="14" w:name="_Hlk134727854"/>
       <w:commentRangeStart w:id="15"/>
       <w:r>
-        <w:t xml:space="preserve">Učení bez učitele </w:t>
-      </w:r>
-      <w:r>
-        <w:t xml:space="preserve">neboli </w:t>
-      </w:r>
+        <w:t xml:space="preserve">Učení s učitelem, známé také jako </w:t>
+      </w:r>
+      <w:bookmarkStart w:id="16" w:name="_Hlk134739805"/>
       <w:r>
         <w:t>„</w:t>
       </w:r>
       <w:proofErr w:type="spellStart"/>
       <w:r>
-        <w:t>un</w:t>
-      </w:r>
-      <w:r>
         <w:t>supervised</w:t>
       </w:r>
       <w:proofErr w:type="spellEnd"/>
       <w:r>
-        <w:t xml:space="preserve"> learning“</w:t>
-      </w:r>
-      <w:r>
-        <w:t xml:space="preserve"> </w:t>
-      </w:r>
-      <w:r>
-        <w:t>se od učení s učitelem liší tím, že trénovací data neobsahují výstupní ohodnocení</w:t>
-      </w:r>
-      <w:r>
-        <w:t>. To</w:t>
-      </w:r>
-      <w:r>
-        <w:t xml:space="preserve"> znamená, že funkce musí najít vztahy v datech sama</w:t>
-      </w:r>
-      <w:r>
-        <w:t xml:space="preserve"> metodou pokus-omyl</w:t>
-      </w:r>
-      <w:r>
-        <w:t>.</w:t>
-      </w:r>
-      <w:r>
-        <w:t xml:space="preserve"> V</w:t>
-      </w:r>
-      <w:r>
-        <w:t>yužívá shlukování dat, aby objevila podobnosti mezi různými objekty</w:t>
-      </w:r>
-      <w:r>
-        <w:t xml:space="preserve">, </w:t>
-      </w:r>
-      <w:r>
-        <w:t>přiřadila jim vlastní označení</w:t>
-      </w:r>
-      <w:r>
-        <w:t xml:space="preserve"> </w:t>
-      </w:r>
-      <w:r>
-        <w:t xml:space="preserve">a </w:t>
-      </w:r>
-      <w:r>
-        <w:t>zařa</w:t>
-      </w:r>
-      <w:r>
-        <w:t>dila</w:t>
-      </w:r>
-      <w:r>
-        <w:t xml:space="preserve"> </w:t>
-      </w:r>
-      <w:r>
-        <w:t>je</w:t>
-      </w:r>
-      <w:r>
-        <w:t xml:space="preserve"> do skupin s podobnými vlastnostmi</w:t>
+        <w:t xml:space="preserve"> learning“, </w:t>
+      </w:r>
+      <w:bookmarkEnd w:id="16"/>
+      <w:r>
+        <w:t xml:space="preserve">představuje třídu </w:t>
+      </w:r>
+      <w:r>
+        <w:t>postupů</w:t>
+      </w:r>
+      <w:r>
+        <w:t xml:space="preserve"> trénování dat obsahujících vstupní objekty a odpovídající výstupní ohodnocení. To umožňuje strojům učit se z dat, která jsou již k</w:t>
+      </w:r>
+      <w:r>
+        <w:t>ategorizována</w:t>
+      </w:r>
+      <w:r>
+        <w:t xml:space="preserve"> nebo anotována lidmi pomocí klíčových slov, a tyto vzory pak slouží jako referenční bod. Proces probíhá tak, že stroj obdrží trénovací data, porovná je a snaží se najít funkci, která nejlépe popisuje jejich závislost mezi vstupem a výstupem. Na základě tohoto tréninku by měl s velkou přesností umět </w:t>
+      </w:r>
+      <w:r>
+        <w:t>definova</w:t>
+      </w:r>
+      <w:r>
+        <w:t>t data nová</w:t>
       </w:r>
       <w:r>
         <w:t>.</w:t>
@@ -3324,33 +3198,145 @@
       </w:r>
     </w:p>
     <w:p>
+      <w:commentRangeStart w:id="17"/>
+      <w:r>
+        <w:t xml:space="preserve">Například při trénování obrazové klasifikace by se síti mohly prezentovat různé obrázky spolu s příslušnými texty, které specifikují, co se na obrázku nachází. Síť pak adaptivně upravuje své vnitřní parametry tak, aby </w:t>
+      </w:r>
+      <w:r>
+        <w:t>příště</w:t>
+      </w:r>
+      <w:r>
+        <w:t xml:space="preserve"> dokázala vstupní data správně vyhodnotit.</w:t>
+      </w:r>
+      <w:commentRangeEnd w:id="17"/>
+      <w:r>
+        <w:rPr>
+          <w:rStyle w:val="Odkaznakoment"/>
+        </w:rPr>
+        <w:commentReference w:id="17"/>
+      </w:r>
+    </w:p>
+    <w:bookmarkEnd w:id="14"/>
+    <w:p>
+      <w:pPr>
+        <w:pStyle w:val="Nadpis3"/>
+      </w:pPr>
+      <w:r>
+        <w:t>Učení bez učitele</w:t>
+      </w:r>
+    </w:p>
+    <w:p>
+      <w:commentRangeStart w:id="18"/>
+      <w:r>
+        <w:t xml:space="preserve">Učení bez učitele </w:t>
+      </w:r>
+      <w:r>
+        <w:t xml:space="preserve">neboli </w:t>
+      </w:r>
+      <w:r>
+        <w:t>„</w:t>
+      </w:r>
+      <w:proofErr w:type="spellStart"/>
+      <w:r>
+        <w:t>un</w:t>
+      </w:r>
+      <w:r>
+        <w:t>supervised</w:t>
+      </w:r>
+      <w:proofErr w:type="spellEnd"/>
+      <w:r>
+        <w:t xml:space="preserve"> learning“</w:t>
+      </w:r>
+      <w:r>
+        <w:t xml:space="preserve"> </w:t>
+      </w:r>
+      <w:r>
+        <w:t>se od učení s učitelem liší tím, že trénovací data neobsahují výstupní ohodnocení</w:t>
+      </w:r>
+      <w:r>
+        <w:t>. To</w:t>
+      </w:r>
+      <w:r>
+        <w:t xml:space="preserve"> znamená, že funkce musí najít vztahy v datech sama</w:t>
+      </w:r>
+      <w:r>
+        <w:t xml:space="preserve"> metodou pokus-omyl</w:t>
+      </w:r>
+      <w:r>
+        <w:t>.</w:t>
+      </w:r>
+      <w:r>
+        <w:t xml:space="preserve"> V</w:t>
+      </w:r>
+      <w:r>
+        <w:t>yužívá shlukování dat, aby objevila podobnosti mezi různými objekty</w:t>
+      </w:r>
+      <w:r>
+        <w:t xml:space="preserve">, </w:t>
+      </w:r>
+      <w:r>
+        <w:t>přiřadila jim vlastní označení</w:t>
+      </w:r>
+      <w:r>
+        <w:t xml:space="preserve"> </w:t>
+      </w:r>
+      <w:r>
+        <w:t xml:space="preserve">a </w:t>
+      </w:r>
+      <w:r>
+        <w:t>zařa</w:t>
+      </w:r>
+      <w:r>
+        <w:t>dila</w:t>
+      </w:r>
+      <w:r>
+        <w:t xml:space="preserve"> </w:t>
+      </w:r>
+      <w:r>
+        <w:t>je</w:t>
+      </w:r>
+      <w:r>
+        <w:t xml:space="preserve"> do skupin s podobnými vlastnostmi</w:t>
+      </w:r>
+      <w:r>
+        <w:t>.</w:t>
+      </w:r>
+      <w:commentRangeEnd w:id="18"/>
+      <w:r>
+        <w:rPr>
+          <w:rStyle w:val="Odkaznakoment"/>
+        </w:rPr>
+        <w:commentReference w:id="18"/>
+      </w:r>
+    </w:p>
+    <w:p>
       <w:pPr>
         <w:pStyle w:val="Nadpis2"/>
       </w:pPr>
-      <w:bookmarkStart w:id="16" w:name="_Toc130646053"/>
-      <w:bookmarkStart w:id="17" w:name="_Toc86047603"/>
-      <w:bookmarkStart w:id="18" w:name="_Toc86055210"/>
+      <w:bookmarkStart w:id="19" w:name="_Toc130646053"/>
+      <w:bookmarkStart w:id="20" w:name="_Toc86047603"/>
+      <w:bookmarkStart w:id="21" w:name="_Toc86055210"/>
       <w:bookmarkEnd w:id="8"/>
       <w:bookmarkEnd w:id="9"/>
       <w:bookmarkEnd w:id="10"/>
       <w:r>
-        <w:t>A</w:t>
-      </w:r>
-      <w:r>
-        <w:t>plikac</w:t>
-      </w:r>
-      <w:r>
-        <w:t>e</w:t>
-      </w:r>
-      <w:r>
-        <w:t xml:space="preserve"> strojového učení</w:t>
-      </w:r>
-      <w:bookmarkEnd w:id="16"/>
-    </w:p>
-    <w:p>
-      <w:commentRangeStart w:id="19"/>
-      <w:r>
-        <w:t xml:space="preserve">V dnešní době existuje mnoho populárních a známých aplikací strojového učení, které přinášejí inovativní a užitečné řešení pro různé oblasti. </w:t>
+        <w:t xml:space="preserve">Využití neuronové sítě pro strojové </w:t>
+      </w:r>
+      <w:r>
+        <w:t>učení</w:t>
+      </w:r>
+      <w:bookmarkEnd w:id="19"/>
+    </w:p>
+    <w:p>
+      <w:commentRangeStart w:id="22"/>
+      <w:r>
+        <w:t xml:space="preserve">V dnešní době existuje mnoho známých </w:t>
+      </w:r>
+      <w:r>
+        <w:t>nástrojů</w:t>
+      </w:r>
+      <w:r>
+        <w:t xml:space="preserve"> strojového učení, které přinášejí inovativní a užitečné řešení pro různé oblasti. </w:t>
       </w:r>
       <w:r>
         <w:t xml:space="preserve">Například </w:t>
@@ -3359,24 +3345,305 @@
         <w:t xml:space="preserve">to je </w:t>
       </w:r>
       <w:r>
-        <w:t xml:space="preserve">rozpoznávání obrazů a řeči, klasifikace a segmentace dat, předpovídání vývoje časových řad, analýzy </w:t>
-      </w:r>
-      <w:r>
-        <w:lastRenderedPageBreak/>
-        <w:t>psaného textu nebo filtrování spamu. V lékařství se používá k diagnostice onemocnění a v řízení pro podporu rozhodování.</w:t>
-      </w:r>
-      <w:commentRangeEnd w:id="19"/>
+        <w:t>rozpoznávání obrazů a řeči, klasifikace a segmentace dat, předpovídání vývoje časových řad, analýzy psaného textu nebo filtrování spamu. V lékařství se používá k diagnostice onemocnění a v řízení pro podporu rozhodování.</w:t>
+      </w:r>
+      <w:commentRangeEnd w:id="22"/>
       <w:r>
         <w:rPr>
           <w:rStyle w:val="Odkaznakoment"/>
         </w:rPr>
-        <w:commentReference w:id="19"/>
-      </w:r>
-    </w:p>
-    <w:p>
-      <w:commentRangeStart w:id="20"/>
-      <w:r>
-        <w:t>Mezi nejznámější aplikace strojového učení patří</w:t>
+        <w:commentReference w:id="22"/>
+      </w:r>
+    </w:p>
+    <w:p>
+      <w:pPr>
+        <w:pStyle w:val="Nadpis3"/>
+      </w:pPr>
+      <w:bookmarkStart w:id="23" w:name="_Toc130646054"/>
+      <w:r>
+        <w:t>CLIP a difúzní modely</w:t>
+      </w:r>
+    </w:p>
+    <w:p>
+      <w:commentRangeStart w:id="24"/>
+      <w:r>
+        <w:t>CLIP (</w:t>
+      </w:r>
+      <w:proofErr w:type="spellStart"/>
+      <w:r>
+        <w:t>Contrastive</w:t>
+      </w:r>
+      <w:proofErr w:type="spellEnd"/>
+      <w:r>
+        <w:t xml:space="preserve"> </w:t>
+      </w:r>
+      <w:proofErr w:type="spellStart"/>
+      <w:r>
+        <w:t>Language</w:t>
+      </w:r>
+      <w:proofErr w:type="spellEnd"/>
+      <w:r>
+        <w:t>-Image</w:t>
+      </w:r>
+      <w:r>
+        <w:t xml:space="preserve"> </w:t>
+      </w:r>
+      <w:proofErr w:type="spellStart"/>
+      <w:r>
+        <w:t>Pre-training</w:t>
+      </w:r>
+      <w:proofErr w:type="spellEnd"/>
+      <w:r>
+        <w:t xml:space="preserve">) </w:t>
+      </w:r>
+      <w:r>
+        <w:t>představuje</w:t>
+      </w:r>
+      <w:r>
+        <w:t xml:space="preserve"> model </w:t>
+      </w:r>
+      <w:r>
+        <w:t xml:space="preserve">neuronové sítě </w:t>
+      </w:r>
+      <w:r>
+        <w:t xml:space="preserve">vyvinutý společností </w:t>
+      </w:r>
+      <w:proofErr w:type="spellStart"/>
+      <w:r>
+        <w:t>OpenAI</w:t>
+      </w:r>
+      <w:proofErr w:type="spellEnd"/>
+      <w:r>
+        <w:t xml:space="preserve">, </w:t>
+      </w:r>
+      <w:r>
+        <w:t>který kombinuje obrazovou a jazykovou reprezentaci</w:t>
+      </w:r>
+      <w:r>
+        <w:t>.</w:t>
+      </w:r>
+      <w:r>
+        <w:t xml:space="preserve"> </w:t>
+      </w:r>
+      <w:r>
+        <w:t>J</w:t>
+      </w:r>
+      <w:r>
+        <w:t xml:space="preserve">e </w:t>
+      </w:r>
+      <w:proofErr w:type="spellStart"/>
+      <w:r>
+        <w:t>předtrénován</w:t>
+      </w:r>
+      <w:proofErr w:type="spellEnd"/>
+      <w:r>
+        <w:t xml:space="preserve"> na více než 400 milionech dvojic text</w:t>
+      </w:r>
+      <w:r>
+        <w:t xml:space="preserve">u a </w:t>
+      </w:r>
+      <w:r>
+        <w:t>obráz</w:t>
+      </w:r>
+      <w:r>
+        <w:t>ku</w:t>
+      </w:r>
+      <w:r>
+        <w:t xml:space="preserve">, a to </w:t>
+      </w:r>
+      <w:r>
+        <w:t xml:space="preserve">například pomocí </w:t>
+      </w:r>
+      <w:r>
+        <w:rPr>
+          <w:b/>
+          <w:bCs/>
+        </w:rPr>
+        <w:t>difúzních modelů</w:t>
+      </w:r>
+      <w:r>
+        <w:t>.</w:t>
+      </w:r>
+      <w:r>
+        <w:t xml:space="preserve"> </w:t>
+      </w:r>
+      <w:r>
+        <w:t>Tradičně</w:t>
+      </w:r>
+      <w:r>
+        <w:t xml:space="preserve"> bylo nutné pro</w:t>
+      </w:r>
+      <w:r>
+        <w:t xml:space="preserve"> kategorizaci</w:t>
+      </w:r>
+      <w:r>
+        <w:t xml:space="preserve"> shromáždit velké množství </w:t>
+      </w:r>
+      <w:r>
+        <w:lastRenderedPageBreak/>
+        <w:t>označených obrázků</w:t>
+      </w:r>
+      <w:r>
+        <w:t xml:space="preserve"> </w:t>
+      </w:r>
+      <w:r>
+        <w:t>a na nich natrénovat klasifikační model</w:t>
+      </w:r>
+      <w:r>
+        <w:t xml:space="preserve">. </w:t>
+      </w:r>
+      <w:r>
+        <w:t xml:space="preserve">CLIP je však </w:t>
+      </w:r>
+      <w:proofErr w:type="spellStart"/>
+      <w:r>
+        <w:t>zero</w:t>
+      </w:r>
+      <w:proofErr w:type="spellEnd"/>
+      <w:r>
+        <w:t xml:space="preserve">-shot model, což znamená, že dokáže identifikovat </w:t>
+      </w:r>
+      <w:r>
+        <w:t>nespočet</w:t>
+      </w:r>
+      <w:r>
+        <w:t xml:space="preserve"> věcí, které nikdy předtím neviděl</w:t>
+      </w:r>
+      <w:r>
+        <w:t>.</w:t>
+      </w:r>
+      <w:commentRangeEnd w:id="24"/>
+      <w:r>
+        <w:rPr>
+          <w:rStyle w:val="Odkaznakoment"/>
+        </w:rPr>
+        <w:commentReference w:id="24"/>
+      </w:r>
+    </w:p>
+    <w:p>
+      <w:commentRangeStart w:id="25"/>
+      <w:r>
+        <w:t xml:space="preserve">Difuzní modely </w:t>
+      </w:r>
+      <w:r>
+        <w:t>jsou pokročilé strojově učené algoritmy</w:t>
+      </w:r>
+      <w:r>
+        <w:t xml:space="preserve"> pro </w:t>
+      </w:r>
+      <w:r>
+        <w:t>generování</w:t>
+      </w:r>
+      <w:r>
+        <w:t xml:space="preserve"> dat</w:t>
+      </w:r>
+      <w:r>
+        <w:t>, které využívají princip difuze k šíření informací a provádění změn v datových strukturách.</w:t>
+      </w:r>
+      <w:r>
+        <w:t xml:space="preserve"> Z</w:t>
+      </w:r>
+      <w:r>
+        <w:t>pracovávají</w:t>
+      </w:r>
+      <w:r>
+        <w:t xml:space="preserve"> obraz</w:t>
+      </w:r>
+      <w:r>
+        <w:t>y</w:t>
+      </w:r>
+      <w:r>
+        <w:t xml:space="preserve"> (případně i</w:t>
+      </w:r>
+      <w:r>
+        <w:t xml:space="preserve"> vide</w:t>
+      </w:r>
+      <w:r>
+        <w:t>a</w:t>
+      </w:r>
+      <w:r>
+        <w:t xml:space="preserve">) s cílem </w:t>
+      </w:r>
+      <w:r>
+        <w:t>odhadnout</w:t>
+      </w:r>
+      <w:r>
+        <w:t xml:space="preserve"> a předpovědět</w:t>
+      </w:r>
+      <w:r>
+        <w:t xml:space="preserve"> neznámé hodnoty</w:t>
+      </w:r>
+      <w:r>
+        <w:t xml:space="preserve"> </w:t>
+      </w:r>
+      <w:r>
+        <w:t>na základě</w:t>
+      </w:r>
+      <w:r>
+        <w:t xml:space="preserve"> těch</w:t>
+      </w:r>
+      <w:r>
+        <w:t xml:space="preserve"> známých.</w:t>
+      </w:r>
+      <w:commentRangeEnd w:id="25"/>
+      <w:r>
+        <w:rPr>
+          <w:rStyle w:val="Odkaznakoment"/>
+        </w:rPr>
+        <w:commentReference w:id="25"/>
+      </w:r>
+    </w:p>
+    <w:p>
+      <w:pPr>
+        <w:rPr>
+          <w:color w:val="FF0000"/>
+        </w:rPr>
+      </w:pPr>
+      <w:commentRangeStart w:id="26"/>
+      <w:r>
+        <w:t>Během trénování se difuzní modely učí odstraňovat šum, který je zaveden do obrázků. Tento proces obnovy šumu je pak využíván při generování obrazů</w:t>
+      </w:r>
+      <w:r>
+        <w:t xml:space="preserve"> zcela</w:t>
+      </w:r>
+      <w:r>
+        <w:t xml:space="preserve"> </w:t>
+      </w:r>
+      <w:r>
+        <w:t>nových, kde model vytváří realistické vizuální obsahy z původních nejasností. Díky principu difuze tyto modely dokáží efektivně šířit a propagovat informace skrze datové struktury, což přináší vylepšené výsledky při práci s obrazovými a video daty.</w:t>
+      </w:r>
+      <w:commentRangeEnd w:id="26"/>
+      <w:r>
+        <w:rPr>
+          <w:rStyle w:val="Odkaznakoment"/>
+        </w:rPr>
+        <w:commentReference w:id="26"/>
+      </w:r>
+    </w:p>
+    <w:p>
+      <w:pPr>
+        <w:pStyle w:val="Nadpis3"/>
+      </w:pPr>
+      <w:r>
+        <w:t>Příklady aplikací strojového učení</w:t>
+      </w:r>
+    </w:p>
+    <w:p>
+      <w:commentRangeStart w:id="27"/>
+      <w:r>
+        <w:t xml:space="preserve">Mezi </w:t>
+      </w:r>
+      <w:r>
+        <w:t>nej</w:t>
+      </w:r>
+      <w:r>
+        <w:t>populárn</w:t>
+      </w:r>
+      <w:r>
+        <w:t>ějš</w:t>
+      </w:r>
+      <w:r>
+        <w:t>í aplikace strojového učení patří</w:t>
       </w:r>
       <w:r>
         <w:t xml:space="preserve"> </w:t>
@@ -3399,69 +3666,67 @@
         <w:t>chatovací nástroje</w:t>
       </w:r>
       <w:r>
+        <w:t xml:space="preserve">. </w:t>
+      </w:r>
+      <w:r>
+        <w:t>M</w:t>
+      </w:r>
+      <w:r>
+        <w:t>ohou být buď zdarma a volně dostupné pro veřejnost, nebo komerční a vyžadovat placenou licenci. Výběr konkrétní aplikace závisí na individuálních potřebách a požadavcích uživatele.</w:t>
+      </w:r>
+      <w:r>
+        <w:t xml:space="preserve"> Mezi ty nejznámější generátory obrázků patří </w:t>
+      </w:r>
+      <w:proofErr w:type="spellStart"/>
+      <w:r>
+        <w:t>Dall</w:t>
+      </w:r>
+      <w:proofErr w:type="spellEnd"/>
+      <w:r>
+        <w:t>-E</w:t>
+      </w:r>
+      <w:r>
+        <w:t> </w:t>
+      </w:r>
+      <w:r>
+        <w:t xml:space="preserve">2, </w:t>
+      </w:r>
+      <w:proofErr w:type="spellStart"/>
+      <w:r>
+        <w:t>Imagen</w:t>
+      </w:r>
+      <w:proofErr w:type="spellEnd"/>
+      <w:r>
+        <w:t xml:space="preserve">, </w:t>
+      </w:r>
+      <w:proofErr w:type="spellStart"/>
+      <w:r>
+        <w:t>Midjourney</w:t>
+      </w:r>
+      <w:proofErr w:type="spellEnd"/>
+      <w:r>
+        <w:t xml:space="preserve"> a Stable Diffusion. K významným chatovacím nástrojům bychom naopak mohli přiřadit chatbot </w:t>
+      </w:r>
+      <w:proofErr w:type="spellStart"/>
+      <w:r>
+        <w:t>ChatGPT</w:t>
+      </w:r>
+      <w:proofErr w:type="spellEnd"/>
+      <w:r>
         <w:t>.</w:t>
       </w:r>
-      <w:r>
-        <w:t xml:space="preserve"> </w:t>
-      </w:r>
-      <w:r>
-        <w:t>Tyto aplikace mohou být buď zdarma a volně dostupné pro veřejnost, nebo komerční a vyžadovat placenou licenci. Výběr konkrétní aplikace závisí na individuálních potřebách a požadavcích uživatele.</w:t>
-      </w:r>
-      <w:r>
-        <w:t xml:space="preserve"> Mezi ty nejznámější </w:t>
-      </w:r>
-      <w:r>
-        <w:t>generátory obrázků patří</w:t>
-      </w:r>
-      <w:r>
-        <w:t xml:space="preserve"> </w:t>
-      </w:r>
-      <w:proofErr w:type="spellStart"/>
-      <w:r>
-        <w:t>Dall</w:t>
-      </w:r>
-      <w:proofErr w:type="spellEnd"/>
-      <w:r>
-        <w:t xml:space="preserve">-E 2, </w:t>
-      </w:r>
-      <w:proofErr w:type="spellStart"/>
-      <w:r>
-        <w:t>Midjourney</w:t>
-      </w:r>
-      <w:proofErr w:type="spellEnd"/>
-      <w:r>
-        <w:t xml:space="preserve"> a </w:t>
-      </w:r>
-      <w:r>
-        <w:t>Stable Diffusion</w:t>
-      </w:r>
-      <w:r>
-        <w:t>.</w:t>
-      </w:r>
-      <w:r>
-        <w:t xml:space="preserve"> K významným chatovacím nástrojům bychom naopak mohli přiřadit chatbot </w:t>
-      </w:r>
-      <w:proofErr w:type="spellStart"/>
-      <w:r>
-        <w:t>ChatGPT</w:t>
-      </w:r>
-      <w:proofErr w:type="spellEnd"/>
-      <w:r>
-        <w:t>.</w:t>
-      </w:r>
-      <w:commentRangeEnd w:id="20"/>
+      <w:commentRangeEnd w:id="27"/>
       <w:r>
         <w:rPr>
           <w:rStyle w:val="Odkaznakoment"/>
         </w:rPr>
-        <w:commentReference w:id="20"/>
-      </w:r>
-    </w:p>
-    <w:p>
-      <w:pPr>
-        <w:pStyle w:val="Nadpis3"/>
-      </w:pPr>
-      <w:bookmarkStart w:id="21" w:name="_Toc130646054"/>
+        <w:commentReference w:id="27"/>
+      </w:r>
+    </w:p>
+    <w:p>
+      <w:pPr>
+        <w:pStyle w:val="Nadpis4"/>
+      </w:pPr>
       <w:proofErr w:type="spellStart"/>
       <w:r>
         <w:t>Dall</w:t>
@@ -3471,171 +3736,719 @@
         <w:t>-E 2</w:t>
       </w:r>
     </w:p>
-    <w:p/>
-    <w:p>
-      <w:pPr>
-        <w:pStyle w:val="Nadpis3"/>
-      </w:pPr>
+    <w:p>
+      <w:commentRangeStart w:id="28"/>
+      <w:r>
+        <w:t>DALL-E 2</w:t>
+      </w:r>
+      <w:r>
+        <w:t xml:space="preserve"> je </w:t>
+      </w:r>
+      <w:r>
+        <w:t xml:space="preserve">nástroj </w:t>
+      </w:r>
+      <w:r>
+        <w:t xml:space="preserve">umělé inteligence pro </w:t>
+      </w:r>
+      <w:r>
+        <w:t>generov</w:t>
+      </w:r>
+      <w:r>
+        <w:t>ání</w:t>
+      </w:r>
+      <w:r>
+        <w:t xml:space="preserve"> realistick</w:t>
+      </w:r>
+      <w:r>
+        <w:t>ých</w:t>
+      </w:r>
+      <w:r>
+        <w:t xml:space="preserve"> obrázk</w:t>
+      </w:r>
+      <w:r>
+        <w:t>ů</w:t>
+      </w:r>
+      <w:r>
+        <w:t xml:space="preserve"> a umění na základě textového popisu</w:t>
+      </w:r>
+      <w:r>
+        <w:t>. Byl vyvinut</w:t>
+      </w:r>
+      <w:r>
+        <w:t xml:space="preserve"> společností </w:t>
+      </w:r>
       <w:proofErr w:type="spellStart"/>
       <w:r>
-        <w:t>Midjourney</w:t>
+        <w:t>OpenAI</w:t>
       </w:r>
       <w:proofErr w:type="spellEnd"/>
-    </w:p>
-    <w:p/>
-    <w:p>
-      <w:pPr>
-        <w:pStyle w:val="Nadpis3"/>
-      </w:pPr>
-      <w:r>
-        <w:t>Stable Diffusion</w:t>
-      </w:r>
-    </w:p>
-    <w:p/>
-    <w:p/>
-    <w:p/>
-    <w:p>
-      <w:pPr>
-        <w:pStyle w:val="Nadpis1"/>
-      </w:pPr>
-      <w:r>
-        <w:lastRenderedPageBreak/>
-        <w:t>CLIP a difuzní modely</w:t>
-      </w:r>
-      <w:bookmarkEnd w:id="21"/>
-    </w:p>
-    <w:p>
-      <w:commentRangeStart w:id="22"/>
-      <w:r>
-        <w:t>CLIP je model pro učení se vektorové reprezentace obrazů a textu.</w:t>
-      </w:r>
-      <w:commentRangeEnd w:id="22"/>
+      <w:r>
+        <w:t xml:space="preserve">, </w:t>
+      </w:r>
+      <w:r>
+        <w:t xml:space="preserve">na jejichž webu je </w:t>
+      </w:r>
+      <w:r>
+        <w:t>dostupný veřejnosti</w:t>
+      </w:r>
+      <w:r>
+        <w:t xml:space="preserve"> s </w:t>
+      </w:r>
+      <w:r>
+        <w:t>omezeným množstvím bezplatných obrázků a možností zakoupit další</w:t>
+      </w:r>
+      <w:r>
+        <w:t>. Od dubna 2022, kdy byl odhalen, poskytuje ještě realističtější obrázky s</w:t>
+      </w:r>
+      <w:r>
+        <w:t xml:space="preserve"> </w:t>
+      </w:r>
+      <w:r>
+        <w:t xml:space="preserve">4× </w:t>
+      </w:r>
+      <w:r>
+        <w:t xml:space="preserve">vyšším rozlišením než </w:t>
+      </w:r>
+      <w:r>
+        <w:t xml:space="preserve">jeho </w:t>
+      </w:r>
+      <w:r>
+        <w:t>původní verze DALL-E</w:t>
+      </w:r>
+      <w:r>
+        <w:t xml:space="preserve"> </w:t>
+      </w:r>
+      <w:r>
+        <w:t>1</w:t>
+      </w:r>
+      <w:r>
+        <w:t>.</w:t>
+      </w:r>
+      <w:r>
+        <w:t xml:space="preserve"> </w:t>
+      </w:r>
+      <w:r>
+        <w:t xml:space="preserve">Umí podávat výstupy </w:t>
+      </w:r>
+      <w:r>
+        <w:t>v jakémkoli stylu, třeba i podle konkrétního umělce</w:t>
+      </w:r>
+      <w:r>
+        <w:t>.</w:t>
+      </w:r>
+      <w:commentRangeEnd w:id="28"/>
       <w:r>
         <w:rPr>
           <w:rStyle w:val="Odkaznakoment"/>
         </w:rPr>
-        <w:commentReference w:id="22"/>
-      </w:r>
+        <w:commentReference w:id="28"/>
+      </w:r>
+    </w:p>
+    <w:p>
+      <w:pPr>
+        <w:pStyle w:val="Nadpis4"/>
+      </w:pPr>
+      <w:proofErr w:type="spellStart"/>
+      <w:r>
+        <w:t>Imagen</w:t>
+      </w:r>
+      <w:proofErr w:type="spellEnd"/>
+    </w:p>
+    <w:p>
+      <w:commentRangeStart w:id="29"/>
+      <w:proofErr w:type="spellStart"/>
+      <w:r>
+        <w:t>Imagen</w:t>
+      </w:r>
+      <w:proofErr w:type="spellEnd"/>
       <w:r>
         <w:t xml:space="preserve"> </w:t>
       </w:r>
-      <w:commentRangeStart w:id="23"/>
-      <w:r>
-        <w:t>Difuzní modely jsou pak modely pro zpracování obrazů a videí, které se snaží odhadnout neznámé hodnoty v obraze nebo videu na základě známých hodnot.</w:t>
-      </w:r>
-      <w:commentRangeEnd w:id="23"/>
+      <w:r>
+        <w:t>reprezentuje</w:t>
+      </w:r>
+      <w:r>
+        <w:t xml:space="preserve"> </w:t>
+      </w:r>
+      <w:r>
+        <w:t xml:space="preserve">jakousi </w:t>
+      </w:r>
+      <w:r>
+        <w:t>verz</w:t>
+      </w:r>
+      <w:r>
+        <w:t>i</w:t>
+      </w:r>
+      <w:r>
+        <w:t xml:space="preserve"> DALL-E </w:t>
+      </w:r>
+      <w:r>
+        <w:t xml:space="preserve">od </w:t>
+      </w:r>
+      <w:proofErr w:type="spellStart"/>
+      <w:r>
+        <w:t>OpenAI</w:t>
+      </w:r>
+      <w:proofErr w:type="spellEnd"/>
+      <w:r>
+        <w:t xml:space="preserve"> </w:t>
+      </w:r>
+      <w:r>
+        <w:t>vytvořenou společností</w:t>
+      </w:r>
+      <w:r>
+        <w:t xml:space="preserve"> Googl</w:t>
+      </w:r>
+      <w:r>
+        <w:t>e</w:t>
+      </w:r>
+      <w:r>
+        <w:t>, ale zatím není dostupná pro veřejnost</w:t>
+      </w:r>
+      <w:r>
+        <w:t xml:space="preserve"> – přístup mají pouze zaregistrovaní beta testeři</w:t>
+      </w:r>
+      <w:r>
+        <w:t xml:space="preserve">. </w:t>
+      </w:r>
+      <w:r>
+        <w:t xml:space="preserve">Je totiž trénována </w:t>
+      </w:r>
+      <w:r>
+        <w:t>na</w:t>
+      </w:r>
+      <w:r>
+        <w:t xml:space="preserve"> obrovských </w:t>
+      </w:r>
+      <w:r>
+        <w:t>souborech dat stažen</w:t>
+      </w:r>
+      <w:r>
+        <w:t>ých</w:t>
+      </w:r>
+      <w:r>
+        <w:t xml:space="preserve"> z</w:t>
+      </w:r>
+      <w:r>
+        <w:t> </w:t>
+      </w:r>
+      <w:r>
+        <w:t>webu</w:t>
+      </w:r>
+      <w:r>
+        <w:t>, které</w:t>
+      </w:r>
+      <w:r>
+        <w:t xml:space="preserve"> nejsou upravovány, což přináší řadu problémů</w:t>
+      </w:r>
+      <w:r>
+        <w:t>.</w:t>
+      </w:r>
+      <w:commentRangeEnd w:id="29"/>
       <w:r>
         <w:rPr>
           <w:rStyle w:val="Odkaznakoment"/>
         </w:rPr>
-        <w:commentReference w:id="23"/>
-      </w:r>
-    </w:p>
-    <w:p>
-      <w:pPr>
-        <w:pStyle w:val="Nadpis2"/>
-      </w:pPr>
-      <w:bookmarkStart w:id="24" w:name="_Toc130646055"/>
+        <w:commentReference w:id="29"/>
+      </w:r>
+    </w:p>
+    <w:p>
+      <w:commentRangeStart w:id="30"/>
+      <w:r>
+        <w:lastRenderedPageBreak/>
+        <w:t>V</w:t>
+      </w:r>
+      <w:r>
+        <w:t>yužívá</w:t>
+      </w:r>
+      <w:r>
+        <w:t xml:space="preserve"> </w:t>
+      </w:r>
+      <w:r>
+        <w:t>umělou inteligenci pro zpracování obrazu</w:t>
+      </w:r>
+      <w:r>
+        <w:t xml:space="preserve">, chlubí se </w:t>
+      </w:r>
+      <w:r>
+        <w:t>nevídaným stupněm fotorealismu a hlubokým porozuměním jazyka.</w:t>
+      </w:r>
+      <w:r>
+        <w:t xml:space="preserve"> D</w:t>
+      </w:r>
+      <w:r>
+        <w:t>okáže</w:t>
+      </w:r>
+      <w:r>
+        <w:t xml:space="preserve"> také </w:t>
+      </w:r>
+      <w:r>
+        <w:t xml:space="preserve">automaticky rozpoznat obsah obrázků </w:t>
+      </w:r>
+      <w:r>
+        <w:t>či</w:t>
+      </w:r>
+      <w:r>
+        <w:t xml:space="preserve"> videí a přiřadit jim metadata</w:t>
+      </w:r>
+      <w:r>
+        <w:t>. S</w:t>
+      </w:r>
+      <w:r>
+        <w:t>taví</w:t>
+      </w:r>
+      <w:r>
+        <w:t xml:space="preserve"> </w:t>
+      </w:r>
+      <w:r>
+        <w:t>na síle velkých transformačních jazykových modelů</w:t>
+      </w:r>
+      <w:r>
+        <w:t xml:space="preserve">. </w:t>
+      </w:r>
+      <w:commentRangeEnd w:id="30"/>
+      <w:r>
+        <w:rPr>
+          <w:rStyle w:val="Odkaznakoment"/>
+        </w:rPr>
+        <w:commentReference w:id="30"/>
+      </w:r>
+    </w:p>
+    <w:p>
+      <w:pPr>
+        <w:pStyle w:val="Nadpis4"/>
+      </w:pPr>
       <w:proofErr w:type="spellStart"/>
       <w:r>
-        <w:t>Dall</w:t>
+        <w:t>Midjourney</w:t>
       </w:r>
       <w:proofErr w:type="spellEnd"/>
-      <w:r>
-        <w:t>-E 2</w:t>
-      </w:r>
-      <w:bookmarkEnd w:id="24"/>
-    </w:p>
-    <w:p>
-      <w:pPr>
-        <w:pStyle w:val="Nadpis2"/>
-      </w:pPr>
-      <w:bookmarkStart w:id="25" w:name="_Toc130646056"/>
-      <w:proofErr w:type="spellStart"/>
-      <w:r>
-        <w:t>Imagen</w:t>
-      </w:r>
-      <w:bookmarkEnd w:id="25"/>
-      <w:proofErr w:type="spellEnd"/>
-    </w:p>
-    <w:p>
-      <w:pPr>
-        <w:pStyle w:val="Nadpis2"/>
-      </w:pPr>
-      <w:bookmarkStart w:id="26" w:name="_Toc130646057"/>
+    </w:p>
+    <w:p>
+      <w:hyperlink r:id="rId19" w:history="1">
+        <w:r>
+          <w:rPr>
+            <w:rStyle w:val="cf01"/>
+            <w:color w:val="0000FF"/>
+            <w:u w:val="single"/>
+          </w:rPr>
+          <w:t>Stable Diffusion vs. MidJourney vs. Dall-E-2 (buildspace.so)</w:t>
+        </w:r>
+      </w:hyperlink>
+    </w:p>
+    <w:p>
+      <w:pPr>
+        <w:pStyle w:val="Nadpis4"/>
+      </w:pPr>
       <w:r>
         <w:t>Stable Diffusion</w:t>
       </w:r>
-      <w:bookmarkEnd w:id="26"/>
-    </w:p>
-    <w:p>
-      <w:pPr>
-        <w:pStyle w:val="Nadpis2"/>
-      </w:pPr>
-      <w:bookmarkStart w:id="27" w:name="_Toc130646058"/>
-      <w:proofErr w:type="spellStart"/>
-      <w:r>
-        <w:t>Midjourney</w:t>
-      </w:r>
-      <w:bookmarkEnd w:id="27"/>
-      <w:proofErr w:type="spellEnd"/>
+    </w:p>
+    <w:p>
+      <w:pPr>
+        <w:ind w:firstLine="0"/>
+      </w:pPr>
     </w:p>
     <w:p>
       <w:pPr>
         <w:pStyle w:val="Nadpis1"/>
       </w:pPr>
-      <w:bookmarkStart w:id="28" w:name="_Toc130646059"/>
+      <w:bookmarkStart w:id="31" w:name="_Toc130646059"/>
+      <w:bookmarkEnd w:id="23"/>
       <w:r>
         <w:lastRenderedPageBreak/>
         <w:t>Prostředí Stable Diffusion web UI</w:t>
       </w:r>
-      <w:bookmarkEnd w:id="28"/>
+      <w:bookmarkEnd w:id="31"/>
+    </w:p>
+    <w:p>
+      <w:r>
+        <w:t xml:space="preserve">V této kapitole je </w:t>
+      </w:r>
+      <w:proofErr w:type="spellStart"/>
+      <w:r>
+        <w:t>bnfvj</w:t>
+      </w:r>
+      <w:proofErr w:type="spellEnd"/>
+    </w:p>
+    <w:p>
+      <w:pPr>
+        <w:pStyle w:val="Nadpis2"/>
+      </w:pPr>
+      <w:bookmarkStart w:id="32" w:name="_Toc130646060"/>
+      <w:r>
+        <w:t>Technologie generování obrázků</w:t>
+      </w:r>
+    </w:p>
+    <w:p>
+      <w:pPr>
+        <w:pStyle w:val="Nadpis3"/>
+      </w:pPr>
+      <w:r>
+        <w:t>Text-to-Image</w:t>
+      </w:r>
+    </w:p>
+    <w:p>
+      <w:pPr>
+        <w:pStyle w:val="Nadpis3"/>
+      </w:pPr>
+      <w:r>
+        <w:t>Image</w:t>
+      </w:r>
+      <w:r>
+        <w:t>-to-Image</w:t>
+      </w:r>
+    </w:p>
+    <w:p>
+      <w:pPr>
+        <w:pStyle w:val="Nadpis4"/>
+      </w:pPr>
+      <w:proofErr w:type="spellStart"/>
+      <w:r>
+        <w:t>Inpaint</w:t>
+      </w:r>
+      <w:proofErr w:type="spellEnd"/>
+    </w:p>
+    <w:p>
+      <w:hyperlink r:id="rId20" w:anchor="diffusion-model-prompt-engineering" w:history="1">
+        <w:r>
+          <w:rPr>
+            <w:rStyle w:val="Hypertextovodkaz"/>
+          </w:rPr>
+          <w:t xml:space="preserve">Diffusion </w:t>
+        </w:r>
+        <w:proofErr w:type="spellStart"/>
+        <w:r>
+          <w:rPr>
+            <w:rStyle w:val="Hypertextovodkaz"/>
+          </w:rPr>
+          <w:t>Models</w:t>
+        </w:r>
+        <w:proofErr w:type="spellEnd"/>
+        <w:r>
+          <w:rPr>
+            <w:rStyle w:val="Hypertextovodkaz"/>
+          </w:rPr>
+          <w:t xml:space="preserve">: A </w:t>
+        </w:r>
+        <w:proofErr w:type="spellStart"/>
+        <w:r>
+          <w:rPr>
+            <w:rStyle w:val="Hypertextovodkaz"/>
+          </w:rPr>
+          <w:t>Practical</w:t>
+        </w:r>
+        <w:proofErr w:type="spellEnd"/>
+        <w:r>
+          <w:rPr>
+            <w:rStyle w:val="Hypertextovodkaz"/>
+          </w:rPr>
+          <w:t xml:space="preserve"> </w:t>
+        </w:r>
+        <w:proofErr w:type="spellStart"/>
+        <w:r>
+          <w:rPr>
+            <w:rStyle w:val="Hypertextovodkaz"/>
+          </w:rPr>
+          <w:t>Guide</w:t>
+        </w:r>
+        <w:proofErr w:type="spellEnd"/>
+        <w:r>
+          <w:rPr>
+            <w:rStyle w:val="Hypertextovodkaz"/>
+          </w:rPr>
+          <w:t xml:space="preserve"> | </w:t>
+        </w:r>
+        <w:proofErr w:type="spellStart"/>
+        <w:r>
+          <w:rPr>
+            <w:rStyle w:val="Hypertextovodkaz"/>
+          </w:rPr>
+          <w:t>Scale</w:t>
+        </w:r>
+        <w:proofErr w:type="spellEnd"/>
+        <w:r>
+          <w:rPr>
+            <w:rStyle w:val="Hypertextovodkaz"/>
+          </w:rPr>
+          <w:t xml:space="preserve"> AI</w:t>
+        </w:r>
+      </w:hyperlink>
+    </w:p>
+    <w:p>
+      <w:pPr>
+        <w:pStyle w:val="Nadpis3"/>
+      </w:pPr>
+      <w:proofErr w:type="spellStart"/>
+      <w:r>
+        <w:t>Extras</w:t>
+      </w:r>
+      <w:proofErr w:type="spellEnd"/>
+    </w:p>
+    <w:p>
+      <w:pPr>
+        <w:pStyle w:val="Nadpis2"/>
+      </w:pPr>
+      <w:r>
+        <w:t>Prompt</w:t>
+      </w:r>
+    </w:p>
+    <w:p>
+      <w:hyperlink r:id="rId21" w:anchor="diffusion-model-prompt-engineering" w:history="1">
+        <w:r>
+          <w:rPr>
+            <w:rStyle w:val="Hypertextovodkaz"/>
+          </w:rPr>
+          <w:t xml:space="preserve">Diffusion </w:t>
+        </w:r>
+        <w:proofErr w:type="spellStart"/>
+        <w:r>
+          <w:rPr>
+            <w:rStyle w:val="Hypertextovodkaz"/>
+          </w:rPr>
+          <w:t>Models</w:t>
+        </w:r>
+        <w:proofErr w:type="spellEnd"/>
+        <w:r>
+          <w:rPr>
+            <w:rStyle w:val="Hypertextovodkaz"/>
+          </w:rPr>
+          <w:t xml:space="preserve">: A </w:t>
+        </w:r>
+        <w:proofErr w:type="spellStart"/>
+        <w:r>
+          <w:rPr>
+            <w:rStyle w:val="Hypertextovodkaz"/>
+          </w:rPr>
+          <w:t>Practical</w:t>
+        </w:r>
+        <w:proofErr w:type="spellEnd"/>
+        <w:r>
+          <w:rPr>
+            <w:rStyle w:val="Hypertextovodkaz"/>
+          </w:rPr>
+          <w:t xml:space="preserve"> </w:t>
+        </w:r>
+        <w:proofErr w:type="spellStart"/>
+        <w:r>
+          <w:rPr>
+            <w:rStyle w:val="Hypertextovodkaz"/>
+          </w:rPr>
+          <w:t>Guide</w:t>
+        </w:r>
+        <w:proofErr w:type="spellEnd"/>
+        <w:r>
+          <w:rPr>
+            <w:rStyle w:val="Hypertextovodkaz"/>
+          </w:rPr>
+          <w:t xml:space="preserve"> | </w:t>
+        </w:r>
+        <w:proofErr w:type="spellStart"/>
+        <w:r>
+          <w:rPr>
+            <w:rStyle w:val="Hypertextovodkaz"/>
+          </w:rPr>
+          <w:t>Scale</w:t>
+        </w:r>
+        <w:proofErr w:type="spellEnd"/>
+        <w:r>
+          <w:rPr>
+            <w:rStyle w:val="Hypertextovodkaz"/>
+          </w:rPr>
+          <w:t xml:space="preserve"> AI</w:t>
+        </w:r>
+      </w:hyperlink>
+    </w:p>
+    <w:p>
+      <w:pPr>
+        <w:pStyle w:val="Nadpis2"/>
+      </w:pPr>
+      <w:r>
+        <w:t>Negative prompt</w:t>
+      </w:r>
+    </w:p>
+    <w:p>
+      <w:pPr>
+        <w:pStyle w:val="Nadpis2"/>
+      </w:pPr>
+      <w:proofErr w:type="spellStart"/>
+      <w:r>
+        <w:t>Sampling</w:t>
+      </w:r>
+      <w:proofErr w:type="spellEnd"/>
+      <w:r>
+        <w:t xml:space="preserve"> </w:t>
+      </w:r>
+      <w:proofErr w:type="spellStart"/>
+      <w:r>
+        <w:t>Steps</w:t>
+      </w:r>
+      <w:proofErr w:type="spellEnd"/>
+    </w:p>
+    <w:p>
+      <w:pPr>
+        <w:pStyle w:val="Nadpis2"/>
+      </w:pPr>
+      <w:proofErr w:type="spellStart"/>
+      <w:r>
+        <w:t>Sampling</w:t>
+      </w:r>
+      <w:proofErr w:type="spellEnd"/>
+      <w:r>
+        <w:t xml:space="preserve"> </w:t>
+      </w:r>
+      <w:proofErr w:type="spellStart"/>
+      <w:r>
+        <w:t>Method</w:t>
+      </w:r>
+      <w:proofErr w:type="spellEnd"/>
+    </w:p>
+    <w:p>
+      <w:pPr>
+        <w:pStyle w:val="Nadpis3"/>
+      </w:pPr>
+      <w:r>
+        <w:t>Srovnání samplovacích metod</w:t>
+      </w:r>
+    </w:p>
+    <w:p>
+      <w:r>
+        <w:t xml:space="preserve">Bylo vybráno dpm2, Euler a, </w:t>
+      </w:r>
+      <w:proofErr w:type="spellStart"/>
+      <w:r>
+        <w:t>lms</w:t>
+      </w:r>
+      <w:proofErr w:type="spellEnd"/>
+      <w:r>
+        <w:t xml:space="preserve"> </w:t>
+      </w:r>
+      <w:proofErr w:type="spellStart"/>
+      <w:r>
+        <w:t>karras</w:t>
+      </w:r>
+      <w:proofErr w:type="spellEnd"/>
+      <w:r>
+        <w:t>.</w:t>
+      </w:r>
+    </w:p>
+    <w:p>
+      <w:pPr>
+        <w:pStyle w:val="Nadpis2"/>
+      </w:pPr>
+      <w:r>
+        <w:t>Rozměry</w:t>
+      </w:r>
+    </w:p>
+    <w:p>
+      <w:pPr>
+        <w:pStyle w:val="Nadpis2"/>
+      </w:pPr>
+      <w:proofErr w:type="spellStart"/>
+      <w:r>
+        <w:t>Batch</w:t>
+      </w:r>
+      <w:proofErr w:type="spellEnd"/>
+      <w:r>
+        <w:t xml:space="preserve"> </w:t>
+      </w:r>
+      <w:proofErr w:type="spellStart"/>
+      <w:r>
+        <w:t>count</w:t>
+      </w:r>
+      <w:proofErr w:type="spellEnd"/>
+    </w:p>
+    <w:p>
+      <w:pPr>
+        <w:pStyle w:val="Nadpis2"/>
+      </w:pPr>
+      <w:proofErr w:type="spellStart"/>
+      <w:r>
+        <w:t>Batch</w:t>
+      </w:r>
+      <w:proofErr w:type="spellEnd"/>
+      <w:r>
+        <w:t xml:space="preserve"> </w:t>
+      </w:r>
+      <w:proofErr w:type="spellStart"/>
+      <w:r>
+        <w:t>size</w:t>
+      </w:r>
+      <w:proofErr w:type="spellEnd"/>
     </w:p>
     <w:p>
       <w:pPr>
         <w:pStyle w:val="Nadpis1"/>
       </w:pPr>
-      <w:bookmarkStart w:id="29" w:name="_Toc130646060"/>
       <w:r>
         <w:lastRenderedPageBreak/>
         <w:t>Proces tvorby a optimalizace ilustrační grafiky</w:t>
       </w:r>
-      <w:bookmarkEnd w:id="29"/>
-    </w:p>
-    <w:p>
-      <w:pPr>
-        <w:pStyle w:val="Nadpis1"/>
-      </w:pPr>
-      <w:bookmarkStart w:id="30" w:name="_Toc130646061"/>
-      <w:r>
-        <w:lastRenderedPageBreak/>
-        <w:t>Srovnání samplovacích metod</w:t>
-      </w:r>
-      <w:bookmarkEnd w:id="30"/>
-    </w:p>
-    <w:p>
-      <w:pPr>
-        <w:pStyle w:val="Nadpis1"/>
-      </w:pPr>
-      <w:bookmarkStart w:id="31" w:name="_Toc130646062"/>
-      <w:r>
-        <w:lastRenderedPageBreak/>
-        <w:t>Tvorba návodu</w:t>
-      </w:r>
-      <w:bookmarkEnd w:id="31"/>
+      <w:bookmarkEnd w:id="32"/>
+    </w:p>
+    <w:p>
+      <w:r>
+        <w:t xml:space="preserve">Zaměřila jsem se na realistické fotografie…. </w:t>
+      </w:r>
+      <w:r>
+        <w:t>A</w:t>
+      </w:r>
+      <w:r>
+        <w:t>td</w:t>
+      </w:r>
+      <w:r>
+        <w:t xml:space="preserve"> (dopíši úvod)</w:t>
+      </w:r>
+    </w:p>
+    <w:p>
+      <w:pPr>
+        <w:pStyle w:val="Nadpis2"/>
+      </w:pPr>
+      <w:bookmarkStart w:id="33" w:name="_Toc130646062"/>
+      <w:r>
+        <w:t>Č</w:t>
+      </w:r>
+      <w:r>
+        <w:t>lověk</w:t>
+      </w:r>
+    </w:p>
+    <w:p>
+      <w:pPr>
+        <w:pStyle w:val="Nadpis2"/>
+      </w:pPr>
+      <w:r>
+        <w:t>Zvíře</w:t>
+      </w:r>
+    </w:p>
+    <w:p>
+      <w:pPr>
+        <w:pStyle w:val="Nadpis2"/>
+      </w:pPr>
+      <w:r>
+        <w:t>Krajina</w:t>
+      </w:r>
+    </w:p>
+    <w:p>
+      <w:pPr>
+        <w:pStyle w:val="Nadpis2"/>
+      </w:pPr>
+      <w:r>
+        <w:t>Architektura</w:t>
+      </w:r>
     </w:p>
     <w:p>
       <w:pPr>
         <w:pStyle w:val="Neslovannadpis"/>
       </w:pPr>
-      <w:bookmarkStart w:id="32" w:name="_Toc130646063"/>
+      <w:bookmarkStart w:id="34" w:name="_Toc130646063"/>
+      <w:bookmarkEnd w:id="33"/>
       <w:r>
         <w:lastRenderedPageBreak/>
         <w:t>Závěr</w:t>
       </w:r>
-      <w:bookmarkEnd w:id="17"/>
-      <w:bookmarkEnd w:id="18"/>
-      <w:bookmarkEnd w:id="32"/>
+      <w:bookmarkEnd w:id="20"/>
+      <w:bookmarkEnd w:id="21"/>
+      <w:bookmarkEnd w:id="34"/>
     </w:p>
     <w:p>
       <w:r>
@@ -3646,16 +4459,16 @@
       <w:pPr>
         <w:pStyle w:val="Neslovannadpis"/>
       </w:pPr>
-      <w:bookmarkStart w:id="33" w:name="_Toc86047604"/>
-      <w:bookmarkStart w:id="34" w:name="_Toc86055211"/>
-      <w:bookmarkStart w:id="35" w:name="_Toc130646064"/>
+      <w:bookmarkStart w:id="35" w:name="_Toc86047604"/>
+      <w:bookmarkStart w:id="36" w:name="_Toc86055211"/>
+      <w:bookmarkStart w:id="37" w:name="_Toc130646064"/>
       <w:r>
         <w:lastRenderedPageBreak/>
         <w:t>Seznam zkratek a odborných výrazů</w:t>
       </w:r>
-      <w:bookmarkEnd w:id="33"/>
-      <w:bookmarkEnd w:id="34"/>
       <w:bookmarkEnd w:id="35"/>
+      <w:bookmarkEnd w:id="36"/>
+      <w:bookmarkEnd w:id="37"/>
     </w:p>
     <w:p>
       <w:pPr>
@@ -3698,16 +4511,16 @@
       <w:pPr>
         <w:pStyle w:val="Neslovannadpis"/>
       </w:pPr>
-      <w:bookmarkStart w:id="36" w:name="_Toc86047605"/>
-      <w:bookmarkStart w:id="37" w:name="_Toc86055212"/>
-      <w:bookmarkStart w:id="38" w:name="_Toc130646065"/>
+      <w:bookmarkStart w:id="38" w:name="_Toc86047605"/>
+      <w:bookmarkStart w:id="39" w:name="_Toc86055212"/>
+      <w:bookmarkStart w:id="40" w:name="_Toc130646065"/>
       <w:r>
         <w:lastRenderedPageBreak/>
         <w:t>Seznam obrázků</w:t>
       </w:r>
-      <w:bookmarkEnd w:id="36"/>
-      <w:bookmarkEnd w:id="37"/>
       <w:bookmarkEnd w:id="38"/>
+      <w:bookmarkEnd w:id="39"/>
+      <w:bookmarkEnd w:id="40"/>
     </w:p>
     <w:p>
       <w:pPr>
@@ -3868,10 +4681,10 @@
       <w:r>
         <w:fldChar w:fldCharType="end"/>
       </w:r>
-      <w:bookmarkStart w:id="39" w:name="_Toc86047606"/>
-    </w:p>
-    <w:bookmarkStart w:id="40" w:name="_Toc130646066" w:displacedByCustomXml="next"/>
-    <w:bookmarkStart w:id="41" w:name="_Toc86055213" w:displacedByCustomXml="next"/>
+      <w:bookmarkStart w:id="41" w:name="_Toc86047606"/>
+    </w:p>
+    <w:bookmarkStart w:id="42" w:name="_Toc86055213" w:displacedByCustomXml="next"/>
+    <w:bookmarkStart w:id="43" w:name="_Toc130646066" w:displacedByCustomXml="next"/>
     <w:sdt>
       <w:sdtPr>
         <w:rPr>
@@ -3899,9 +4712,9 @@
           <w:r>
             <w:t>Použité zdroje</w:t>
           </w:r>
-          <w:bookmarkEnd w:id="39"/>
           <w:bookmarkEnd w:id="41"/>
-          <w:bookmarkEnd w:id="40"/>
+          <w:bookmarkEnd w:id="43"/>
+          <w:bookmarkEnd w:id="42"/>
         </w:p>
         <w:p>
           <w:pPr>
@@ -3958,7 +4771,7 @@
         <w:p>
           <w:pPr>
             <w:sectPr>
-              <w:footerReference w:type="default" r:id="rId20"/>
+              <w:footerReference w:type="default" r:id="rId22"/>
               <w:pgSz w:w="11906" w:h="16838"/>
               <w:pgMar w:top="1417" w:right="1417" w:bottom="1417" w:left="1417" w:header="708" w:footer="708" w:gutter="0"/>
               <w:pgNumType w:start="1"/>
@@ -3980,16 +4793,16 @@
       <w:pPr>
         <w:pStyle w:val="Nadpisplohy"/>
       </w:pPr>
-      <w:bookmarkStart w:id="42" w:name="_Toc86047607"/>
-      <w:bookmarkStart w:id="43" w:name="_Toc86055214"/>
-      <w:bookmarkStart w:id="44" w:name="_Toc130646067"/>
+      <w:bookmarkStart w:id="44" w:name="_Toc86047607"/>
+      <w:bookmarkStart w:id="45" w:name="_Toc86055214"/>
+      <w:bookmarkStart w:id="46" w:name="_Toc130646067"/>
       <w:r>
         <w:lastRenderedPageBreak/>
         <w:t>Seznam přiložených souborů</w:t>
       </w:r>
-      <w:bookmarkEnd w:id="42"/>
-      <w:bookmarkEnd w:id="43"/>
       <w:bookmarkEnd w:id="44"/>
+      <w:bookmarkEnd w:id="45"/>
+      <w:bookmarkEnd w:id="46"/>
     </w:p>
     <w:p>
       <w:r>
@@ -4249,7 +5062,7 @@
       </w:hyperlink>
     </w:p>
   </w:comment>
-  <w:comment w:id="11" w:author="Ryšavá Natálie (2020)" w:date="2023-04-19T00:58:00Z" w:initials="RN(">
+  <w:comment w:id="11" w:author="Ryšavá Natálie (2020)" w:date="2023-05-22T21:59:00Z" w:initials="RN(">
     <w:p>
       <w:pPr>
         <w:pStyle w:val="Textkomente"/>
@@ -4263,6 +5076,32 @@
         <w:annotationRef/>
       </w:r>
       <w:hyperlink r:id="rId8" w:history="1">
+        <w:r>
+          <w:rPr>
+            <w:rStyle w:val="Hypertextovodkaz"/>
+          </w:rPr>
+          <w:t>machine learning - Can people use neural networks without providing the set of training data? - Artificial Intelligence Stack Exchange</w:t>
+        </w:r>
+      </w:hyperlink>
+      <w:r>
+        <w:t xml:space="preserve"> </w:t>
+      </w:r>
+    </w:p>
+  </w:comment>
+  <w:comment w:id="12" w:author="Ryšavá Natálie (2020)" w:date="2023-04-19T00:58:00Z" w:initials="RN(">
+    <w:p>
+      <w:pPr>
+        <w:pStyle w:val="Textkomente"/>
+        <w:ind w:firstLine="0"/>
+        <w:jc w:val="left"/>
+      </w:pPr>
+      <w:r>
+        <w:rPr>
+          <w:rStyle w:val="Odkaznakoment"/>
+        </w:rPr>
+        <w:annotationRef/>
+      </w:r>
+      <w:hyperlink r:id="rId9" w:history="1">
         <w:r>
           <w:rPr>
             <w:rStyle w:val="Hypertextovodkaz"/>
@@ -4270,12 +5109,27 @@
           <w:t>Co je hluboké učení a neuronová síť - Windows 2023 (joecomp.com)</w:t>
         </w:r>
       </w:hyperlink>
+    </w:p>
+    <w:p>
+      <w:pPr>
+        <w:pStyle w:val="Textkomente"/>
+        <w:ind w:firstLine="0"/>
+        <w:jc w:val="left"/>
+      </w:pPr>
+      <w:hyperlink r:id="rId10" w:history="1">
+        <w:r>
+          <w:rPr>
+            <w:rStyle w:val="Hypertextovodkaz"/>
+          </w:rPr>
+          <w:t>Co je to strojové učení? | Definice, typy a příklady | SAP Insights</w:t>
+        </w:r>
+      </w:hyperlink>
       <w:r>
         <w:t xml:space="preserve"> </w:t>
       </w:r>
     </w:p>
   </w:comment>
-  <w:comment w:id="13" w:author="Ryšavá Natálie (2020)" w:date="2023-05-11T23:22:00Z" w:initials="RN(">
+  <w:comment w:id="13" w:author="Ryšavá Natálie (2020)" w:date="2023-05-22T22:07:00Z" w:initials="RN(">
     <w:p>
       <w:pPr>
         <w:pStyle w:val="Textkomente"/>
@@ -4288,7 +5142,52 @@
         </w:rPr>
         <w:annotationRef/>
       </w:r>
-      <w:hyperlink r:id="rId9" w:history="1">
+      <w:hyperlink r:id="rId11" w:history="1">
+        <w:r>
+          <w:rPr>
+            <w:rStyle w:val="Hypertextovodkaz"/>
+          </w:rPr>
+          <w:t>https://cs.wikipedia.org/wiki/Strojov%C3%A9_u%C4%8Den%C3%AD</w:t>
+        </w:r>
+      </w:hyperlink>
+    </w:p>
+    <w:p>
+      <w:pPr>
+        <w:pStyle w:val="Textkomente"/>
+        <w:ind w:firstLine="0"/>
+        <w:jc w:val="left"/>
+      </w:pPr>
+      <w:hyperlink r:id="rId12" w:history="1">
+        <w:r>
+          <w:rPr>
+            <w:rStyle w:val="Hypertextovodkaz"/>
+          </w:rPr>
+          <w:t>https://www.kiv.zcu.cz/studies/predmety/uzi/Folie_ZS/Stroj_uceni.pdf</w:t>
+        </w:r>
+      </w:hyperlink>
+    </w:p>
+    <w:p>
+      <w:pPr>
+        <w:pStyle w:val="Textkomente"/>
+        <w:ind w:firstLine="0"/>
+        <w:jc w:val="left"/>
+      </w:pPr>
+    </w:p>
+  </w:comment>
+  <w:comment w:id="15" w:author="Ryšavá Natálie (2020)" w:date="2023-05-11T23:22:00Z" w:initials="RN(">
+    <w:p>
+      <w:pPr>
+        <w:pStyle w:val="Textkomente"/>
+        <w:ind w:firstLine="0"/>
+        <w:jc w:val="left"/>
+      </w:pPr>
+      <w:r>
+        <w:rPr>
+          <w:rStyle w:val="Odkaznakoment"/>
+        </w:rPr>
+        <w:annotationRef/>
+      </w:r>
+      <w:hyperlink r:id="rId13" w:history="1">
         <w:r>
           <w:rPr>
             <w:rStyle w:val="Hypertextovodkaz"/>
@@ -4303,7 +5202,7 @@
         <w:ind w:firstLine="0"/>
         <w:jc w:val="left"/>
       </w:pPr>
-      <w:hyperlink r:id="rId10" w:history="1">
+      <w:hyperlink r:id="rId14" w:history="1">
         <w:r>
           <w:rPr>
             <w:rStyle w:val="Hypertextovodkaz"/>
@@ -4321,7 +5220,7 @@
         <w:ind w:firstLine="0"/>
         <w:jc w:val="left"/>
       </w:pPr>
-      <w:hyperlink r:id="rId11" w:history="1">
+      <w:hyperlink r:id="rId15" w:history="1">
         <w:r>
           <w:rPr>
             <w:rStyle w:val="Hypertextovodkaz"/>
@@ -4339,7 +5238,7 @@
         <w:ind w:firstLine="0"/>
         <w:jc w:val="left"/>
       </w:pPr>
-      <w:hyperlink r:id="rId12" w:history="1">
+      <w:hyperlink r:id="rId16" w:history="1">
         <w:r>
           <w:rPr>
             <w:rStyle w:val="Hypertextovodkaz"/>
@@ -4352,7 +5251,7 @@
       </w:r>
     </w:p>
   </w:comment>
-  <w:comment w:id="15" w:author="Ryšavá Natálie (2020)" w:date="2023-05-11T23:30:00Z" w:initials="RN(">
+  <w:comment w:id="17" w:author="Ryšavá Natálie (2020)" w:date="2023-05-22T22:12:00Z" w:initials="RN(">
     <w:p>
       <w:pPr>
         <w:pStyle w:val="Textkomente"/>
@@ -4365,7 +5264,30 @@
         </w:rPr>
         <w:annotationRef/>
       </w:r>
-      <w:hyperlink r:id="rId13" w:history="1">
+      <w:hyperlink r:id="rId17" w:history="1">
+        <w:r>
+          <w:rPr>
+            <w:rStyle w:val="Hypertextovodkaz"/>
+          </w:rPr>
+          <w:t>https://is.muni.cz/th/rr91b/Stastny_Petr.pdf</w:t>
+        </w:r>
+      </w:hyperlink>
+    </w:p>
+  </w:comment>
+  <w:comment w:id="18" w:author="Ryšavá Natálie (2020)" w:date="2023-05-11T23:30:00Z" w:initials="RN(">
+    <w:p>
+      <w:pPr>
+        <w:pStyle w:val="Textkomente"/>
+        <w:ind w:firstLine="0"/>
+        <w:jc w:val="left"/>
+      </w:pPr>
+      <w:r>
+        <w:rPr>
+          <w:rStyle w:val="Odkaznakoment"/>
+        </w:rPr>
+        <w:annotationRef/>
+      </w:r>
+      <w:hyperlink r:id="rId18" w:history="1">
         <w:r>
           <w:rPr>
             <w:rStyle w:val="Hypertextovodkaz"/>
@@ -4380,7 +5302,7 @@
         <w:ind w:firstLine="0"/>
         <w:jc w:val="left"/>
       </w:pPr>
-      <w:hyperlink r:id="rId14" w:history="1">
+      <w:hyperlink r:id="rId19" w:history="1">
         <w:r>
           <w:rPr>
             <w:rStyle w:val="Hypertextovodkaz"/>
@@ -4393,7 +5315,7 @@
       </w:r>
     </w:p>
   </w:comment>
-  <w:comment w:id="19" w:author="Ryšavá Natálie (2020)" w:date="2023-05-20T14:26:00Z" w:initials="RN(">
+  <w:comment w:id="22" w:author="Ryšavá Natálie (2020)" w:date="2023-05-20T14:26:00Z" w:initials="RN(">
     <w:p>
       <w:pPr>
         <w:pStyle w:val="Textkomente"/>
@@ -4406,7 +5328,7 @@
         </w:rPr>
         <w:annotationRef/>
       </w:r>
-      <w:hyperlink r:id="rId15" w:history="1">
+      <w:hyperlink r:id="rId20" w:history="1">
         <w:r>
           <w:rPr>
             <w:rStyle w:val="Hypertextovodkaz"/>
@@ -4424,7 +5346,7 @@
         <w:ind w:firstLine="0"/>
         <w:jc w:val="left"/>
       </w:pPr>
-      <w:hyperlink r:id="rId16" w:history="1">
+      <w:hyperlink r:id="rId21" w:history="1">
         <w:r>
           <w:rPr>
             <w:rStyle w:val="Hypertextovodkaz"/>
@@ -4437,7 +5359,7 @@
       </w:r>
     </w:p>
   </w:comment>
-  <w:comment w:id="20" w:author="Ryšavá Natálie (2020)" w:date="2023-05-20T14:33:00Z" w:initials="RN(">
+  <w:comment w:id="24" w:author="Ryšavá Natálie (2020)" w:date="2023-05-22T22:36:00Z" w:initials="RN(">
     <w:p>
       <w:pPr>
         <w:pStyle w:val="Textkomente"/>
@@ -4450,7 +5372,162 @@
         </w:rPr>
         <w:annotationRef/>
       </w:r>
-      <w:hyperlink r:id="rId17" w:history="1">
+      <w:hyperlink r:id="rId22" w:history="1">
+        <w:r>
+          <w:rPr>
+            <w:rStyle w:val="Hypertextovodkaz"/>
+          </w:rPr>
+          <w:t>gwang-kim/DiffusionCLIP: [CVPR 2022] Official PyTorch Implementation for DiffusionCLIP: Text-guided Image Manipulation Using Diffusion Models (github.com)</w:t>
+        </w:r>
+      </w:hyperlink>
+      <w:r>
+        <w:br/>
+      </w:r>
+      <w:hyperlink r:id="rId23" w:history="1">
+        <w:r>
+          <w:rPr>
+            <w:rStyle w:val="Hypertextovodkaz"/>
+          </w:rPr>
+          <w:t>[2110.02711] DiffusionCLIP: Text-Guided Diffusion Models for Robust Image Manipulation (arxiv.org)</w:t>
+        </w:r>
+      </w:hyperlink>
+    </w:p>
+    <w:p>
+      <w:pPr>
+        <w:pStyle w:val="Textkomente"/>
+        <w:ind w:firstLine="0"/>
+        <w:jc w:val="left"/>
+      </w:pPr>
+      <w:hyperlink r:id="rId24" w:history="1">
+        <w:r>
+          <w:rPr>
+            <w:rStyle w:val="Hypertextovodkaz"/>
+          </w:rPr>
+          <w:t>How to Try CLIP: OpenAI's Zero-Shot Image Classifier (roboflow.com)</w:t>
+        </w:r>
+      </w:hyperlink>
+      <w:r>
+        <w:br/>
+      </w:r>
+      <w:hyperlink r:id="rId25" w:history="1">
+        <w:r>
+          <w:rPr>
+            <w:rStyle w:val="Hypertextovodkaz"/>
+          </w:rPr>
+          <w:t>CLIP: Connecting text and images (openai.com)</w:t>
+        </w:r>
+      </w:hyperlink>
+      <w:r>
+        <w:t xml:space="preserve"> </w:t>
+      </w:r>
+      <w:r>
+        <w:br/>
+      </w:r>
+      <w:hyperlink r:id="rId26" w:history="1">
+        <w:r>
+          <w:rPr>
+            <w:rStyle w:val="Hypertextovodkaz"/>
+          </w:rPr>
+          <w:t>https://github.com/openai/CLIP</w:t>
+        </w:r>
+      </w:hyperlink>
+    </w:p>
+  </w:comment>
+  <w:comment w:id="25" w:author="Ryšavá Natálie (2020)" w:date="2023-04-18T23:37:00Z" w:initials="RN(">
+    <w:p>
+      <w:pPr>
+        <w:pStyle w:val="Textkomente"/>
+        <w:ind w:firstLine="0"/>
+        <w:jc w:val="left"/>
+      </w:pPr>
+      <w:r>
+        <w:rPr>
+          <w:rStyle w:val="Odkaznakoment"/>
+        </w:rPr>
+        <w:annotationRef/>
+      </w:r>
+      <w:r>
+        <w:t>(</w:t>
+      </w:r>
+      <w:hyperlink r:id="rId27" w:history="1">
+        <w:r>
+          <w:rPr>
+            <w:rStyle w:val="Hypertextovodkaz"/>
+          </w:rPr>
+          <w:t>https://lilianweng.github.io/posts/2021-07-11-diffusion-models/</w:t>
+        </w:r>
+      </w:hyperlink>
+      <w:r>
+        <w:t>)</w:t>
+      </w:r>
+    </w:p>
+    <w:p>
+      <w:pPr>
+        <w:pStyle w:val="Textkomente"/>
+        <w:ind w:firstLine="0"/>
+        <w:jc w:val="left"/>
+      </w:pPr>
+      <w:hyperlink r:id="rId28" w:history="1">
+        <w:r>
+          <w:rPr>
+            <w:rStyle w:val="Hypertextovodkaz"/>
+          </w:rPr>
+          <w:t>Introduction to Diffusion Models for Machine Learning (assemblyai.com)</w:t>
+        </w:r>
+      </w:hyperlink>
+      <w:r>
+        <w:t xml:space="preserve"> </w:t>
+      </w:r>
+    </w:p>
+  </w:comment>
+  <w:comment w:id="26" w:author="Ryšavá Natálie (2020)" w:date="2023-05-23T00:08:00Z" w:initials="RN(">
+    <w:p>
+      <w:pPr>
+        <w:pStyle w:val="Textkomente"/>
+        <w:ind w:firstLine="0"/>
+        <w:jc w:val="left"/>
+      </w:pPr>
+      <w:r>
+        <w:rPr>
+          <w:rStyle w:val="Odkaznakoment"/>
+        </w:rPr>
+        <w:annotationRef/>
+      </w:r>
+      <w:hyperlink r:id="rId29" w:history="1">
+        <w:r>
+          <w:rPr>
+            <w:rStyle w:val="Hypertextovodkaz"/>
+          </w:rPr>
+          <w:t>Introduction to Diffusion Models for Machine Learning (assemblyai.com)</w:t>
+        </w:r>
+      </w:hyperlink>
+      <w:r>
+        <w:br/>
+      </w:r>
+      <w:hyperlink r:id="rId30" w:history="1">
+        <w:r>
+          <w:rPr>
+            <w:rStyle w:val="Hypertextovodkaz"/>
+          </w:rPr>
+          <w:t>https://aidetem.cz/slovnicek-pojmu-umele-inteligence/</w:t>
+        </w:r>
+      </w:hyperlink>
+    </w:p>
+  </w:comment>
+  <w:comment w:id="27" w:author="Ryšavá Natálie (2020)" w:date="2023-05-20T14:33:00Z" w:initials="RN(">
+    <w:p>
+      <w:pPr>
+        <w:pStyle w:val="Textkomente"/>
+        <w:ind w:firstLine="0"/>
+        <w:jc w:val="left"/>
+      </w:pPr>
+      <w:r>
+        <w:rPr>
+          <w:rStyle w:val="Odkaznakoment"/>
+        </w:rPr>
+        <w:annotationRef/>
+      </w:r>
+      <w:hyperlink r:id="rId31" w:history="1">
         <w:r>
           <w:rPr>
             <w:rStyle w:val="Hypertextovodkaz"/>
@@ -4468,7 +5545,7 @@
         <w:ind w:firstLine="0"/>
         <w:jc w:val="left"/>
       </w:pPr>
-      <w:hyperlink r:id="rId18" w:history="1">
+      <w:hyperlink r:id="rId32" w:history="1">
         <w:r>
           <w:rPr>
             <w:rStyle w:val="Hypertextovodkaz"/>
@@ -4483,12 +5560,12 @@
         <w:ind w:firstLine="0"/>
         <w:jc w:val="left"/>
       </w:pPr>
-      <w:hyperlink r:id="rId19" w:history="1">
+      <w:hyperlink r:id="rId33" w:history="1">
         <w:r>
           <w:rPr>
             <w:rStyle w:val="Hypertextovodkaz"/>
           </w:rPr>
-          <w:t>Stable Diffusion vs. MidJourney vs. Dall-E-2 (buildspace.so)</w:t>
+          <w:t>Diffusion Models: A Practical Guide | Scale AI</w:t>
         </w:r>
       </w:hyperlink>
       <w:r>
@@ -4496,7 +5573,7 @@
       </w:r>
     </w:p>
   </w:comment>
-  <w:comment w:id="22" w:author="Ryšavá Natálie (2020)" w:date="2023-04-18T23:37:00Z" w:initials="RN(">
+  <w:comment w:id="28" w:author="Ryšavá Natálie (2020)" w:date="2023-05-23T01:47:00Z" w:initials="RN(">
     <w:p>
       <w:pPr>
         <w:pStyle w:val="Textkomente"/>
@@ -4509,12 +5586,56 @@
         </w:rPr>
         <w:annotationRef/>
       </w:r>
-      <w:r>
-        <w:t>https://en.wikipedia.org/wiki/CLIP_(model)</w:t>
+      <w:hyperlink r:id="rId34" w:history="1">
+        <w:r>
+          <w:rPr>
+            <w:rStyle w:val="Hypertextovodkaz"/>
+          </w:rPr>
+          <w:t>DALL·E 2 (openai.com)</w:t>
+        </w:r>
+      </w:hyperlink>
+      <w:r>
+        <w:t xml:space="preserve"> </w:t>
+      </w:r>
+    </w:p>
+    <w:p>
+      <w:pPr>
+        <w:pStyle w:val="Textkomente"/>
+        <w:ind w:firstLine="0"/>
+        <w:jc w:val="left"/>
+      </w:pPr>
+      <w:hyperlink r:id="rId35" w:history="1">
+        <w:r>
+          <w:rPr>
+            <w:rStyle w:val="Hypertextovodkaz"/>
+          </w:rPr>
+          <w:t>Diffusion Models: A Practical Guide | Scale AI</w:t>
+        </w:r>
+      </w:hyperlink>
+      <w:r>
+        <w:t xml:space="preserve"> </w:t>
+      </w:r>
+    </w:p>
+    <w:p>
+      <w:pPr>
+        <w:pStyle w:val="Textkomente"/>
+        <w:ind w:firstLine="0"/>
+        <w:jc w:val="left"/>
+      </w:pPr>
+      <w:hyperlink r:id="rId36" w:history="1">
+        <w:r>
+          <w:rPr>
+            <w:rStyle w:val="Hypertextovodkaz"/>
+          </w:rPr>
+          <w:t>DALL-E 2 se otevírá všem. Zkuste AI, která vám nakreslí, na co si vzpomenete – Živě.cz (zive.cz)</w:t>
+        </w:r>
+      </w:hyperlink>
+      <w:r>
+        <w:t xml:space="preserve"> </w:t>
       </w:r>
     </w:p>
   </w:comment>
-  <w:comment w:id="23" w:author="Ryšavá Natálie (2020)" w:date="2023-04-18T23:37:00Z" w:initials="RN(">
+  <w:comment w:id="29" w:author="Ryšavá Natálie (2020)" w:date="2023-05-23T02:13:00Z" w:initials="RN(">
     <w:p>
       <w:pPr>
         <w:pStyle w:val="Textkomente"/>
@@ -4527,8 +5648,78 @@
         </w:rPr>
         <w:annotationRef/>
       </w:r>
-      <w:r>
-        <w:t>https://cs.wikipedia.org/wiki/Difuzn%C3%AD_modely</w:t>
+      <w:hyperlink r:id="rId37" w:history="1">
+        <w:r>
+          <w:rPr>
+            <w:rStyle w:val="Hypertextovodkaz"/>
+          </w:rPr>
+          <w:t>Google claims its text-to-image AI delivers 'unprecedented photorealism' | Engadget</w:t>
+        </w:r>
+      </w:hyperlink>
+      <w:r>
+        <w:t xml:space="preserve"> </w:t>
+      </w:r>
+    </w:p>
+    <w:p>
+      <w:pPr>
+        <w:pStyle w:val="Textkomente"/>
+        <w:ind w:firstLine="0"/>
+        <w:jc w:val="left"/>
+      </w:pPr>
+      <w:hyperlink r:id="rId38" w:history="1">
+        <w:r>
+          <w:rPr>
+            <w:rStyle w:val="Hypertextovodkaz"/>
+          </w:rPr>
+          <w:t>What Is Google Imagen AI? How to Use it? (gadgetstouse.com)</w:t>
+        </w:r>
+      </w:hyperlink>
+      <w:r>
+        <w:t xml:space="preserve"> </w:t>
+      </w:r>
+    </w:p>
+  </w:comment>
+  <w:comment w:id="30" w:author="Ryšavá Natálie (2020)" w:date="2023-05-23T02:12:00Z" w:initials="RN(">
+    <w:p>
+      <w:pPr>
+        <w:pStyle w:val="Textkomente"/>
+        <w:ind w:firstLine="0"/>
+        <w:jc w:val="left"/>
+      </w:pPr>
+      <w:r>
+        <w:rPr>
+          <w:rStyle w:val="Odkaznakoment"/>
+        </w:rPr>
+        <w:annotationRef/>
+      </w:r>
+      <w:hyperlink r:id="rId39" w:history="1">
+        <w:r>
+          <w:rPr>
+            <w:rStyle w:val="Hypertextovodkaz"/>
+          </w:rPr>
+          <w:t>What Is Google Imagen AI? How to Use it? (gadgetstouse.com)</w:t>
+        </w:r>
+      </w:hyperlink>
+      <w:r>
+        <w:t xml:space="preserve"> </w:t>
+      </w:r>
+    </w:p>
+    <w:p>
+      <w:pPr>
+        <w:pStyle w:val="Textkomente"/>
+        <w:ind w:firstLine="0"/>
+        <w:jc w:val="left"/>
+      </w:pPr>
+      <w:hyperlink r:id="rId40" w:history="1">
+        <w:r>
+          <w:rPr>
+            <w:rStyle w:val="Hypertextovodkaz"/>
+          </w:rPr>
+          <w:t>Diffusion Models: A Practical Guide | Scale AI</w:t>
+        </w:r>
+      </w:hyperlink>
+      <w:r>
+        <w:t xml:space="preserve"> </w:t>
       </w:r>
     </w:p>
   </w:comment>
@@ -4541,13 +5732,20 @@
   <w15:commentEx w15:paraId="7FE7A2C3" w15:done="0"/>
   <w15:commentEx w15:paraId="79170E25" w15:done="0"/>
   <w15:commentEx w15:paraId="3674368D" w15:done="0"/>
+  <w15:commentEx w15:paraId="6936621C" w15:done="0"/>
   <w15:commentEx w15:paraId="6C8EB598" w15:done="0"/>
+  <w15:commentEx w15:paraId="5760735D" w15:done="0"/>
   <w15:commentEx w15:paraId="266856E2" w15:done="0"/>
+  <w15:commentEx w15:paraId="03A09099" w15:done="0"/>
   <w15:commentEx w15:paraId="7CC0F91C" w15:done="0"/>
   <w15:commentEx w15:paraId="62DBDD9D" w15:done="0"/>
-  <w15:commentEx w15:paraId="435E3312" w15:done="0"/>
-  <w15:commentEx w15:paraId="1D325541" w15:done="0"/>
-  <w15:commentEx w15:paraId="78929CAE" w15:done="0"/>
+  <w15:commentEx w15:paraId="34B47264" w15:done="0"/>
+  <w15:commentEx w15:paraId="0BA10F93" w15:done="0"/>
+  <w15:commentEx w15:paraId="397BE4E4" w15:done="0"/>
+  <w15:commentEx w15:paraId="2C559B59" w15:done="0"/>
+  <w15:commentEx w15:paraId="60598D93" w15:done="0"/>
+  <w15:commentEx w15:paraId="15632F30" w15:done="0"/>
+  <w15:commentEx w15:paraId="7AE2FD08" w15:done="0"/>
 </w15:commentsEx>
 </file>
 
@@ -4557,13 +5755,20 @@
   <w16cex:commentExtensible w16cex:durableId="27C9A198" w16cex:dateUtc="2023-03-25T15:36:00Z"/>
   <w16cex:commentExtensible w16cex:durableId="27DDB53E" w16cex:dateUtc="2023-04-09T20:05:00Z"/>
   <w16cex:commentExtensible w16cex:durableId="27DDB59D" w16cex:dateUtc="2023-04-09T20:07:00Z"/>
+  <w16cex:commentExtensible w16cex:durableId="2816644D" w16cex:dateUtc="2023-05-22T19:59:00Z"/>
   <w16cex:commentExtensible w16cex:durableId="27E9BB49" w16cex:dateUtc="2023-04-18T22:58:00Z"/>
+  <w16cex:commentExtensible w16cex:durableId="28166629" w16cex:dateUtc="2023-05-22T20:07:00Z"/>
   <w16cex:commentExtensible w16cex:durableId="2807F727" w16cex:dateUtc="2023-05-11T21:22:00Z"/>
+  <w16cex:commentExtensible w16cex:durableId="28166739" w16cex:dateUtc="2023-05-22T20:12:00Z"/>
   <w16cex:commentExtensible w16cex:durableId="2807F908" w16cex:dateUtc="2023-05-11T21:30:00Z"/>
   <w16cex:commentExtensible w16cex:durableId="28135731" w16cex:dateUtc="2023-05-20T12:26:00Z"/>
+  <w16cex:commentExtensible w16cex:durableId="28166D09" w16cex:dateUtc="2023-05-22T20:36:00Z"/>
+  <w16cex:commentExtensible w16cex:durableId="27E9A848" w16cex:dateUtc="2023-04-18T21:37:00Z"/>
+  <w16cex:commentExtensible w16cex:durableId="28168263" w16cex:dateUtc="2023-05-22T22:08:00Z"/>
   <w16cex:commentExtensible w16cex:durableId="281358CA" w16cex:dateUtc="2023-05-20T12:33:00Z"/>
-  <w16cex:commentExtensible w16cex:durableId="27E9A830" w16cex:dateUtc="2023-04-18T21:37:00Z"/>
-  <w16cex:commentExtensible w16cex:durableId="27E9A848" w16cex:dateUtc="2023-04-18T21:37:00Z"/>
+  <w16cex:commentExtensible w16cex:durableId="2816999A" w16cex:dateUtc="2023-05-22T23:47:00Z"/>
+  <w16cex:commentExtensible w16cex:durableId="28169FD9" w16cex:dateUtc="2023-05-23T00:13:00Z"/>
+  <w16cex:commentExtensible w16cex:durableId="28169F87" w16cex:dateUtc="2023-05-23T00:12:00Z"/>
 </w16cex:commentsExtensible>
 </file>
 
@@ -4573,13 +5778,20 @@
   <w16cid:commentId w16cid:paraId="7FE7A2C3" w16cid:durableId="27C9A198"/>
   <w16cid:commentId w16cid:paraId="79170E25" w16cid:durableId="27DDB53E"/>
   <w16cid:commentId w16cid:paraId="3674368D" w16cid:durableId="27DDB59D"/>
+  <w16cid:commentId w16cid:paraId="6936621C" w16cid:durableId="2816644D"/>
   <w16cid:commentId w16cid:paraId="6C8EB598" w16cid:durableId="27E9BB49"/>
+  <w16cid:commentId w16cid:paraId="5760735D" w16cid:durableId="28166629"/>
   <w16cid:commentId w16cid:paraId="266856E2" w16cid:durableId="2807F727"/>
+  <w16cid:commentId w16cid:paraId="03A09099" w16cid:durableId="28166739"/>
   <w16cid:commentId w16cid:paraId="7CC0F91C" w16cid:durableId="2807F908"/>
   <w16cid:commentId w16cid:paraId="62DBDD9D" w16cid:durableId="28135731"/>
-  <w16cid:commentId w16cid:paraId="435E3312" w16cid:durableId="281358CA"/>
-  <w16cid:commentId w16cid:paraId="1D325541" w16cid:durableId="27E9A830"/>
-  <w16cid:commentId w16cid:paraId="78929CAE" w16cid:durableId="27E9A848"/>
+  <w16cid:commentId w16cid:paraId="34B47264" w16cid:durableId="28166D09"/>
+  <w16cid:commentId w16cid:paraId="0BA10F93" w16cid:durableId="27E9A848"/>
+  <w16cid:commentId w16cid:paraId="397BE4E4" w16cid:durableId="28168263"/>
+  <w16cid:commentId w16cid:paraId="2C559B59" w16cid:durableId="281358CA"/>
+  <w16cid:commentId w16cid:paraId="60598D93" w16cid:durableId="2816999A"/>
+  <w16cid:commentId w16cid:paraId="15632F30" w16cid:durableId="28169FD9"/>
+  <w16cid:commentId w16cid:paraId="7AE2FD08" w16cid:durableId="28169F87"/>
 </w16cid:commentsIds>
 </file>
 
@@ -6582,7 +7794,6 @@
   <w:style w:type="character" w:default="1" w:styleId="Standardnpsmoodstavce">
     <w:name w:val="Default Paragraph Font"/>
     <w:uiPriority w:val="1"/>
-    <w:semiHidden/>
     <w:unhideWhenUsed/>
   </w:style>
   <w:style w:type="table" w:default="1" w:styleId="Normlntabulka">
@@ -7380,6 +8591,16 @@
       <w:u w:val="single"/>
     </w:rPr>
   </w:style>
+  <w:style w:type="character" w:customStyle="1" w:styleId="cf01">
+    <w:name w:val="cf01"/>
+    <w:basedOn w:val="Standardnpsmoodstavce"/>
+    <w:rsid w:val="002F6F9B"/>
+    <w:rPr>
+      <w:rFonts w:ascii="Segoe UI" w:hAnsi="Segoe UI" w:cs="Segoe UI" w:hint="default"/>
+      <w:sz w:val="18"/>
+      <w:szCs w:val="18"/>
+    </w:rPr>
+  </w:style>
 </w:styles>
 </file>
 
@@ -7492,6 +8713,13 @@
     <w:pitch w:val="fixed"/>
     <w:sig w:usb0="E00006FF" w:usb1="0000FCFF" w:usb2="00000001" w:usb3="00000000" w:csb0="0000019F" w:csb1="00000000"/>
   </w:font>
+  <w:font w:name="Segoe UI">
+    <w:panose1 w:val="020B0502040204020203"/>
+    <w:charset w:val="EE"/>
+    <w:family w:val="swiss"/>
+    <w:pitch w:val="variable"/>
+    <w:sig w:usb0="E4002EFF" w:usb1="C000E47F" w:usb2="00000009" w:usb3="00000000" w:csb0="000001FF" w:csb1="00000000"/>
+  </w:font>
   <w:font w:name="Calibri">
     <w:panose1 w:val="020F0502020204030204"/>
     <w:charset w:val="EE"/>
@@ -7519,6 +8747,7 @@
   </w:compat>
   <w:rsids>
     <w:rsidRoot w:val="00535B2C"/>
+    <w:rsid w:val="000F7B99"/>
     <w:rsid w:val="00535B2C"/>
   </w:rsids>
   <m:mathPr>

</xml_diff>